<commit_message>
revision and completed chp 3
</commit_message>
<xml_diff>
--- a/proposal project.docx
+++ b/proposal project.docx
@@ -17,17 +17,7 @@
           <w:sz w:val="44"/>
           <w:szCs w:val="44"/>
         </w:rPr>
-        <w:t>Co</w:t>
-      </w:r>
-      <w:bookmarkStart w:id="0" w:name="_GoBack"/>
-      <w:bookmarkEnd w:id="0"/>
-      <w:r>
-        <w:rPr>
-          <w:rFonts w:ascii="Arial" w:hAnsi="Arial" w:cs="Arial"/>
-          <w:sz w:val="44"/>
-          <w:szCs w:val="44"/>
-        </w:rPr>
-        <w:t xml:space="preserve">mpare gar between </w:t>
+        <w:t xml:space="preserve">Compare gar between </w:t>
       </w:r>
       <w:proofErr w:type="spellStart"/>
       <w:r>
@@ -451,6 +441,12 @@
           <w:rFonts w:ascii="Arial" w:hAnsi="Arial" w:cs="Arial"/>
         </w:rPr>
       </w:pPr>
+      <w:r>
+        <w:rPr>
+          <w:rFonts w:ascii="Arial" w:hAnsi="Arial" w:cs="Arial"/>
+        </w:rPr>
+        <w:t xml:space="preserve"> </w:t>
+      </w:r>
     </w:p>
     <w:p>
       <w:pPr>
@@ -575,8 +571,9 @@
               <w:tab w:val="right" w:leader="dot" w:pos="9016"/>
             </w:tabs>
             <w:rPr>
-              <w:rFonts w:ascii="Arial" w:hAnsi="Arial" w:cs="Arial"/>
+              <w:rFonts w:eastAsiaTheme="minorEastAsia"/>
               <w:noProof/>
+              <w:lang w:eastAsia="en-AU"/>
             </w:rPr>
           </w:pPr>
           <w:r>
@@ -597,19 +594,17 @@
             </w:rPr>
             <w:fldChar w:fldCharType="separate"/>
           </w:r>
-          <w:hyperlink w:anchor="_Toc5576833" w:history="1">
+          <w:hyperlink w:anchor="_Toc5649106" w:history="1">
             <w:r>
               <w:rPr>
                 <w:rStyle w:val="Hyperlink"/>
-                <w:rFonts w:ascii="Arial" w:hAnsi="Arial" w:cs="Arial"/>
-                <w:noProof/>
-                <w:color w:val="auto"/>
+                <w:rFonts w:cs="Arial"/>
+                <w:noProof/>
               </w:rPr>
               <w:t>Introduction:</w:t>
             </w:r>
             <w:r>
               <w:rPr>
-                <w:rFonts w:ascii="Arial" w:hAnsi="Arial" w:cs="Arial"/>
                 <w:noProof/>
                 <w:webHidden/>
               </w:rPr>
@@ -617,7 +612,6 @@
             </w:r>
             <w:r>
               <w:rPr>
-                <w:rFonts w:ascii="Arial" w:hAnsi="Arial" w:cs="Arial"/>
                 <w:noProof/>
                 <w:webHidden/>
               </w:rPr>
@@ -625,22 +619,19 @@
             </w:r>
             <w:r>
               <w:rPr>
-                <w:rFonts w:ascii="Arial" w:hAnsi="Arial" w:cs="Arial"/>
                 <w:noProof/>
                 <w:webHidden/>
               </w:rPr>
-              <w:instrText xml:space="preserve"> PAGEREF _Toc5576833 \h </w:instrText>
-            </w:r>
-            <w:r>
-              <w:rPr>
-                <w:rFonts w:ascii="Arial" w:hAnsi="Arial" w:cs="Arial"/>
+              <w:instrText xml:space="preserve"> PAGEREF _Toc5649106 \h </w:instrText>
+            </w:r>
+            <w:r>
+              <w:rPr>
                 <w:noProof/>
                 <w:webHidden/>
               </w:rPr>
             </w:r>
             <w:r>
               <w:rPr>
-                <w:rFonts w:ascii="Arial" w:hAnsi="Arial" w:cs="Arial"/>
                 <w:noProof/>
                 <w:webHidden/>
               </w:rPr>
@@ -648,15 +639,13 @@
             </w:r>
             <w:r>
               <w:rPr>
-                <w:rFonts w:ascii="Arial" w:hAnsi="Arial" w:cs="Arial"/>
                 <w:noProof/>
                 <w:webHidden/>
               </w:rPr>
-              <w:t>2</w:t>
-            </w:r>
-            <w:r>
-              <w:rPr>
-                <w:rFonts w:ascii="Arial" w:hAnsi="Arial" w:cs="Arial"/>
+              <w:t>4</w:t>
+            </w:r>
+            <w:r>
+              <w:rPr>
                 <w:noProof/>
                 <w:webHidden/>
               </w:rPr>
@@ -671,23 +660,22 @@
               <w:tab w:val="right" w:leader="dot" w:pos="9016"/>
             </w:tabs>
             <w:rPr>
-              <w:rFonts w:ascii="Arial" w:hAnsi="Arial" w:cs="Arial"/>
+              <w:rFonts w:eastAsiaTheme="minorEastAsia"/>
               <w:noProof/>
+              <w:lang w:eastAsia="en-AU"/>
             </w:rPr>
           </w:pPr>
-          <w:hyperlink w:anchor="_Toc5576834" w:history="1">
+          <w:hyperlink w:anchor="_Toc5649107" w:history="1">
             <w:r>
               <w:rPr>
                 <w:rStyle w:val="Hyperlink"/>
                 <w:rFonts w:ascii="Arial" w:hAnsi="Arial" w:cs="Arial"/>
                 <w:noProof/>
-                <w:color w:val="auto"/>
               </w:rPr>
               <w:t>Introduction:</w:t>
             </w:r>
             <w:r>
               <w:rPr>
-                <w:rFonts w:ascii="Arial" w:hAnsi="Arial" w:cs="Arial"/>
                 <w:noProof/>
                 <w:webHidden/>
               </w:rPr>
@@ -695,7 +683,6 @@
             </w:r>
             <w:r>
               <w:rPr>
-                <w:rFonts w:ascii="Arial" w:hAnsi="Arial" w:cs="Arial"/>
                 <w:noProof/>
                 <w:webHidden/>
               </w:rPr>
@@ -703,22 +690,19 @@
             </w:r>
             <w:r>
               <w:rPr>
-                <w:rFonts w:ascii="Arial" w:hAnsi="Arial" w:cs="Arial"/>
                 <w:noProof/>
                 <w:webHidden/>
               </w:rPr>
-              <w:instrText xml:space="preserve"> PAGEREF _Toc5576834 \h </w:instrText>
-            </w:r>
-            <w:r>
-              <w:rPr>
-                <w:rFonts w:ascii="Arial" w:hAnsi="Arial" w:cs="Arial"/>
+              <w:instrText xml:space="preserve"> PAGEREF _Toc5649107 \h </w:instrText>
+            </w:r>
+            <w:r>
+              <w:rPr>
                 <w:noProof/>
                 <w:webHidden/>
               </w:rPr>
             </w:r>
             <w:r>
               <w:rPr>
-                <w:rFonts w:ascii="Arial" w:hAnsi="Arial" w:cs="Arial"/>
                 <w:noProof/>
                 <w:webHidden/>
               </w:rPr>
@@ -726,15 +710,13 @@
             </w:r>
             <w:r>
               <w:rPr>
-                <w:rFonts w:ascii="Arial" w:hAnsi="Arial" w:cs="Arial"/>
                 <w:noProof/>
                 <w:webHidden/>
               </w:rPr>
-              <w:t>2</w:t>
-            </w:r>
-            <w:r>
-              <w:rPr>
-                <w:rFonts w:ascii="Arial" w:hAnsi="Arial" w:cs="Arial"/>
+              <w:t>4</w:t>
+            </w:r>
+            <w:r>
+              <w:rPr>
                 <w:noProof/>
                 <w:webHidden/>
               </w:rPr>
@@ -749,23 +731,22 @@
               <w:tab w:val="right" w:leader="dot" w:pos="9016"/>
             </w:tabs>
             <w:rPr>
-              <w:rFonts w:ascii="Arial" w:hAnsi="Arial" w:cs="Arial"/>
+              <w:rFonts w:eastAsiaTheme="minorEastAsia"/>
               <w:noProof/>
+              <w:lang w:eastAsia="en-AU"/>
             </w:rPr>
           </w:pPr>
-          <w:hyperlink w:anchor="_Toc5576835" w:history="1">
+          <w:hyperlink w:anchor="_Toc5649108" w:history="1">
             <w:r>
               <w:rPr>
                 <w:rStyle w:val="Hyperlink"/>
                 <w:rFonts w:ascii="Arial" w:hAnsi="Arial" w:cs="Arial"/>
                 <w:noProof/>
-                <w:color w:val="auto"/>
               </w:rPr>
               <w:t>Background of the project:</w:t>
             </w:r>
             <w:r>
               <w:rPr>
-                <w:rFonts w:ascii="Arial" w:hAnsi="Arial" w:cs="Arial"/>
                 <w:noProof/>
                 <w:webHidden/>
               </w:rPr>
@@ -773,7 +754,6 @@
             </w:r>
             <w:r>
               <w:rPr>
-                <w:rFonts w:ascii="Arial" w:hAnsi="Arial" w:cs="Arial"/>
                 <w:noProof/>
                 <w:webHidden/>
               </w:rPr>
@@ -781,22 +761,19 @@
             </w:r>
             <w:r>
               <w:rPr>
-                <w:rFonts w:ascii="Arial" w:hAnsi="Arial" w:cs="Arial"/>
                 <w:noProof/>
                 <w:webHidden/>
               </w:rPr>
-              <w:instrText xml:space="preserve"> PAGEREF _Toc5576835 \h </w:instrText>
-            </w:r>
-            <w:r>
-              <w:rPr>
-                <w:rFonts w:ascii="Arial" w:hAnsi="Arial" w:cs="Arial"/>
+              <w:instrText xml:space="preserve"> PAGEREF _Toc5649108 \h </w:instrText>
+            </w:r>
+            <w:r>
+              <w:rPr>
                 <w:noProof/>
                 <w:webHidden/>
               </w:rPr>
             </w:r>
             <w:r>
               <w:rPr>
-                <w:rFonts w:ascii="Arial" w:hAnsi="Arial" w:cs="Arial"/>
                 <w:noProof/>
                 <w:webHidden/>
               </w:rPr>
@@ -804,15 +781,13 @@
             </w:r>
             <w:r>
               <w:rPr>
-                <w:rFonts w:ascii="Arial" w:hAnsi="Arial" w:cs="Arial"/>
                 <w:noProof/>
                 <w:webHidden/>
               </w:rPr>
-              <w:t>2</w:t>
-            </w:r>
-            <w:r>
-              <w:rPr>
-                <w:rFonts w:ascii="Arial" w:hAnsi="Arial" w:cs="Arial"/>
+              <w:t>4</w:t>
+            </w:r>
+            <w:r>
+              <w:rPr>
                 <w:noProof/>
                 <w:webHidden/>
               </w:rPr>
@@ -827,23 +802,22 @@
               <w:tab w:val="right" w:leader="dot" w:pos="9016"/>
             </w:tabs>
             <w:rPr>
-              <w:rFonts w:ascii="Arial" w:hAnsi="Arial" w:cs="Arial"/>
+              <w:rFonts w:eastAsiaTheme="minorEastAsia"/>
               <w:noProof/>
+              <w:lang w:eastAsia="en-AU"/>
             </w:rPr>
           </w:pPr>
-          <w:hyperlink w:anchor="_Toc5576836" w:history="1">
+          <w:hyperlink w:anchor="_Toc5649109" w:history="1">
             <w:r>
               <w:rPr>
                 <w:rStyle w:val="Hyperlink"/>
                 <w:rFonts w:ascii="Arial" w:hAnsi="Arial" w:cs="Arial"/>
                 <w:noProof/>
-                <w:color w:val="auto"/>
               </w:rPr>
               <w:t>Problem Statement:</w:t>
             </w:r>
             <w:r>
               <w:rPr>
-                <w:rFonts w:ascii="Arial" w:hAnsi="Arial" w:cs="Arial"/>
                 <w:noProof/>
                 <w:webHidden/>
               </w:rPr>
@@ -851,7 +825,6 @@
             </w:r>
             <w:r>
               <w:rPr>
-                <w:rFonts w:ascii="Arial" w:hAnsi="Arial" w:cs="Arial"/>
                 <w:noProof/>
                 <w:webHidden/>
               </w:rPr>
@@ -859,22 +832,19 @@
             </w:r>
             <w:r>
               <w:rPr>
-                <w:rFonts w:ascii="Arial" w:hAnsi="Arial" w:cs="Arial"/>
                 <w:noProof/>
                 <w:webHidden/>
               </w:rPr>
-              <w:instrText xml:space="preserve"> PAGEREF _Toc5576836 \h </w:instrText>
-            </w:r>
-            <w:r>
-              <w:rPr>
-                <w:rFonts w:ascii="Arial" w:hAnsi="Arial" w:cs="Arial"/>
+              <w:instrText xml:space="preserve"> PAGEREF _Toc5649109 \h </w:instrText>
+            </w:r>
+            <w:r>
+              <w:rPr>
                 <w:noProof/>
                 <w:webHidden/>
               </w:rPr>
             </w:r>
             <w:r>
               <w:rPr>
-                <w:rFonts w:ascii="Arial" w:hAnsi="Arial" w:cs="Arial"/>
                 <w:noProof/>
                 <w:webHidden/>
               </w:rPr>
@@ -882,15 +852,13 @@
             </w:r>
             <w:r>
               <w:rPr>
-                <w:rFonts w:ascii="Arial" w:hAnsi="Arial" w:cs="Arial"/>
                 <w:noProof/>
                 <w:webHidden/>
               </w:rPr>
-              <w:t>2</w:t>
-            </w:r>
-            <w:r>
-              <w:rPr>
-                <w:rFonts w:ascii="Arial" w:hAnsi="Arial" w:cs="Arial"/>
+              <w:t>4</w:t>
+            </w:r>
+            <w:r>
+              <w:rPr>
                 <w:noProof/>
                 <w:webHidden/>
               </w:rPr>
@@ -905,23 +873,22 @@
               <w:tab w:val="right" w:leader="dot" w:pos="9016"/>
             </w:tabs>
             <w:rPr>
-              <w:rFonts w:ascii="Arial" w:hAnsi="Arial" w:cs="Arial"/>
+              <w:rFonts w:eastAsiaTheme="minorEastAsia"/>
               <w:noProof/>
+              <w:lang w:eastAsia="en-AU"/>
             </w:rPr>
           </w:pPr>
-          <w:hyperlink w:anchor="_Toc5576837" w:history="1">
+          <w:hyperlink w:anchor="_Toc5649110" w:history="1">
             <w:r>
               <w:rPr>
                 <w:rStyle w:val="Hyperlink"/>
                 <w:rFonts w:ascii="Arial" w:hAnsi="Arial" w:cs="Arial"/>
                 <w:noProof/>
-                <w:color w:val="auto"/>
               </w:rPr>
               <w:t>Description of the project:</w:t>
             </w:r>
             <w:r>
               <w:rPr>
-                <w:rFonts w:ascii="Arial" w:hAnsi="Arial" w:cs="Arial"/>
                 <w:noProof/>
                 <w:webHidden/>
               </w:rPr>
@@ -929,7 +896,6 @@
             </w:r>
             <w:r>
               <w:rPr>
-                <w:rFonts w:ascii="Arial" w:hAnsi="Arial" w:cs="Arial"/>
                 <w:noProof/>
                 <w:webHidden/>
               </w:rPr>
@@ -937,22 +903,19 @@
             </w:r>
             <w:r>
               <w:rPr>
-                <w:rFonts w:ascii="Arial" w:hAnsi="Arial" w:cs="Arial"/>
                 <w:noProof/>
                 <w:webHidden/>
               </w:rPr>
-              <w:instrText xml:space="preserve"> PAGEREF _Toc5576837 \h </w:instrText>
-            </w:r>
-            <w:r>
-              <w:rPr>
-                <w:rFonts w:ascii="Arial" w:hAnsi="Arial" w:cs="Arial"/>
+              <w:instrText xml:space="preserve"> PAGEREF _Toc5649110 \h </w:instrText>
+            </w:r>
+            <w:r>
+              <w:rPr>
                 <w:noProof/>
                 <w:webHidden/>
               </w:rPr>
             </w:r>
             <w:r>
               <w:rPr>
-                <w:rFonts w:ascii="Arial" w:hAnsi="Arial" w:cs="Arial"/>
                 <w:noProof/>
                 <w:webHidden/>
               </w:rPr>
@@ -960,15 +923,13 @@
             </w:r>
             <w:r>
               <w:rPr>
-                <w:rFonts w:ascii="Arial" w:hAnsi="Arial" w:cs="Arial"/>
                 <w:noProof/>
                 <w:webHidden/>
               </w:rPr>
-              <w:t>2</w:t>
-            </w:r>
-            <w:r>
-              <w:rPr>
-                <w:rFonts w:ascii="Arial" w:hAnsi="Arial" w:cs="Arial"/>
+              <w:t>5</w:t>
+            </w:r>
+            <w:r>
+              <w:rPr>
                 <w:noProof/>
                 <w:webHidden/>
               </w:rPr>
@@ -983,24 +944,23 @@
               <w:tab w:val="right" w:leader="dot" w:pos="9016"/>
             </w:tabs>
             <w:rPr>
-              <w:rFonts w:ascii="Arial" w:hAnsi="Arial" w:cs="Arial"/>
+              <w:rFonts w:eastAsiaTheme="minorEastAsia"/>
               <w:noProof/>
+              <w:lang w:eastAsia="en-AU"/>
             </w:rPr>
           </w:pPr>
-          <w:hyperlink w:anchor="_Toc5576838" w:history="1">
+          <w:hyperlink w:anchor="_Toc5649111" w:history="1">
             <w:r>
               <w:rPr>
                 <w:rStyle w:val="Hyperlink"/>
                 <w:rFonts w:ascii="Arial" w:hAnsi="Arial" w:cs="Arial"/>
                 <w:noProof/>
-                <w:color w:val="auto"/>
                 <w:shd w:val="clear" w:color="auto" w:fill="FFFFFF"/>
               </w:rPr>
               <w:t>Features of the project:</w:t>
             </w:r>
             <w:r>
               <w:rPr>
-                <w:rFonts w:ascii="Arial" w:hAnsi="Arial" w:cs="Arial"/>
                 <w:noProof/>
                 <w:webHidden/>
               </w:rPr>
@@ -1008,7 +968,6 @@
             </w:r>
             <w:r>
               <w:rPr>
-                <w:rFonts w:ascii="Arial" w:hAnsi="Arial" w:cs="Arial"/>
                 <w:noProof/>
                 <w:webHidden/>
               </w:rPr>
@@ -1016,22 +975,19 @@
             </w:r>
             <w:r>
               <w:rPr>
-                <w:rFonts w:ascii="Arial" w:hAnsi="Arial" w:cs="Arial"/>
                 <w:noProof/>
                 <w:webHidden/>
               </w:rPr>
-              <w:instrText xml:space="preserve"> PAGEREF _Toc5576838 \h </w:instrText>
-            </w:r>
-            <w:r>
-              <w:rPr>
-                <w:rFonts w:ascii="Arial" w:hAnsi="Arial" w:cs="Arial"/>
+              <w:instrText xml:space="preserve"> PAGEREF _Toc5649111 \h </w:instrText>
+            </w:r>
+            <w:r>
+              <w:rPr>
                 <w:noProof/>
                 <w:webHidden/>
               </w:rPr>
             </w:r>
             <w:r>
               <w:rPr>
-                <w:rFonts w:ascii="Arial" w:hAnsi="Arial" w:cs="Arial"/>
                 <w:noProof/>
                 <w:webHidden/>
               </w:rPr>
@@ -1039,15 +995,13 @@
             </w:r>
             <w:r>
               <w:rPr>
-                <w:rFonts w:ascii="Arial" w:hAnsi="Arial" w:cs="Arial"/>
                 <w:noProof/>
                 <w:webHidden/>
               </w:rPr>
-              <w:t>2</w:t>
-            </w:r>
-            <w:r>
-              <w:rPr>
-                <w:rFonts w:ascii="Arial" w:hAnsi="Arial" w:cs="Arial"/>
+              <w:t>5</w:t>
+            </w:r>
+            <w:r>
+              <w:rPr>
                 <w:noProof/>
                 <w:webHidden/>
               </w:rPr>
@@ -1062,24 +1016,23 @@
               <w:tab w:val="right" w:leader="dot" w:pos="9016"/>
             </w:tabs>
             <w:rPr>
-              <w:rFonts w:ascii="Arial" w:hAnsi="Arial" w:cs="Arial"/>
+              <w:rFonts w:eastAsiaTheme="minorEastAsia"/>
               <w:noProof/>
+              <w:lang w:eastAsia="en-AU"/>
             </w:rPr>
           </w:pPr>
-          <w:hyperlink w:anchor="_Toc5576839" w:history="1">
+          <w:hyperlink w:anchor="_Toc5649112" w:history="1">
             <w:r>
               <w:rPr>
                 <w:rStyle w:val="Hyperlink"/>
                 <w:rFonts w:ascii="Arial" w:hAnsi="Arial" w:cs="Arial"/>
                 <w:noProof/>
-                <w:color w:val="auto"/>
                 <w:shd w:val="clear" w:color="auto" w:fill="FFFFFF"/>
               </w:rPr>
               <w:t>Overview of the project</w:t>
             </w:r>
             <w:r>
               <w:rPr>
-                <w:rFonts w:ascii="Arial" w:hAnsi="Arial" w:cs="Arial"/>
                 <w:noProof/>
                 <w:webHidden/>
               </w:rPr>
@@ -1087,7 +1040,6 @@
             </w:r>
             <w:r>
               <w:rPr>
-                <w:rFonts w:ascii="Arial" w:hAnsi="Arial" w:cs="Arial"/>
                 <w:noProof/>
                 <w:webHidden/>
               </w:rPr>
@@ -1095,22 +1047,19 @@
             </w:r>
             <w:r>
               <w:rPr>
-                <w:rFonts w:ascii="Arial" w:hAnsi="Arial" w:cs="Arial"/>
                 <w:noProof/>
                 <w:webHidden/>
               </w:rPr>
-              <w:instrText xml:space="preserve"> PAGEREF _Toc5576839 \h </w:instrText>
-            </w:r>
-            <w:r>
-              <w:rPr>
-                <w:rFonts w:ascii="Arial" w:hAnsi="Arial" w:cs="Arial"/>
+              <w:instrText xml:space="preserve"> PAGEREF _Toc5649112 \h </w:instrText>
+            </w:r>
+            <w:r>
+              <w:rPr>
                 <w:noProof/>
                 <w:webHidden/>
               </w:rPr>
             </w:r>
             <w:r>
               <w:rPr>
-                <w:rFonts w:ascii="Arial" w:hAnsi="Arial" w:cs="Arial"/>
                 <w:noProof/>
                 <w:webHidden/>
               </w:rPr>
@@ -1118,15 +1067,13 @@
             </w:r>
             <w:r>
               <w:rPr>
-                <w:rFonts w:ascii="Arial" w:hAnsi="Arial" w:cs="Arial"/>
                 <w:noProof/>
                 <w:webHidden/>
               </w:rPr>
-              <w:t>3</w:t>
-            </w:r>
-            <w:r>
-              <w:rPr>
-                <w:rFonts w:ascii="Arial" w:hAnsi="Arial" w:cs="Arial"/>
+              <w:t>5</w:t>
+            </w:r>
+            <w:r>
+              <w:rPr>
                 <w:noProof/>
                 <w:webHidden/>
               </w:rPr>
@@ -1141,23 +1088,22 @@
               <w:tab w:val="right" w:leader="dot" w:pos="9016"/>
             </w:tabs>
             <w:rPr>
-              <w:rFonts w:ascii="Arial" w:hAnsi="Arial" w:cs="Arial"/>
+              <w:rFonts w:eastAsiaTheme="minorEastAsia"/>
               <w:noProof/>
+              <w:lang w:eastAsia="en-AU"/>
             </w:rPr>
           </w:pPr>
-          <w:hyperlink w:anchor="_Toc5576840" w:history="1">
+          <w:hyperlink w:anchor="_Toc5649113" w:history="1">
             <w:r>
               <w:rPr>
                 <w:rStyle w:val="Hyperlink"/>
-                <w:rFonts w:ascii="Arial" w:hAnsi="Arial" w:cs="Arial"/>
-                <w:noProof/>
-                <w:color w:val="auto"/>
+                <w:rFonts w:cs="Arial"/>
+                <w:noProof/>
               </w:rPr>
               <w:t>Scope of the project:</w:t>
             </w:r>
             <w:r>
               <w:rPr>
-                <w:rFonts w:ascii="Arial" w:hAnsi="Arial" w:cs="Arial"/>
                 <w:noProof/>
                 <w:webHidden/>
               </w:rPr>
@@ -1165,7 +1111,6 @@
             </w:r>
             <w:r>
               <w:rPr>
-                <w:rFonts w:ascii="Arial" w:hAnsi="Arial" w:cs="Arial"/>
                 <w:noProof/>
                 <w:webHidden/>
               </w:rPr>
@@ -1173,22 +1118,19 @@
             </w:r>
             <w:r>
               <w:rPr>
-                <w:rFonts w:ascii="Arial" w:hAnsi="Arial" w:cs="Arial"/>
                 <w:noProof/>
                 <w:webHidden/>
               </w:rPr>
-              <w:instrText xml:space="preserve"> PAGEREF _Toc5576840 \h </w:instrText>
-            </w:r>
-            <w:r>
-              <w:rPr>
-                <w:rFonts w:ascii="Arial" w:hAnsi="Arial" w:cs="Arial"/>
+              <w:instrText xml:space="preserve"> PAGEREF _Toc5649113 \h </w:instrText>
+            </w:r>
+            <w:r>
+              <w:rPr>
                 <w:noProof/>
                 <w:webHidden/>
               </w:rPr>
             </w:r>
             <w:r>
               <w:rPr>
-                <w:rFonts w:ascii="Arial" w:hAnsi="Arial" w:cs="Arial"/>
                 <w:noProof/>
                 <w:webHidden/>
               </w:rPr>
@@ -1196,15 +1138,13 @@
             </w:r>
             <w:r>
               <w:rPr>
-                <w:rFonts w:ascii="Arial" w:hAnsi="Arial" w:cs="Arial"/>
                 <w:noProof/>
                 <w:webHidden/>
               </w:rPr>
-              <w:t>3</w:t>
-            </w:r>
-            <w:r>
-              <w:rPr>
-                <w:rFonts w:ascii="Arial" w:hAnsi="Arial" w:cs="Arial"/>
+              <w:t>6</w:t>
+            </w:r>
+            <w:r>
+              <w:rPr>
                 <w:noProof/>
                 <w:webHidden/>
               </w:rPr>
@@ -1219,23 +1159,22 @@
               <w:tab w:val="right" w:leader="dot" w:pos="9016"/>
             </w:tabs>
             <w:rPr>
-              <w:rFonts w:ascii="Arial" w:hAnsi="Arial" w:cs="Arial"/>
+              <w:rFonts w:eastAsiaTheme="minorEastAsia"/>
               <w:noProof/>
+              <w:lang w:eastAsia="en-AU"/>
             </w:rPr>
           </w:pPr>
-          <w:hyperlink w:anchor="_Toc5576841" w:history="1">
+          <w:hyperlink w:anchor="_Toc5649114" w:history="1">
             <w:r>
               <w:rPr>
                 <w:rStyle w:val="Hyperlink"/>
                 <w:rFonts w:ascii="Arial" w:hAnsi="Arial" w:cs="Arial"/>
                 <w:noProof/>
-                <w:color w:val="auto"/>
               </w:rPr>
               <w:t>Scope:</w:t>
             </w:r>
             <w:r>
               <w:rPr>
-                <w:rFonts w:ascii="Arial" w:hAnsi="Arial" w:cs="Arial"/>
                 <w:noProof/>
                 <w:webHidden/>
               </w:rPr>
@@ -1243,7 +1182,6 @@
             </w:r>
             <w:r>
               <w:rPr>
-                <w:rFonts w:ascii="Arial" w:hAnsi="Arial" w:cs="Arial"/>
                 <w:noProof/>
                 <w:webHidden/>
               </w:rPr>
@@ -1251,22 +1189,19 @@
             </w:r>
             <w:r>
               <w:rPr>
-                <w:rFonts w:ascii="Arial" w:hAnsi="Arial" w:cs="Arial"/>
                 <w:noProof/>
                 <w:webHidden/>
               </w:rPr>
-              <w:instrText xml:space="preserve"> PAGEREF _Toc5576841 \h </w:instrText>
-            </w:r>
-            <w:r>
-              <w:rPr>
-                <w:rFonts w:ascii="Arial" w:hAnsi="Arial" w:cs="Arial"/>
+              <w:instrText xml:space="preserve"> PAGEREF _Toc5649114 \h </w:instrText>
+            </w:r>
+            <w:r>
+              <w:rPr>
                 <w:noProof/>
                 <w:webHidden/>
               </w:rPr>
             </w:r>
             <w:r>
               <w:rPr>
-                <w:rFonts w:ascii="Arial" w:hAnsi="Arial" w:cs="Arial"/>
                 <w:noProof/>
                 <w:webHidden/>
               </w:rPr>
@@ -1274,15 +1209,13 @@
             </w:r>
             <w:r>
               <w:rPr>
-                <w:rFonts w:ascii="Arial" w:hAnsi="Arial" w:cs="Arial"/>
                 <w:noProof/>
                 <w:webHidden/>
               </w:rPr>
-              <w:t>3</w:t>
-            </w:r>
-            <w:r>
-              <w:rPr>
-                <w:rFonts w:ascii="Arial" w:hAnsi="Arial" w:cs="Arial"/>
+              <w:t>6</w:t>
+            </w:r>
+            <w:r>
+              <w:rPr>
                 <w:noProof/>
                 <w:webHidden/>
               </w:rPr>
@@ -1297,23 +1230,23 @@
               <w:tab w:val="right" w:leader="dot" w:pos="9016"/>
             </w:tabs>
             <w:rPr>
-              <w:rFonts w:ascii="Arial" w:hAnsi="Arial" w:cs="Arial"/>
+              <w:rFonts w:eastAsiaTheme="minorEastAsia"/>
               <w:noProof/>
+              <w:lang w:eastAsia="en-AU"/>
             </w:rPr>
           </w:pPr>
-          <w:hyperlink w:anchor="_Toc5576842" w:history="1">
+          <w:hyperlink w:anchor="_Toc5649115" w:history="1">
             <w:r>
               <w:rPr>
                 <w:rStyle w:val="Hyperlink"/>
                 <w:rFonts w:ascii="Arial" w:hAnsi="Arial" w:cs="Arial"/>
-                <w:noProof/>
-                <w:color w:val="auto"/>
+                <w:b/>
+                <w:noProof/>
               </w:rPr>
               <w:t>Limitations:</w:t>
             </w:r>
             <w:r>
               <w:rPr>
-                <w:rFonts w:ascii="Arial" w:hAnsi="Arial" w:cs="Arial"/>
                 <w:noProof/>
                 <w:webHidden/>
               </w:rPr>
@@ -1321,7 +1254,6 @@
             </w:r>
             <w:r>
               <w:rPr>
-                <w:rFonts w:ascii="Arial" w:hAnsi="Arial" w:cs="Arial"/>
                 <w:noProof/>
                 <w:webHidden/>
               </w:rPr>
@@ -1329,22 +1261,19 @@
             </w:r>
             <w:r>
               <w:rPr>
-                <w:rFonts w:ascii="Arial" w:hAnsi="Arial" w:cs="Arial"/>
                 <w:noProof/>
                 <w:webHidden/>
               </w:rPr>
-              <w:instrText xml:space="preserve"> PAGEREF _Toc5576842 \h </w:instrText>
-            </w:r>
-            <w:r>
-              <w:rPr>
-                <w:rFonts w:ascii="Arial" w:hAnsi="Arial" w:cs="Arial"/>
+              <w:instrText xml:space="preserve"> PAGEREF _Toc5649115 \h </w:instrText>
+            </w:r>
+            <w:r>
+              <w:rPr>
                 <w:noProof/>
                 <w:webHidden/>
               </w:rPr>
             </w:r>
             <w:r>
               <w:rPr>
-                <w:rFonts w:ascii="Arial" w:hAnsi="Arial" w:cs="Arial"/>
                 <w:noProof/>
                 <w:webHidden/>
               </w:rPr>
@@ -1352,15 +1281,13 @@
             </w:r>
             <w:r>
               <w:rPr>
-                <w:rFonts w:ascii="Arial" w:hAnsi="Arial" w:cs="Arial"/>
                 <w:noProof/>
                 <w:webHidden/>
               </w:rPr>
-              <w:t>3</w:t>
-            </w:r>
-            <w:r>
-              <w:rPr>
-                <w:rFonts w:ascii="Arial" w:hAnsi="Arial" w:cs="Arial"/>
+              <w:t>6</w:t>
+            </w:r>
+            <w:r>
+              <w:rPr>
                 <w:noProof/>
                 <w:webHidden/>
               </w:rPr>
@@ -1375,23 +1302,23 @@
               <w:tab w:val="right" w:leader="dot" w:pos="9016"/>
             </w:tabs>
             <w:rPr>
-              <w:rFonts w:ascii="Arial" w:hAnsi="Arial" w:cs="Arial"/>
+              <w:rFonts w:eastAsiaTheme="minorEastAsia"/>
               <w:noProof/>
+              <w:lang w:eastAsia="en-AU"/>
             </w:rPr>
           </w:pPr>
-          <w:hyperlink w:anchor="_Toc5576843" w:history="1">
+          <w:hyperlink w:anchor="_Toc5649116" w:history="1">
             <w:r>
               <w:rPr>
                 <w:rStyle w:val="Hyperlink"/>
                 <w:rFonts w:ascii="Arial" w:hAnsi="Arial" w:cs="Arial"/>
-                <w:noProof/>
-                <w:color w:val="auto"/>
+                <w:b/>
+                <w:noProof/>
               </w:rPr>
               <w:t>Aim:</w:t>
             </w:r>
             <w:r>
               <w:rPr>
-                <w:rFonts w:ascii="Arial" w:hAnsi="Arial" w:cs="Arial"/>
                 <w:noProof/>
                 <w:webHidden/>
               </w:rPr>
@@ -1399,7 +1326,6 @@
             </w:r>
             <w:r>
               <w:rPr>
-                <w:rFonts w:ascii="Arial" w:hAnsi="Arial" w:cs="Arial"/>
                 <w:noProof/>
                 <w:webHidden/>
               </w:rPr>
@@ -1407,22 +1333,19 @@
             </w:r>
             <w:r>
               <w:rPr>
-                <w:rFonts w:ascii="Arial" w:hAnsi="Arial" w:cs="Arial"/>
                 <w:noProof/>
                 <w:webHidden/>
               </w:rPr>
-              <w:instrText xml:space="preserve"> PAGEREF _Toc5576843 \h </w:instrText>
-            </w:r>
-            <w:r>
-              <w:rPr>
-                <w:rFonts w:ascii="Arial" w:hAnsi="Arial" w:cs="Arial"/>
+              <w:instrText xml:space="preserve"> PAGEREF _Toc5649116 \h </w:instrText>
+            </w:r>
+            <w:r>
+              <w:rPr>
                 <w:noProof/>
                 <w:webHidden/>
               </w:rPr>
             </w:r>
             <w:r>
               <w:rPr>
-                <w:rFonts w:ascii="Arial" w:hAnsi="Arial" w:cs="Arial"/>
                 <w:noProof/>
                 <w:webHidden/>
               </w:rPr>
@@ -1430,15 +1353,13 @@
             </w:r>
             <w:r>
               <w:rPr>
-                <w:rFonts w:ascii="Arial" w:hAnsi="Arial" w:cs="Arial"/>
                 <w:noProof/>
                 <w:webHidden/>
               </w:rPr>
-              <w:t>3</w:t>
-            </w:r>
-            <w:r>
-              <w:rPr>
-                <w:rFonts w:ascii="Arial" w:hAnsi="Arial" w:cs="Arial"/>
+              <w:t>6</w:t>
+            </w:r>
+            <w:r>
+              <w:rPr>
                 <w:noProof/>
                 <w:webHidden/>
               </w:rPr>
@@ -1453,24 +1374,24 @@
               <w:tab w:val="right" w:leader="dot" w:pos="9016"/>
             </w:tabs>
             <w:rPr>
-              <w:rFonts w:ascii="Arial" w:hAnsi="Arial" w:cs="Arial"/>
+              <w:rFonts w:eastAsiaTheme="minorEastAsia"/>
               <w:noProof/>
+              <w:lang w:eastAsia="en-AU"/>
             </w:rPr>
           </w:pPr>
-          <w:hyperlink w:anchor="_Toc5576844" w:history="1">
+          <w:hyperlink w:anchor="_Toc5649117" w:history="1">
             <w:r>
               <w:rPr>
                 <w:rStyle w:val="Hyperlink"/>
                 <w:rFonts w:ascii="Arial" w:hAnsi="Arial" w:cs="Arial"/>
-                <w:noProof/>
-                <w:color w:val="auto"/>
+                <w:b/>
+                <w:noProof/>
                 <w:shd w:val="clear" w:color="auto" w:fill="FFFFFF"/>
               </w:rPr>
               <w:t>Objectives:</w:t>
             </w:r>
             <w:r>
               <w:rPr>
-                <w:rFonts w:ascii="Arial" w:hAnsi="Arial" w:cs="Arial"/>
                 <w:noProof/>
                 <w:webHidden/>
               </w:rPr>
@@ -1478,7 +1399,6 @@
             </w:r>
             <w:r>
               <w:rPr>
-                <w:rFonts w:ascii="Arial" w:hAnsi="Arial" w:cs="Arial"/>
                 <w:noProof/>
                 <w:webHidden/>
               </w:rPr>
@@ -1486,22 +1406,19 @@
             </w:r>
             <w:r>
               <w:rPr>
-                <w:rFonts w:ascii="Arial" w:hAnsi="Arial" w:cs="Arial"/>
                 <w:noProof/>
                 <w:webHidden/>
               </w:rPr>
-              <w:instrText xml:space="preserve"> PAGEREF _Toc5576844 \h </w:instrText>
-            </w:r>
-            <w:r>
-              <w:rPr>
-                <w:rFonts w:ascii="Arial" w:hAnsi="Arial" w:cs="Arial"/>
+              <w:instrText xml:space="preserve"> PAGEREF _Toc5649117 \h </w:instrText>
+            </w:r>
+            <w:r>
+              <w:rPr>
                 <w:noProof/>
                 <w:webHidden/>
               </w:rPr>
             </w:r>
             <w:r>
               <w:rPr>
-                <w:rFonts w:ascii="Arial" w:hAnsi="Arial" w:cs="Arial"/>
                 <w:noProof/>
                 <w:webHidden/>
               </w:rPr>
@@ -1509,15 +1426,13 @@
             </w:r>
             <w:r>
               <w:rPr>
-                <w:rFonts w:ascii="Arial" w:hAnsi="Arial" w:cs="Arial"/>
                 <w:noProof/>
                 <w:webHidden/>
               </w:rPr>
-              <w:t>3</w:t>
-            </w:r>
-            <w:r>
-              <w:rPr>
-                <w:rFonts w:ascii="Arial" w:hAnsi="Arial" w:cs="Arial"/>
+              <w:t>6</w:t>
+            </w:r>
+            <w:r>
+              <w:rPr>
                 <w:noProof/>
                 <w:webHidden/>
               </w:rPr>
@@ -1532,23 +1447,23 @@
               <w:tab w:val="right" w:leader="dot" w:pos="9016"/>
             </w:tabs>
             <w:rPr>
-              <w:rFonts w:ascii="Arial" w:hAnsi="Arial" w:cs="Arial"/>
+              <w:rFonts w:eastAsiaTheme="minorEastAsia"/>
               <w:noProof/>
+              <w:lang w:eastAsia="en-AU"/>
             </w:rPr>
           </w:pPr>
-          <w:hyperlink w:anchor="_Toc5576845" w:history="1">
+          <w:hyperlink w:anchor="_Toc5649118" w:history="1">
             <w:r>
               <w:rPr>
                 <w:rStyle w:val="Hyperlink"/>
                 <w:rFonts w:ascii="Arial" w:hAnsi="Arial" w:cs="Arial"/>
-                <w:noProof/>
-                <w:color w:val="auto"/>
+                <w:b/>
+                <w:noProof/>
               </w:rPr>
               <w:t>Overview of the scope:</w:t>
             </w:r>
             <w:r>
               <w:rPr>
-                <w:rFonts w:ascii="Arial" w:hAnsi="Arial" w:cs="Arial"/>
                 <w:noProof/>
                 <w:webHidden/>
               </w:rPr>
@@ -1556,7 +1471,6 @@
             </w:r>
             <w:r>
               <w:rPr>
-                <w:rFonts w:ascii="Arial" w:hAnsi="Arial" w:cs="Arial"/>
                 <w:noProof/>
                 <w:webHidden/>
               </w:rPr>
@@ -1564,22 +1478,19 @@
             </w:r>
             <w:r>
               <w:rPr>
-                <w:rFonts w:ascii="Arial" w:hAnsi="Arial" w:cs="Arial"/>
                 <w:noProof/>
                 <w:webHidden/>
               </w:rPr>
-              <w:instrText xml:space="preserve"> PAGEREF _Toc5576845 \h </w:instrText>
-            </w:r>
-            <w:r>
-              <w:rPr>
-                <w:rFonts w:ascii="Arial" w:hAnsi="Arial" w:cs="Arial"/>
+              <w:instrText xml:space="preserve"> PAGEREF _Toc5649118 \h </w:instrText>
+            </w:r>
+            <w:r>
+              <w:rPr>
                 <w:noProof/>
                 <w:webHidden/>
               </w:rPr>
             </w:r>
             <w:r>
               <w:rPr>
-                <w:rFonts w:ascii="Arial" w:hAnsi="Arial" w:cs="Arial"/>
                 <w:noProof/>
                 <w:webHidden/>
               </w:rPr>
@@ -1587,15 +1498,13 @@
             </w:r>
             <w:r>
               <w:rPr>
-                <w:rFonts w:ascii="Arial" w:hAnsi="Arial" w:cs="Arial"/>
                 <w:noProof/>
                 <w:webHidden/>
               </w:rPr>
-              <w:t>4</w:t>
-            </w:r>
-            <w:r>
-              <w:rPr>
-                <w:rFonts w:ascii="Arial" w:hAnsi="Arial" w:cs="Arial"/>
+              <w:t>6</w:t>
+            </w:r>
+            <w:r>
+              <w:rPr>
                 <w:noProof/>
                 <w:webHidden/>
               </w:rPr>
@@ -1610,23 +1519,23 @@
               <w:tab w:val="right" w:leader="dot" w:pos="9016"/>
             </w:tabs>
             <w:rPr>
-              <w:rFonts w:ascii="Arial" w:hAnsi="Arial" w:cs="Arial"/>
+              <w:rFonts w:eastAsiaTheme="minorEastAsia"/>
               <w:noProof/>
+              <w:lang w:eastAsia="en-AU"/>
             </w:rPr>
           </w:pPr>
-          <w:hyperlink w:anchor="_Toc5576846" w:history="1">
+          <w:hyperlink w:anchor="_Toc5649119" w:history="1">
             <w:r>
               <w:rPr>
                 <w:rStyle w:val="Hyperlink"/>
-                <w:rFonts w:ascii="Arial" w:hAnsi="Arial" w:cs="Arial"/>
-                <w:noProof/>
-                <w:color w:val="auto"/>
+                <w:rFonts w:cs="Arial"/>
+                <w:b/>
+                <w:noProof/>
               </w:rPr>
               <w:t>Development methodology</w:t>
             </w:r>
             <w:r>
               <w:rPr>
-                <w:rFonts w:ascii="Arial" w:hAnsi="Arial" w:cs="Arial"/>
                 <w:noProof/>
                 <w:webHidden/>
               </w:rPr>
@@ -1634,7 +1543,6 @@
             </w:r>
             <w:r>
               <w:rPr>
-                <w:rFonts w:ascii="Arial" w:hAnsi="Arial" w:cs="Arial"/>
                 <w:noProof/>
                 <w:webHidden/>
               </w:rPr>
@@ -1642,22 +1550,19 @@
             </w:r>
             <w:r>
               <w:rPr>
-                <w:rFonts w:ascii="Arial" w:hAnsi="Arial" w:cs="Arial"/>
                 <w:noProof/>
                 <w:webHidden/>
               </w:rPr>
-              <w:instrText xml:space="preserve"> PAGEREF _Toc5576846 \h </w:instrText>
-            </w:r>
-            <w:r>
-              <w:rPr>
-                <w:rFonts w:ascii="Arial" w:hAnsi="Arial" w:cs="Arial"/>
+              <w:instrText xml:space="preserve"> PAGEREF _Toc5649119 \h </w:instrText>
+            </w:r>
+            <w:r>
+              <w:rPr>
                 <w:noProof/>
                 <w:webHidden/>
               </w:rPr>
             </w:r>
             <w:r>
               <w:rPr>
-                <w:rFonts w:ascii="Arial" w:hAnsi="Arial" w:cs="Arial"/>
                 <w:noProof/>
                 <w:webHidden/>
               </w:rPr>
@@ -1665,15 +1570,13 @@
             </w:r>
             <w:r>
               <w:rPr>
-                <w:rFonts w:ascii="Arial" w:hAnsi="Arial" w:cs="Arial"/>
                 <w:noProof/>
                 <w:webHidden/>
               </w:rPr>
-              <w:t>4</w:t>
-            </w:r>
-            <w:r>
-              <w:rPr>
-                <w:rFonts w:ascii="Arial" w:hAnsi="Arial" w:cs="Arial"/>
+              <w:t>6</w:t>
+            </w:r>
+            <w:r>
+              <w:rPr>
                 <w:noProof/>
                 <w:webHidden/>
               </w:rPr>
@@ -1688,23 +1591,23 @@
               <w:tab w:val="right" w:leader="dot" w:pos="9016"/>
             </w:tabs>
             <w:rPr>
-              <w:rFonts w:ascii="Arial" w:hAnsi="Arial" w:cs="Arial"/>
+              <w:rFonts w:eastAsiaTheme="minorEastAsia"/>
               <w:noProof/>
+              <w:lang w:eastAsia="en-AU"/>
             </w:rPr>
           </w:pPr>
-          <w:hyperlink w:anchor="_Toc5576847" w:history="1">
+          <w:hyperlink w:anchor="_Toc5649120" w:history="1">
             <w:r>
               <w:rPr>
                 <w:rStyle w:val="Hyperlink"/>
                 <w:rFonts w:ascii="Arial" w:hAnsi="Arial" w:cs="Arial"/>
-                <w:noProof/>
-                <w:color w:val="auto"/>
+                <w:b/>
+                <w:noProof/>
               </w:rPr>
               <w:t>Description of the methodology chosen:</w:t>
             </w:r>
             <w:r>
               <w:rPr>
-                <w:rFonts w:ascii="Arial" w:hAnsi="Arial" w:cs="Arial"/>
                 <w:noProof/>
                 <w:webHidden/>
               </w:rPr>
@@ -1712,7 +1615,6 @@
             </w:r>
             <w:r>
               <w:rPr>
-                <w:rFonts w:ascii="Arial" w:hAnsi="Arial" w:cs="Arial"/>
                 <w:noProof/>
                 <w:webHidden/>
               </w:rPr>
@@ -1720,22 +1622,19 @@
             </w:r>
             <w:r>
               <w:rPr>
-                <w:rFonts w:ascii="Arial" w:hAnsi="Arial" w:cs="Arial"/>
                 <w:noProof/>
                 <w:webHidden/>
               </w:rPr>
-              <w:instrText xml:space="preserve"> PAGEREF _Toc5576847 \h </w:instrText>
-            </w:r>
-            <w:r>
-              <w:rPr>
-                <w:rFonts w:ascii="Arial" w:hAnsi="Arial" w:cs="Arial"/>
+              <w:instrText xml:space="preserve"> PAGEREF _Toc5649120 \h </w:instrText>
+            </w:r>
+            <w:r>
+              <w:rPr>
                 <w:noProof/>
                 <w:webHidden/>
               </w:rPr>
             </w:r>
             <w:r>
               <w:rPr>
-                <w:rFonts w:ascii="Arial" w:hAnsi="Arial" w:cs="Arial"/>
                 <w:noProof/>
                 <w:webHidden/>
               </w:rPr>
@@ -1743,15 +1642,13 @@
             </w:r>
             <w:r>
               <w:rPr>
-                <w:rFonts w:ascii="Arial" w:hAnsi="Arial" w:cs="Arial"/>
                 <w:noProof/>
                 <w:webHidden/>
               </w:rPr>
-              <w:t>4</w:t>
-            </w:r>
-            <w:r>
-              <w:rPr>
-                <w:rFonts w:ascii="Arial" w:hAnsi="Arial" w:cs="Arial"/>
+              <w:t>7</w:t>
+            </w:r>
+            <w:r>
+              <w:rPr>
                 <w:noProof/>
                 <w:webHidden/>
               </w:rPr>
@@ -1766,23 +1663,23 @@
               <w:tab w:val="right" w:leader="dot" w:pos="9016"/>
             </w:tabs>
             <w:rPr>
-              <w:rFonts w:ascii="Arial" w:hAnsi="Arial" w:cs="Arial"/>
+              <w:rFonts w:eastAsiaTheme="minorEastAsia"/>
               <w:noProof/>
+              <w:lang w:eastAsia="en-AU"/>
             </w:rPr>
           </w:pPr>
-          <w:hyperlink w:anchor="_Toc5576848" w:history="1">
+          <w:hyperlink w:anchor="_Toc5649121" w:history="1">
             <w:r>
               <w:rPr>
                 <w:rStyle w:val="Hyperlink"/>
                 <w:rFonts w:ascii="Arial" w:hAnsi="Arial" w:cs="Arial"/>
-                <w:noProof/>
-                <w:color w:val="auto"/>
+                <w:b/>
+                <w:noProof/>
               </w:rPr>
               <w:t>Design pattern:</w:t>
             </w:r>
             <w:r>
               <w:rPr>
-                <w:rFonts w:ascii="Arial" w:hAnsi="Arial" w:cs="Arial"/>
                 <w:noProof/>
                 <w:webHidden/>
               </w:rPr>
@@ -1790,7 +1687,6 @@
             </w:r>
             <w:r>
               <w:rPr>
-                <w:rFonts w:ascii="Arial" w:hAnsi="Arial" w:cs="Arial"/>
                 <w:noProof/>
                 <w:webHidden/>
               </w:rPr>
@@ -1798,22 +1694,19 @@
             </w:r>
             <w:r>
               <w:rPr>
-                <w:rFonts w:ascii="Arial" w:hAnsi="Arial" w:cs="Arial"/>
                 <w:noProof/>
                 <w:webHidden/>
               </w:rPr>
-              <w:instrText xml:space="preserve"> PAGEREF _Toc5576848 \h </w:instrText>
-            </w:r>
-            <w:r>
-              <w:rPr>
-                <w:rFonts w:ascii="Arial" w:hAnsi="Arial" w:cs="Arial"/>
+              <w:instrText xml:space="preserve"> PAGEREF _Toc5649121 \h </w:instrText>
+            </w:r>
+            <w:r>
+              <w:rPr>
                 <w:noProof/>
                 <w:webHidden/>
               </w:rPr>
             </w:r>
             <w:r>
               <w:rPr>
-                <w:rFonts w:ascii="Arial" w:hAnsi="Arial" w:cs="Arial"/>
                 <w:noProof/>
                 <w:webHidden/>
               </w:rPr>
@@ -1821,15 +1714,13 @@
             </w:r>
             <w:r>
               <w:rPr>
-                <w:rFonts w:ascii="Arial" w:hAnsi="Arial" w:cs="Arial"/>
                 <w:noProof/>
                 <w:webHidden/>
               </w:rPr>
-              <w:t>5</w:t>
-            </w:r>
-            <w:r>
-              <w:rPr>
-                <w:rFonts w:ascii="Arial" w:hAnsi="Arial" w:cs="Arial"/>
+              <w:t>8</w:t>
+            </w:r>
+            <w:r>
+              <w:rPr>
                 <w:noProof/>
                 <w:webHidden/>
               </w:rPr>
@@ -1844,23 +1735,23 @@
               <w:tab w:val="right" w:leader="dot" w:pos="9016"/>
             </w:tabs>
             <w:rPr>
-              <w:rFonts w:ascii="Arial" w:hAnsi="Arial" w:cs="Arial"/>
+              <w:rFonts w:eastAsiaTheme="minorEastAsia"/>
               <w:noProof/>
+              <w:lang w:eastAsia="en-AU"/>
             </w:rPr>
           </w:pPr>
-          <w:hyperlink w:anchor="_Toc5576849" w:history="1">
+          <w:hyperlink w:anchor="_Toc5649122" w:history="1">
             <w:r>
               <w:rPr>
                 <w:rStyle w:val="Hyperlink"/>
                 <w:rFonts w:ascii="Arial" w:hAnsi="Arial" w:cs="Arial"/>
-                <w:noProof/>
-                <w:color w:val="auto"/>
+                <w:b/>
+                <w:noProof/>
               </w:rPr>
               <w:t>Architecture:</w:t>
             </w:r>
             <w:r>
               <w:rPr>
-                <w:rFonts w:ascii="Arial" w:hAnsi="Arial" w:cs="Arial"/>
                 <w:noProof/>
                 <w:webHidden/>
               </w:rPr>
@@ -1868,7 +1759,6 @@
             </w:r>
             <w:r>
               <w:rPr>
-                <w:rFonts w:ascii="Arial" w:hAnsi="Arial" w:cs="Arial"/>
                 <w:noProof/>
                 <w:webHidden/>
               </w:rPr>
@@ -1876,22 +1766,19 @@
             </w:r>
             <w:r>
               <w:rPr>
-                <w:rFonts w:ascii="Arial" w:hAnsi="Arial" w:cs="Arial"/>
                 <w:noProof/>
                 <w:webHidden/>
               </w:rPr>
-              <w:instrText xml:space="preserve"> PAGEREF _Toc5576849 \h </w:instrText>
-            </w:r>
-            <w:r>
-              <w:rPr>
-                <w:rFonts w:ascii="Arial" w:hAnsi="Arial" w:cs="Arial"/>
+              <w:instrText xml:space="preserve"> PAGEREF _Toc5649122 \h </w:instrText>
+            </w:r>
+            <w:r>
+              <w:rPr>
                 <w:noProof/>
                 <w:webHidden/>
               </w:rPr>
             </w:r>
             <w:r>
               <w:rPr>
-                <w:rFonts w:ascii="Arial" w:hAnsi="Arial" w:cs="Arial"/>
                 <w:noProof/>
                 <w:webHidden/>
               </w:rPr>
@@ -1899,15 +1786,13 @@
             </w:r>
             <w:r>
               <w:rPr>
-                <w:rFonts w:ascii="Arial" w:hAnsi="Arial" w:cs="Arial"/>
                 <w:noProof/>
                 <w:webHidden/>
               </w:rPr>
-              <w:t>5</w:t>
-            </w:r>
-            <w:r>
-              <w:rPr>
-                <w:rFonts w:ascii="Arial" w:hAnsi="Arial" w:cs="Arial"/>
+              <w:t>8</w:t>
+            </w:r>
+            <w:r>
+              <w:rPr>
                 <w:noProof/>
                 <w:webHidden/>
               </w:rPr>
@@ -1922,23 +1807,23 @@
               <w:tab w:val="right" w:leader="dot" w:pos="9016"/>
             </w:tabs>
             <w:rPr>
-              <w:rFonts w:ascii="Arial" w:hAnsi="Arial" w:cs="Arial"/>
+              <w:rFonts w:eastAsiaTheme="minorEastAsia"/>
               <w:noProof/>
+              <w:lang w:eastAsia="en-AU"/>
             </w:rPr>
           </w:pPr>
-          <w:hyperlink w:anchor="_Toc5576850" w:history="1">
+          <w:hyperlink w:anchor="_Toc5649123" w:history="1">
             <w:r>
               <w:rPr>
                 <w:rStyle w:val="Hyperlink"/>
-                <w:rFonts w:ascii="Arial" w:hAnsi="Arial" w:cs="Arial"/>
-                <w:noProof/>
-                <w:color w:val="auto"/>
+                <w:rFonts w:cs="Arial"/>
+                <w:b/>
+                <w:noProof/>
               </w:rPr>
               <w:t>Project planning:</w:t>
             </w:r>
             <w:r>
               <w:rPr>
-                <w:rFonts w:ascii="Arial" w:hAnsi="Arial" w:cs="Arial"/>
                 <w:noProof/>
                 <w:webHidden/>
               </w:rPr>
@@ -1946,7 +1831,6 @@
             </w:r>
             <w:r>
               <w:rPr>
-                <w:rFonts w:ascii="Arial" w:hAnsi="Arial" w:cs="Arial"/>
                 <w:noProof/>
                 <w:webHidden/>
               </w:rPr>
@@ -1954,22 +1838,19 @@
             </w:r>
             <w:r>
               <w:rPr>
-                <w:rFonts w:ascii="Arial" w:hAnsi="Arial" w:cs="Arial"/>
                 <w:noProof/>
                 <w:webHidden/>
               </w:rPr>
-              <w:instrText xml:space="preserve"> PAGEREF _Toc5576850 \h </w:instrText>
-            </w:r>
-            <w:r>
-              <w:rPr>
-                <w:rFonts w:ascii="Arial" w:hAnsi="Arial" w:cs="Arial"/>
+              <w:instrText xml:space="preserve"> PAGEREF _Toc5649123 \h </w:instrText>
+            </w:r>
+            <w:r>
+              <w:rPr>
                 <w:noProof/>
                 <w:webHidden/>
               </w:rPr>
             </w:r>
             <w:r>
               <w:rPr>
-                <w:rFonts w:ascii="Arial" w:hAnsi="Arial" w:cs="Arial"/>
                 <w:noProof/>
                 <w:webHidden/>
               </w:rPr>
@@ -1977,15 +1858,13 @@
             </w:r>
             <w:r>
               <w:rPr>
-                <w:rFonts w:ascii="Arial" w:hAnsi="Arial" w:cs="Arial"/>
                 <w:noProof/>
                 <w:webHidden/>
               </w:rPr>
-              <w:t>6</w:t>
-            </w:r>
-            <w:r>
-              <w:rPr>
-                <w:rFonts w:ascii="Arial" w:hAnsi="Arial" w:cs="Arial"/>
+              <w:t>9</w:t>
+            </w:r>
+            <w:r>
+              <w:rPr>
                 <w:noProof/>
                 <w:webHidden/>
               </w:rPr>
@@ -2000,23 +1879,23 @@
               <w:tab w:val="right" w:leader="dot" w:pos="9016"/>
             </w:tabs>
             <w:rPr>
-              <w:rFonts w:ascii="Arial" w:hAnsi="Arial" w:cs="Arial"/>
+              <w:rFonts w:eastAsiaTheme="minorEastAsia"/>
               <w:noProof/>
+              <w:lang w:eastAsia="en-AU"/>
             </w:rPr>
           </w:pPr>
-          <w:hyperlink w:anchor="_Toc5576851" w:history="1">
+          <w:hyperlink w:anchor="_Toc5649124" w:history="1">
             <w:r>
               <w:rPr>
                 <w:rStyle w:val="Hyperlink"/>
                 <w:rFonts w:ascii="Arial" w:hAnsi="Arial" w:cs="Arial"/>
-                <w:noProof/>
-                <w:color w:val="auto"/>
+                <w:b/>
+                <w:noProof/>
               </w:rPr>
               <w:t>Work Breakdown Structure (WBS)</w:t>
             </w:r>
             <w:r>
               <w:rPr>
-                <w:rFonts w:ascii="Arial" w:hAnsi="Arial" w:cs="Arial"/>
                 <w:noProof/>
                 <w:webHidden/>
               </w:rPr>
@@ -2024,7 +1903,6 @@
             </w:r>
             <w:r>
               <w:rPr>
-                <w:rFonts w:ascii="Arial" w:hAnsi="Arial" w:cs="Arial"/>
                 <w:noProof/>
                 <w:webHidden/>
               </w:rPr>
@@ -2032,22 +1910,19 @@
             </w:r>
             <w:r>
               <w:rPr>
-                <w:rFonts w:ascii="Arial" w:hAnsi="Arial" w:cs="Arial"/>
                 <w:noProof/>
                 <w:webHidden/>
               </w:rPr>
-              <w:instrText xml:space="preserve"> PAGEREF _Toc5576851 \h </w:instrText>
-            </w:r>
-            <w:r>
-              <w:rPr>
-                <w:rFonts w:ascii="Arial" w:hAnsi="Arial" w:cs="Arial"/>
+              <w:instrText xml:space="preserve"> PAGEREF _Toc5649124 \h </w:instrText>
+            </w:r>
+            <w:r>
+              <w:rPr>
                 <w:noProof/>
                 <w:webHidden/>
               </w:rPr>
             </w:r>
             <w:r>
               <w:rPr>
-                <w:rFonts w:ascii="Arial" w:hAnsi="Arial" w:cs="Arial"/>
                 <w:noProof/>
                 <w:webHidden/>
               </w:rPr>
@@ -2055,15 +1930,13 @@
             </w:r>
             <w:r>
               <w:rPr>
-                <w:rFonts w:ascii="Arial" w:hAnsi="Arial" w:cs="Arial"/>
                 <w:noProof/>
                 <w:webHidden/>
               </w:rPr>
-              <w:t>6</w:t>
-            </w:r>
-            <w:r>
-              <w:rPr>
-                <w:rFonts w:ascii="Arial" w:hAnsi="Arial" w:cs="Arial"/>
+              <w:t>10</w:t>
+            </w:r>
+            <w:r>
+              <w:rPr>
                 <w:noProof/>
                 <w:webHidden/>
               </w:rPr>
@@ -2078,23 +1951,23 @@
               <w:tab w:val="right" w:leader="dot" w:pos="9016"/>
             </w:tabs>
             <w:rPr>
-              <w:rFonts w:ascii="Arial" w:hAnsi="Arial" w:cs="Arial"/>
+              <w:rFonts w:eastAsiaTheme="minorEastAsia"/>
               <w:noProof/>
+              <w:lang w:eastAsia="en-AU"/>
             </w:rPr>
           </w:pPr>
-          <w:hyperlink w:anchor="_Toc5576852" w:history="1">
+          <w:hyperlink w:anchor="_Toc5649125" w:history="1">
             <w:r>
               <w:rPr>
                 <w:rStyle w:val="Hyperlink"/>
                 <w:rFonts w:ascii="Arial" w:hAnsi="Arial" w:cs="Arial"/>
-                <w:noProof/>
-                <w:color w:val="auto"/>
+                <w:b/>
+                <w:noProof/>
               </w:rPr>
               <w:t>Milestones</w:t>
             </w:r>
             <w:r>
               <w:rPr>
-                <w:rFonts w:ascii="Arial" w:hAnsi="Arial" w:cs="Arial"/>
                 <w:noProof/>
                 <w:webHidden/>
               </w:rPr>
@@ -2102,7 +1975,6 @@
             </w:r>
             <w:r>
               <w:rPr>
-                <w:rFonts w:ascii="Arial" w:hAnsi="Arial" w:cs="Arial"/>
                 <w:noProof/>
                 <w:webHidden/>
               </w:rPr>
@@ -2110,22 +1982,19 @@
             </w:r>
             <w:r>
               <w:rPr>
-                <w:rFonts w:ascii="Arial" w:hAnsi="Arial" w:cs="Arial"/>
                 <w:noProof/>
                 <w:webHidden/>
               </w:rPr>
-              <w:instrText xml:space="preserve"> PAGEREF _Toc5576852 \h </w:instrText>
-            </w:r>
-            <w:r>
-              <w:rPr>
-                <w:rFonts w:ascii="Arial" w:hAnsi="Arial" w:cs="Arial"/>
+              <w:instrText xml:space="preserve"> PAGEREF _Toc5649125 \h </w:instrText>
+            </w:r>
+            <w:r>
+              <w:rPr>
                 <w:noProof/>
                 <w:webHidden/>
               </w:rPr>
             </w:r>
             <w:r>
               <w:rPr>
-                <w:rFonts w:ascii="Arial" w:hAnsi="Arial" w:cs="Arial"/>
                 <w:noProof/>
                 <w:webHidden/>
               </w:rPr>
@@ -2133,15 +2002,13 @@
             </w:r>
             <w:r>
               <w:rPr>
-                <w:rFonts w:ascii="Arial" w:hAnsi="Arial" w:cs="Arial"/>
                 <w:noProof/>
                 <w:webHidden/>
               </w:rPr>
-              <w:t>6</w:t>
-            </w:r>
-            <w:r>
-              <w:rPr>
-                <w:rFonts w:ascii="Arial" w:hAnsi="Arial" w:cs="Arial"/>
+              <w:t>10</w:t>
+            </w:r>
+            <w:r>
+              <w:rPr>
                 <w:noProof/>
                 <w:webHidden/>
               </w:rPr>
@@ -2156,23 +2023,23 @@
               <w:tab w:val="right" w:leader="dot" w:pos="9016"/>
             </w:tabs>
             <w:rPr>
-              <w:rFonts w:ascii="Arial" w:hAnsi="Arial" w:cs="Arial"/>
+              <w:rFonts w:eastAsiaTheme="minorEastAsia"/>
               <w:noProof/>
+              <w:lang w:eastAsia="en-AU"/>
             </w:rPr>
           </w:pPr>
-          <w:hyperlink w:anchor="_Toc5576853" w:history="1">
+          <w:hyperlink w:anchor="_Toc5649126" w:history="1">
             <w:r>
               <w:rPr>
                 <w:rStyle w:val="Hyperlink"/>
                 <w:rFonts w:ascii="Arial" w:hAnsi="Arial" w:cs="Arial"/>
-                <w:noProof/>
-                <w:color w:val="auto"/>
+                <w:b/>
+                <w:noProof/>
               </w:rPr>
               <w:t>Gantt Chart</w:t>
             </w:r>
             <w:r>
               <w:rPr>
-                <w:rFonts w:ascii="Arial" w:hAnsi="Arial" w:cs="Arial"/>
                 <w:noProof/>
                 <w:webHidden/>
               </w:rPr>
@@ -2180,7 +2047,6 @@
             </w:r>
             <w:r>
               <w:rPr>
-                <w:rFonts w:ascii="Arial" w:hAnsi="Arial" w:cs="Arial"/>
                 <w:noProof/>
                 <w:webHidden/>
               </w:rPr>
@@ -2188,22 +2054,19 @@
             </w:r>
             <w:r>
               <w:rPr>
-                <w:rFonts w:ascii="Arial" w:hAnsi="Arial" w:cs="Arial"/>
                 <w:noProof/>
                 <w:webHidden/>
               </w:rPr>
-              <w:instrText xml:space="preserve"> PAGEREF _Toc5576853 \h </w:instrText>
-            </w:r>
-            <w:r>
-              <w:rPr>
-                <w:rFonts w:ascii="Arial" w:hAnsi="Arial" w:cs="Arial"/>
+              <w:instrText xml:space="preserve"> PAGEREF _Toc5649126 \h </w:instrText>
+            </w:r>
+            <w:r>
+              <w:rPr>
                 <w:noProof/>
                 <w:webHidden/>
               </w:rPr>
             </w:r>
             <w:r>
               <w:rPr>
-                <w:rFonts w:ascii="Arial" w:hAnsi="Arial" w:cs="Arial"/>
                 <w:noProof/>
                 <w:webHidden/>
               </w:rPr>
@@ -2211,15 +2074,13 @@
             </w:r>
             <w:r>
               <w:rPr>
-                <w:rFonts w:ascii="Arial" w:hAnsi="Arial" w:cs="Arial"/>
                 <w:noProof/>
                 <w:webHidden/>
               </w:rPr>
-              <w:t>6</w:t>
-            </w:r>
-            <w:r>
-              <w:rPr>
-                <w:rFonts w:ascii="Arial" w:hAnsi="Arial" w:cs="Arial"/>
+              <w:t>11</w:t>
+            </w:r>
+            <w:r>
+              <w:rPr>
                 <w:noProof/>
                 <w:webHidden/>
               </w:rPr>
@@ -2234,23 +2095,23 @@
               <w:tab w:val="right" w:leader="dot" w:pos="9016"/>
             </w:tabs>
             <w:rPr>
-              <w:rFonts w:ascii="Arial" w:hAnsi="Arial" w:cs="Arial"/>
+              <w:rFonts w:eastAsiaTheme="minorEastAsia"/>
               <w:noProof/>
+              <w:lang w:eastAsia="en-AU"/>
             </w:rPr>
           </w:pPr>
-          <w:hyperlink w:anchor="_Toc5576854" w:history="1">
+          <w:hyperlink w:anchor="_Toc5649127" w:history="1">
             <w:r>
               <w:rPr>
                 <w:rStyle w:val="Hyperlink"/>
-                <w:rFonts w:ascii="Arial" w:hAnsi="Arial" w:cs="Arial"/>
-                <w:noProof/>
-                <w:color w:val="auto"/>
+                <w:rFonts w:cs="Arial"/>
+                <w:b/>
+                <w:noProof/>
               </w:rPr>
               <w:t>Risk Management</w:t>
             </w:r>
             <w:r>
               <w:rPr>
-                <w:rFonts w:ascii="Arial" w:hAnsi="Arial" w:cs="Arial"/>
                 <w:noProof/>
                 <w:webHidden/>
               </w:rPr>
@@ -2258,7 +2119,6 @@
             </w:r>
             <w:r>
               <w:rPr>
-                <w:rFonts w:ascii="Arial" w:hAnsi="Arial" w:cs="Arial"/>
                 <w:noProof/>
                 <w:webHidden/>
               </w:rPr>
@@ -2266,22 +2126,19 @@
             </w:r>
             <w:r>
               <w:rPr>
-                <w:rFonts w:ascii="Arial" w:hAnsi="Arial" w:cs="Arial"/>
                 <w:noProof/>
                 <w:webHidden/>
               </w:rPr>
-              <w:instrText xml:space="preserve"> PAGEREF _Toc5576854 \h </w:instrText>
-            </w:r>
-            <w:r>
-              <w:rPr>
-                <w:rFonts w:ascii="Arial" w:hAnsi="Arial" w:cs="Arial"/>
+              <w:instrText xml:space="preserve"> PAGEREF _Toc5649127 \h </w:instrText>
+            </w:r>
+            <w:r>
+              <w:rPr>
                 <w:noProof/>
                 <w:webHidden/>
               </w:rPr>
             </w:r>
             <w:r>
               <w:rPr>
-                <w:rFonts w:ascii="Arial" w:hAnsi="Arial" w:cs="Arial"/>
                 <w:noProof/>
                 <w:webHidden/>
               </w:rPr>
@@ -2289,15 +2146,13 @@
             </w:r>
             <w:r>
               <w:rPr>
-                <w:rFonts w:ascii="Arial" w:hAnsi="Arial" w:cs="Arial"/>
                 <w:noProof/>
                 <w:webHidden/>
               </w:rPr>
-              <w:t>6</w:t>
-            </w:r>
-            <w:r>
-              <w:rPr>
-                <w:rFonts w:ascii="Arial" w:hAnsi="Arial" w:cs="Arial"/>
+              <w:t>11</w:t>
+            </w:r>
+            <w:r>
+              <w:rPr>
                 <w:noProof/>
                 <w:webHidden/>
               </w:rPr>
@@ -2312,23 +2167,22 @@
               <w:tab w:val="right" w:leader="dot" w:pos="9016"/>
             </w:tabs>
             <w:rPr>
-              <w:rFonts w:ascii="Arial" w:hAnsi="Arial" w:cs="Arial"/>
+              <w:rFonts w:eastAsiaTheme="minorEastAsia"/>
               <w:noProof/>
+              <w:lang w:eastAsia="en-AU"/>
             </w:rPr>
           </w:pPr>
-          <w:hyperlink w:anchor="_Toc5576855" w:history="1">
+          <w:hyperlink w:anchor="_Toc5649128" w:history="1">
             <w:r>
               <w:rPr>
                 <w:rStyle w:val="Hyperlink"/>
-                <w:rFonts w:ascii="Arial" w:hAnsi="Arial" w:cs="Arial"/>
-                <w:noProof/>
-                <w:color w:val="auto"/>
+                <w:rFonts w:cs="Arial"/>
+                <w:noProof/>
               </w:rPr>
               <w:t>Configuration Management</w:t>
             </w:r>
             <w:r>
               <w:rPr>
-                <w:rFonts w:ascii="Arial" w:hAnsi="Arial" w:cs="Arial"/>
                 <w:noProof/>
                 <w:webHidden/>
               </w:rPr>
@@ -2336,7 +2190,6 @@
             </w:r>
             <w:r>
               <w:rPr>
-                <w:rFonts w:ascii="Arial" w:hAnsi="Arial" w:cs="Arial"/>
                 <w:noProof/>
                 <w:webHidden/>
               </w:rPr>
@@ -2344,22 +2197,19 @@
             </w:r>
             <w:r>
               <w:rPr>
-                <w:rFonts w:ascii="Arial" w:hAnsi="Arial" w:cs="Arial"/>
                 <w:noProof/>
                 <w:webHidden/>
               </w:rPr>
-              <w:instrText xml:space="preserve"> PAGEREF _Toc5576855 \h </w:instrText>
-            </w:r>
-            <w:r>
-              <w:rPr>
-                <w:rFonts w:ascii="Arial" w:hAnsi="Arial" w:cs="Arial"/>
+              <w:instrText xml:space="preserve"> PAGEREF _Toc5649128 \h </w:instrText>
+            </w:r>
+            <w:r>
+              <w:rPr>
                 <w:noProof/>
                 <w:webHidden/>
               </w:rPr>
             </w:r>
             <w:r>
               <w:rPr>
-                <w:rFonts w:ascii="Arial" w:hAnsi="Arial" w:cs="Arial"/>
                 <w:noProof/>
                 <w:webHidden/>
               </w:rPr>
@@ -2367,15 +2217,13 @@
             </w:r>
             <w:r>
               <w:rPr>
-                <w:rFonts w:ascii="Arial" w:hAnsi="Arial" w:cs="Arial"/>
                 <w:noProof/>
                 <w:webHidden/>
               </w:rPr>
-              <w:t>7</w:t>
-            </w:r>
-            <w:r>
-              <w:rPr>
-                <w:rFonts w:ascii="Arial" w:hAnsi="Arial" w:cs="Arial"/>
+              <w:t>12</w:t>
+            </w:r>
+            <w:r>
+              <w:rPr>
                 <w:noProof/>
                 <w:webHidden/>
               </w:rPr>
@@ -2390,23 +2238,22 @@
               <w:tab w:val="right" w:leader="dot" w:pos="9016"/>
             </w:tabs>
             <w:rPr>
-              <w:rFonts w:ascii="Arial" w:hAnsi="Arial" w:cs="Arial"/>
+              <w:rFonts w:eastAsiaTheme="minorEastAsia"/>
               <w:noProof/>
+              <w:lang w:eastAsia="en-AU"/>
             </w:rPr>
           </w:pPr>
-          <w:hyperlink w:anchor="_Toc5576856" w:history="1">
+          <w:hyperlink w:anchor="_Toc5649129" w:history="1">
             <w:r>
               <w:rPr>
                 <w:rStyle w:val="Hyperlink"/>
-                <w:rFonts w:ascii="Arial" w:hAnsi="Arial" w:cs="Arial"/>
-                <w:noProof/>
-                <w:color w:val="auto"/>
+                <w:rFonts w:cs="Arial"/>
+                <w:noProof/>
               </w:rPr>
               <w:t>Conclusion:</w:t>
             </w:r>
             <w:r>
               <w:rPr>
-                <w:rFonts w:ascii="Arial" w:hAnsi="Arial" w:cs="Arial"/>
                 <w:noProof/>
                 <w:webHidden/>
               </w:rPr>
@@ -2414,7 +2261,6 @@
             </w:r>
             <w:r>
               <w:rPr>
-                <w:rFonts w:ascii="Arial" w:hAnsi="Arial" w:cs="Arial"/>
                 <w:noProof/>
                 <w:webHidden/>
               </w:rPr>
@@ -2422,22 +2268,19 @@
             </w:r>
             <w:r>
               <w:rPr>
-                <w:rFonts w:ascii="Arial" w:hAnsi="Arial" w:cs="Arial"/>
                 <w:noProof/>
                 <w:webHidden/>
               </w:rPr>
-              <w:instrText xml:space="preserve"> PAGEREF _Toc5576856 \h </w:instrText>
-            </w:r>
-            <w:r>
-              <w:rPr>
-                <w:rFonts w:ascii="Arial" w:hAnsi="Arial" w:cs="Arial"/>
+              <w:instrText xml:space="preserve"> PAGEREF _Toc5649129 \h </w:instrText>
+            </w:r>
+            <w:r>
+              <w:rPr>
                 <w:noProof/>
                 <w:webHidden/>
               </w:rPr>
             </w:r>
             <w:r>
               <w:rPr>
-                <w:rFonts w:ascii="Arial" w:hAnsi="Arial" w:cs="Arial"/>
                 <w:noProof/>
                 <w:webHidden/>
               </w:rPr>
@@ -2445,15 +2288,13 @@
             </w:r>
             <w:r>
               <w:rPr>
-                <w:rFonts w:ascii="Arial" w:hAnsi="Arial" w:cs="Arial"/>
                 <w:noProof/>
                 <w:webHidden/>
               </w:rPr>
-              <w:t>8</w:t>
-            </w:r>
-            <w:r>
-              <w:rPr>
-                <w:rFonts w:ascii="Arial" w:hAnsi="Arial" w:cs="Arial"/>
+              <w:t>13</w:t>
+            </w:r>
+            <w:r>
+              <w:rPr>
                 <w:noProof/>
                 <w:webHidden/>
               </w:rPr>
@@ -2468,23 +2309,22 @@
               <w:tab w:val="right" w:leader="dot" w:pos="9016"/>
             </w:tabs>
             <w:rPr>
-              <w:rFonts w:ascii="Arial" w:hAnsi="Arial" w:cs="Arial"/>
+              <w:rFonts w:eastAsiaTheme="minorEastAsia"/>
               <w:noProof/>
+              <w:lang w:eastAsia="en-AU"/>
             </w:rPr>
           </w:pPr>
-          <w:hyperlink w:anchor="_Toc5576857" w:history="1">
+          <w:hyperlink w:anchor="_Toc5649130" w:history="1">
             <w:r>
               <w:rPr>
                 <w:rStyle w:val="Hyperlink"/>
-                <w:rFonts w:ascii="Arial" w:hAnsi="Arial" w:cs="Arial"/>
-                <w:noProof/>
-                <w:color w:val="auto"/>
-              </w:rPr>
-              <w:t>Bibliography</w:t>
-            </w:r>
-            <w:r>
-              <w:rPr>
-                <w:rFonts w:ascii="Arial" w:hAnsi="Arial" w:cs="Arial"/>
+                <w:rFonts w:cs="Arial"/>
+                <w:noProof/>
+              </w:rPr>
+              <w:t>References</w:t>
+            </w:r>
+            <w:r>
+              <w:rPr>
                 <w:noProof/>
                 <w:webHidden/>
               </w:rPr>
@@ -2492,7 +2332,6 @@
             </w:r>
             <w:r>
               <w:rPr>
-                <w:rFonts w:ascii="Arial" w:hAnsi="Arial" w:cs="Arial"/>
                 <w:noProof/>
                 <w:webHidden/>
               </w:rPr>
@@ -2500,22 +2339,19 @@
             </w:r>
             <w:r>
               <w:rPr>
-                <w:rFonts w:ascii="Arial" w:hAnsi="Arial" w:cs="Arial"/>
                 <w:noProof/>
                 <w:webHidden/>
               </w:rPr>
-              <w:instrText xml:space="preserve"> PAGEREF _Toc5576857 \h </w:instrText>
-            </w:r>
-            <w:r>
-              <w:rPr>
-                <w:rFonts w:ascii="Arial" w:hAnsi="Arial" w:cs="Arial"/>
+              <w:instrText xml:space="preserve"> PAGEREF _Toc5649130 \h </w:instrText>
+            </w:r>
+            <w:r>
+              <w:rPr>
                 <w:noProof/>
                 <w:webHidden/>
               </w:rPr>
             </w:r>
             <w:r>
               <w:rPr>
-                <w:rFonts w:ascii="Arial" w:hAnsi="Arial" w:cs="Arial"/>
                 <w:noProof/>
                 <w:webHidden/>
               </w:rPr>
@@ -2523,93 +2359,13 @@
             </w:r>
             <w:r>
               <w:rPr>
-                <w:rFonts w:ascii="Arial" w:hAnsi="Arial" w:cs="Arial"/>
                 <w:noProof/>
                 <w:webHidden/>
               </w:rPr>
-              <w:t>8</w:t>
-            </w:r>
-            <w:r>
-              <w:rPr>
-                <w:rFonts w:ascii="Arial" w:hAnsi="Arial" w:cs="Arial"/>
-                <w:noProof/>
-                <w:webHidden/>
-              </w:rPr>
-              <w:fldChar w:fldCharType="end"/>
-            </w:r>
-          </w:hyperlink>
-        </w:p>
-        <w:p>
-          <w:pPr>
-            <w:pStyle w:val="TOC1"/>
-            <w:tabs>
-              <w:tab w:val="right" w:leader="dot" w:pos="9016"/>
-            </w:tabs>
-            <w:rPr>
-              <w:rFonts w:ascii="Arial" w:hAnsi="Arial" w:cs="Arial"/>
-              <w:noProof/>
-            </w:rPr>
-          </w:pPr>
-          <w:hyperlink w:anchor="_Toc5576858" w:history="1">
-            <w:r>
-              <w:rPr>
-                <w:rStyle w:val="Hyperlink"/>
-                <w:rFonts w:ascii="Arial" w:hAnsi="Arial" w:cs="Arial"/>
-                <w:noProof/>
-                <w:color w:val="auto"/>
-              </w:rPr>
-              <w:t>References</w:t>
-            </w:r>
-            <w:r>
-              <w:rPr>
-                <w:rFonts w:ascii="Arial" w:hAnsi="Arial" w:cs="Arial"/>
-                <w:noProof/>
-                <w:webHidden/>
-              </w:rPr>
-              <w:tab/>
-            </w:r>
-            <w:r>
-              <w:rPr>
-                <w:rFonts w:ascii="Arial" w:hAnsi="Arial" w:cs="Arial"/>
-                <w:noProof/>
-                <w:webHidden/>
-              </w:rPr>
-              <w:fldChar w:fldCharType="begin"/>
-            </w:r>
-            <w:r>
-              <w:rPr>
-                <w:rFonts w:ascii="Arial" w:hAnsi="Arial" w:cs="Arial"/>
-                <w:noProof/>
-                <w:webHidden/>
-              </w:rPr>
-              <w:instrText xml:space="preserve"> PAGEREF _Toc5576858 \h </w:instrText>
-            </w:r>
-            <w:r>
-              <w:rPr>
-                <w:rFonts w:ascii="Arial" w:hAnsi="Arial" w:cs="Arial"/>
-                <w:noProof/>
-                <w:webHidden/>
-              </w:rPr>
-            </w:r>
-            <w:r>
-              <w:rPr>
-                <w:rFonts w:ascii="Arial" w:hAnsi="Arial" w:cs="Arial"/>
-                <w:noProof/>
-                <w:webHidden/>
-              </w:rPr>
-              <w:fldChar w:fldCharType="separate"/>
-            </w:r>
-            <w:r>
-              <w:rPr>
-                <w:rFonts w:ascii="Arial" w:hAnsi="Arial" w:cs="Arial"/>
-                <w:noProof/>
-                <w:webHidden/>
-              </w:rPr>
-              <w:t>8</w:t>
-            </w:r>
-            <w:r>
-              <w:rPr>
-                <w:rFonts w:ascii="Arial" w:hAnsi="Arial" w:cs="Arial"/>
+              <w:t>13</w:t>
+            </w:r>
+            <w:r>
+              <w:rPr>
                 <w:noProof/>
                 <w:webHidden/>
               </w:rPr>
@@ -2662,7 +2418,7 @@
           <w:rFonts w:cs="Arial"/>
         </w:rPr>
       </w:pPr>
-      <w:bookmarkStart w:id="1" w:name="_Toc5576833"/>
+      <w:bookmarkStart w:id="0" w:name="_Toc5649106"/>
       <w:r>
         <w:rPr>
           <w:rFonts w:cs="Arial"/>
@@ -2670,13 +2426,183 @@
         <w:lastRenderedPageBreak/>
         <w:t>Introduction:</w:t>
       </w:r>
+      <w:bookmarkEnd w:id="0"/>
+      <w:r>
+        <w:rPr>
+          <w:rFonts w:cs="Arial"/>
+        </w:rPr>
+        <w:t xml:space="preserve"> </w:t>
+      </w:r>
+    </w:p>
+    <w:p>
+      <w:pPr>
+        <w:pStyle w:val="Heading2"/>
+        <w:rPr>
+          <w:rFonts w:ascii="Arial" w:hAnsi="Arial" w:cs="Arial"/>
+          <w:color w:val="auto"/>
+        </w:rPr>
+      </w:pPr>
+      <w:bookmarkStart w:id="1" w:name="_Toc5649107"/>
+      <w:r>
+        <w:rPr>
+          <w:rFonts w:ascii="Arial" w:hAnsi="Arial" w:cs="Arial"/>
+          <w:color w:val="auto"/>
+        </w:rPr>
+        <w:t>Introduction:</w:t>
+      </w:r>
       <w:bookmarkEnd w:id="1"/>
-      <w:r>
-        <w:rPr>
-          <w:rFonts w:cs="Arial"/>
+    </w:p>
+    <w:p>
+      <w:pPr>
+        <w:rPr>
+          <w:rFonts w:ascii="Arial" w:hAnsi="Arial" w:cs="Arial"/>
+        </w:rPr>
+      </w:pPr>
+      <w:r>
+        <w:rPr>
+          <w:rFonts w:ascii="Arial" w:hAnsi="Arial" w:cs="Arial"/>
+        </w:rPr>
+        <w:t>K-Merchandise Nepal is an online</w:t>
+      </w:r>
+      <w:r>
+        <w:rPr>
+          <w:rFonts w:ascii="Arial" w:hAnsi="Arial" w:cs="Arial"/>
+        </w:rPr>
+        <w:t xml:space="preserve"> website</w:t>
+      </w:r>
+      <w:r>
+        <w:rPr>
+          <w:rFonts w:ascii="Arial" w:hAnsi="Arial" w:cs="Arial"/>
+        </w:rPr>
+        <w:t xml:space="preserve"> based</w:t>
+      </w:r>
+      <w:r>
+        <w:rPr>
+          <w:rFonts w:ascii="Arial" w:hAnsi="Arial" w:cs="Arial"/>
+        </w:rPr>
+        <w:t xml:space="preserve"> on Korean merchandise</w:t>
+      </w:r>
+      <w:r>
+        <w:rPr>
+          <w:rFonts w:ascii="Arial" w:hAnsi="Arial" w:cs="Arial"/>
+        </w:rPr>
+        <w:t xml:space="preserve"> and blogging</w:t>
+      </w:r>
+      <w:r>
+        <w:rPr>
+          <w:rFonts w:ascii="Arial" w:hAnsi="Arial" w:cs="Arial"/>
+        </w:rPr>
+        <w:t xml:space="preserve"> which</w:t>
+      </w:r>
+      <w:r>
+        <w:rPr>
+          <w:rFonts w:ascii="Arial" w:hAnsi="Arial" w:cs="Arial"/>
+        </w:rPr>
+        <w:t xml:space="preserve"> consist of news and </w:t>
+      </w:r>
+      <w:r>
+        <w:rPr>
+          <w:rFonts w:ascii="Arial" w:hAnsi="Arial" w:cs="Arial"/>
+        </w:rPr>
+        <w:t>reports</w:t>
+      </w:r>
+      <w:r>
+        <w:rPr>
+          <w:rFonts w:ascii="Arial" w:hAnsi="Arial" w:cs="Arial"/>
+        </w:rPr>
+        <w:t xml:space="preserve"> along with online shopping facilities for its users.</w:t>
+      </w:r>
+      <w:r>
+        <w:rPr>
+          <w:rFonts w:ascii="Arial" w:hAnsi="Arial" w:cs="Arial"/>
+        </w:rPr>
+        <w:t xml:space="preserve"> This website will act a source of information for the focused users that wants to shop and learn more about Korean music and products. </w:t>
+      </w:r>
+      <w:r>
+        <w:rPr>
+          <w:rFonts w:ascii="Arial" w:hAnsi="Arial" w:cs="Arial"/>
         </w:rPr>
         <w:t xml:space="preserve"> </w:t>
       </w:r>
+      <w:r>
+        <w:rPr>
+          <w:rFonts w:ascii="Arial" w:hAnsi="Arial" w:cs="Arial"/>
+          <w:shd w:val="clear" w:color="auto" w:fill="FFFFFF"/>
+        </w:rPr>
+        <w:t>Viewers will be able to get</w:t>
+      </w:r>
+      <w:r>
+        <w:rPr>
+          <w:rFonts w:ascii="Arial" w:hAnsi="Arial" w:cs="Arial"/>
+          <w:shd w:val="clear" w:color="auto" w:fill="FFFFFF"/>
+        </w:rPr>
+        <w:t xml:space="preserve"> the latest Korean music news on celebrities, fashion, </w:t>
+      </w:r>
+      <w:r>
+        <w:rPr>
+          <w:rFonts w:ascii="Arial" w:hAnsi="Arial" w:cs="Arial"/>
+          <w:shd w:val="clear" w:color="auto" w:fill="FFFFFF"/>
+        </w:rPr>
+        <w:t>band</w:t>
+      </w:r>
+      <w:r>
+        <w:rPr>
+          <w:rFonts w:ascii="Arial" w:hAnsi="Arial" w:cs="Arial"/>
+          <w:shd w:val="clear" w:color="auto" w:fill="FFFFFF"/>
+        </w:rPr>
+        <w:t>s</w:t>
+      </w:r>
+      <w:r>
+        <w:rPr>
+          <w:rFonts w:ascii="Arial" w:hAnsi="Arial" w:cs="Arial"/>
+          <w:shd w:val="clear" w:color="auto" w:fill="FFFFFF"/>
+        </w:rPr>
+        <w:t xml:space="preserve"> and much more</w:t>
+      </w:r>
+      <w:r>
+        <w:rPr>
+          <w:rFonts w:ascii="Arial" w:hAnsi="Arial" w:cs="Arial"/>
+          <w:shd w:val="clear" w:color="auto" w:fill="FFFFFF"/>
+        </w:rPr>
+        <w:t xml:space="preserve"> focusing fans inside Nepal</w:t>
+      </w:r>
+      <w:r>
+        <w:rPr>
+          <w:rFonts w:ascii="Arial" w:hAnsi="Arial" w:cs="Arial"/>
+          <w:shd w:val="clear" w:color="auto" w:fill="FFFFFF"/>
+        </w:rPr>
+        <w:t xml:space="preserve">. </w:t>
+      </w:r>
+      <w:r>
+        <w:rPr>
+          <w:rFonts w:ascii="Arial" w:hAnsi="Arial" w:cs="Arial"/>
+          <w:shd w:val="clear" w:color="auto" w:fill="FFFFFF"/>
+        </w:rPr>
+        <w:t>User’s will be able to make purchase while listening to music while using the website</w:t>
+      </w:r>
+      <w:r>
+        <w:rPr>
+          <w:rFonts w:ascii="Arial" w:hAnsi="Arial" w:cs="Arial"/>
+          <w:shd w:val="clear" w:color="auto" w:fill="FFFFFF"/>
+        </w:rPr>
+        <w:t xml:space="preserve"> </w:t>
+      </w:r>
+    </w:p>
+    <w:p>
+      <w:pPr>
+        <w:rPr>
+          <w:rFonts w:ascii="Arial" w:hAnsi="Arial" w:cs="Arial"/>
+          <w:shd w:val="clear" w:color="auto" w:fill="FFFFFF"/>
+        </w:rPr>
+      </w:pPr>
+    </w:p>
+    <w:p>
+      <w:pPr>
+        <w:rPr>
+          <w:rFonts w:ascii="Arial" w:hAnsi="Arial" w:cs="Arial"/>
+          <w:shd w:val="clear" w:color="auto" w:fill="FFFFFF"/>
+        </w:rPr>
+      </w:pPr>
     </w:p>
     <w:p>
       <w:pPr>
@@ -2686,13 +2612,13 @@
           <w:color w:val="auto"/>
         </w:rPr>
       </w:pPr>
-      <w:bookmarkStart w:id="2" w:name="_Toc5576834"/>
+      <w:bookmarkStart w:id="2" w:name="_Toc5649108"/>
       <w:r>
         <w:rPr>
           <w:rFonts w:ascii="Arial" w:hAnsi="Arial" w:cs="Arial"/>
           <w:color w:val="auto"/>
         </w:rPr>
-        <w:t>Introduction:</w:t>
+        <w:t>Background of the project:</w:t>
       </w:r>
       <w:bookmarkEnd w:id="2"/>
     </w:p>
@@ -2706,146 +2632,35 @@
         <w:rPr>
           <w:rFonts w:ascii="Arial" w:hAnsi="Arial" w:cs="Arial"/>
         </w:rPr>
-        <w:t>K-Merchandise Nepal is an online</w:t>
-      </w:r>
-      <w:r>
-        <w:rPr>
-          <w:rFonts w:ascii="Arial" w:hAnsi="Arial" w:cs="Arial"/>
-        </w:rPr>
-        <w:t xml:space="preserve"> website</w:t>
-      </w:r>
-      <w:r>
-        <w:rPr>
-          <w:rFonts w:ascii="Arial" w:hAnsi="Arial" w:cs="Arial"/>
-        </w:rPr>
-        <w:t xml:space="preserve"> based</w:t>
-      </w:r>
-      <w:r>
-        <w:rPr>
-          <w:rFonts w:ascii="Arial" w:hAnsi="Arial" w:cs="Arial"/>
-        </w:rPr>
-        <w:t xml:space="preserve"> on Korean merchandise</w:t>
-      </w:r>
-      <w:r>
-        <w:rPr>
-          <w:rFonts w:ascii="Arial" w:hAnsi="Arial" w:cs="Arial"/>
-        </w:rPr>
-        <w:t xml:space="preserve"> and blogging</w:t>
-      </w:r>
-      <w:r>
-        <w:rPr>
-          <w:rFonts w:ascii="Arial" w:hAnsi="Arial" w:cs="Arial"/>
-        </w:rPr>
-        <w:t xml:space="preserve"> which</w:t>
-      </w:r>
-      <w:r>
-        <w:rPr>
-          <w:rFonts w:ascii="Arial" w:hAnsi="Arial" w:cs="Arial"/>
-        </w:rPr>
-        <w:t xml:space="preserve"> consist of news and </w:t>
-      </w:r>
-      <w:r>
-        <w:rPr>
-          <w:rFonts w:ascii="Arial" w:hAnsi="Arial" w:cs="Arial"/>
-        </w:rPr>
-        <w:t>reports</w:t>
-      </w:r>
-      <w:r>
-        <w:rPr>
-          <w:rFonts w:ascii="Arial" w:hAnsi="Arial" w:cs="Arial"/>
-        </w:rPr>
-        <w:t xml:space="preserve"> along with online shopping facilities for its users.</w:t>
-      </w:r>
-      <w:r>
-        <w:rPr>
-          <w:rFonts w:ascii="Arial" w:hAnsi="Arial" w:cs="Arial"/>
-        </w:rPr>
-        <w:t xml:space="preserve"> This website will act a source of information for the focused users that wants to shop and learn more about Korean music and products. </w:t>
-      </w:r>
-      <w:r>
-        <w:rPr>
-          <w:rFonts w:ascii="Arial" w:hAnsi="Arial" w:cs="Arial"/>
-        </w:rPr>
-        <w:t xml:space="preserve"> </w:t>
+        <w:t xml:space="preserve">It will be the </w:t>
       </w:r>
       <w:r>
         <w:rPr>
           <w:rFonts w:ascii="Arial" w:hAnsi="Arial" w:cs="Arial"/>
           <w:shd w:val="clear" w:color="auto" w:fill="FFFFFF"/>
         </w:rPr>
-        <w:t>Viewers will be able to get</w:t>
+        <w:t>first Korean Merchandise website of Nepal</w:t>
       </w:r>
       <w:r>
         <w:rPr>
           <w:rFonts w:ascii="Arial" w:hAnsi="Arial" w:cs="Arial"/>
           <w:shd w:val="clear" w:color="auto" w:fill="FFFFFF"/>
         </w:rPr>
-        <w:t xml:space="preserve"> the latest Korean music news on celebrities, fashion, </w:t>
-      </w:r>
-      <w:r>
+        <w:t xml:space="preserve"> which will provide the users with quality news and merchandise inside the country. </w:t>
+      </w:r>
+      <w:r>
+        <w:rPr>
+          <w:rFonts w:ascii="Arial" w:hAnsi="Arial" w:cs="Arial"/>
+        </w:rPr>
+        <w:t>This website will be focused to provide users with information along with online shopping benefits. There is no any Nepali official website up to date that focuses on bringing such products to Nepal. So, this project aims to be the first and only website that will come up with such objectives.</w:t>
+      </w:r>
+    </w:p>
+    <w:p>
+      <w:pPr>
         <w:rPr>
           <w:rFonts w:ascii="Arial" w:hAnsi="Arial" w:cs="Arial"/>
           <w:shd w:val="clear" w:color="auto" w:fill="FFFFFF"/>
         </w:rPr>
-        <w:t>band</w:t>
-      </w:r>
-      <w:r>
-        <w:rPr>
-          <w:rFonts w:ascii="Arial" w:hAnsi="Arial" w:cs="Arial"/>
-          <w:shd w:val="clear" w:color="auto" w:fill="FFFFFF"/>
-        </w:rPr>
-        <w:t>s</w:t>
-      </w:r>
-      <w:r>
-        <w:rPr>
-          <w:rFonts w:ascii="Arial" w:hAnsi="Arial" w:cs="Arial"/>
-          <w:shd w:val="clear" w:color="auto" w:fill="FFFFFF"/>
-        </w:rPr>
-        <w:t xml:space="preserve"> and much more</w:t>
-      </w:r>
-      <w:r>
-        <w:rPr>
-          <w:rFonts w:ascii="Arial" w:hAnsi="Arial" w:cs="Arial"/>
-          <w:shd w:val="clear" w:color="auto" w:fill="FFFFFF"/>
-        </w:rPr>
-        <w:t xml:space="preserve"> focusing fans inside Nepal</w:t>
-      </w:r>
-      <w:r>
-        <w:rPr>
-          <w:rFonts w:ascii="Arial" w:hAnsi="Arial" w:cs="Arial"/>
-          <w:shd w:val="clear" w:color="auto" w:fill="FFFFFF"/>
-        </w:rPr>
-        <w:t xml:space="preserve">. </w:t>
-      </w:r>
-      <w:r>
-        <w:rPr>
-          <w:rFonts w:ascii="Arial" w:hAnsi="Arial" w:cs="Arial"/>
-          <w:shd w:val="clear" w:color="auto" w:fill="FFFFFF"/>
-        </w:rPr>
-        <w:t>User’s will be able to make purchase while listening to music while using the website</w:t>
-      </w:r>
-      <w:r>
-        <w:rPr>
-          <w:rFonts w:ascii="Arial" w:hAnsi="Arial" w:cs="Arial"/>
-          <w:shd w:val="clear" w:color="auto" w:fill="FFFFFF"/>
-        </w:rPr>
-        <w:t xml:space="preserve"> </w:t>
-      </w:r>
-    </w:p>
-    <w:p>
-      <w:pPr>
-        <w:rPr>
-          <w:rFonts w:ascii="Arial" w:hAnsi="Arial" w:cs="Arial"/>
-          <w:shd w:val="clear" w:color="auto" w:fill="FFFFFF"/>
-        </w:rPr>
-      </w:pPr>
-    </w:p>
-    <w:p>
-      <w:pPr>
-        <w:rPr>
-          <w:rFonts w:ascii="Arial" w:hAnsi="Arial" w:cs="Arial"/>
-          <w:shd w:val="clear" w:color="auto" w:fill="FFFFFF"/>
-        </w:rPr>
       </w:pPr>
     </w:p>
     <w:p>
@@ -2856,74 +2671,15 @@
           <w:color w:val="auto"/>
         </w:rPr>
       </w:pPr>
-      <w:bookmarkStart w:id="3" w:name="_Toc5576835"/>
+      <w:bookmarkStart w:id="3" w:name="_Toc5649109"/>
       <w:r>
         <w:rPr>
           <w:rFonts w:ascii="Arial" w:hAnsi="Arial" w:cs="Arial"/>
           <w:color w:val="auto"/>
         </w:rPr>
-        <w:t>Background of the project:</w:t>
+        <w:t>Problem Statement:</w:t>
       </w:r>
       <w:bookmarkEnd w:id="3"/>
-    </w:p>
-    <w:p>
-      <w:pPr>
-        <w:rPr>
-          <w:rFonts w:ascii="Arial" w:hAnsi="Arial" w:cs="Arial"/>
-        </w:rPr>
-      </w:pPr>
-      <w:r>
-        <w:rPr>
-          <w:rFonts w:ascii="Arial" w:hAnsi="Arial" w:cs="Arial"/>
-        </w:rPr>
-        <w:t xml:space="preserve">It will be the </w:t>
-      </w:r>
-      <w:r>
-        <w:rPr>
-          <w:rFonts w:ascii="Arial" w:hAnsi="Arial" w:cs="Arial"/>
-          <w:shd w:val="clear" w:color="auto" w:fill="FFFFFF"/>
-        </w:rPr>
-        <w:t>first Korean Merchandise website of Nepal</w:t>
-      </w:r>
-      <w:r>
-        <w:rPr>
-          <w:rFonts w:ascii="Arial" w:hAnsi="Arial" w:cs="Arial"/>
-          <w:shd w:val="clear" w:color="auto" w:fill="FFFFFF"/>
-        </w:rPr>
-        <w:t xml:space="preserve"> which will provide the users with quality news and merchandise inside the country. </w:t>
-      </w:r>
-      <w:r>
-        <w:rPr>
-          <w:rFonts w:ascii="Arial" w:hAnsi="Arial" w:cs="Arial"/>
-        </w:rPr>
-        <w:t>This website will be focused to provide users with information along with online shopping benefits. There is no any Nepali official website up to date that focuses on bringing such products to Nepal. So, this project aims to be the first and only website that will come up with such objectives.</w:t>
-      </w:r>
-    </w:p>
-    <w:p>
-      <w:pPr>
-        <w:rPr>
-          <w:rFonts w:ascii="Arial" w:hAnsi="Arial" w:cs="Arial"/>
-          <w:shd w:val="clear" w:color="auto" w:fill="FFFFFF"/>
-        </w:rPr>
-      </w:pPr>
-    </w:p>
-    <w:p>
-      <w:pPr>
-        <w:pStyle w:val="Heading2"/>
-        <w:rPr>
-          <w:rFonts w:ascii="Arial" w:hAnsi="Arial" w:cs="Arial"/>
-          <w:color w:val="auto"/>
-        </w:rPr>
-      </w:pPr>
-      <w:bookmarkStart w:id="4" w:name="_Toc5576836"/>
-      <w:r>
-        <w:rPr>
-          <w:rFonts w:ascii="Arial" w:hAnsi="Arial" w:cs="Arial"/>
-          <w:color w:val="auto"/>
-        </w:rPr>
-        <w:t>Problem Statement:</w:t>
-      </w:r>
-      <w:bookmarkEnd w:id="4"/>
     </w:p>
     <w:p>
       <w:pPr>
@@ -3040,7 +2796,7 @@
           <w:color w:val="auto"/>
         </w:rPr>
       </w:pPr>
-      <w:bookmarkStart w:id="5" w:name="_Toc5576837"/>
+      <w:bookmarkStart w:id="4" w:name="_Toc5649110"/>
       <w:r>
         <w:rPr>
           <w:rFonts w:ascii="Arial" w:hAnsi="Arial" w:cs="Arial"/>
@@ -3049,7 +2805,7 @@
         <w:lastRenderedPageBreak/>
         <w:t>Description of the project:</w:t>
       </w:r>
-      <w:bookmarkEnd w:id="5"/>
+      <w:bookmarkEnd w:id="4"/>
     </w:p>
     <w:p>
       <w:pPr>
@@ -3122,7 +2878,7 @@
           <w:shd w:val="clear" w:color="auto" w:fill="FFFFFF"/>
         </w:rPr>
       </w:pPr>
-      <w:bookmarkStart w:id="6" w:name="_Toc5576838"/>
+      <w:bookmarkStart w:id="5" w:name="_Toc5649111"/>
       <w:r>
         <w:rPr>
           <w:rFonts w:ascii="Arial" w:hAnsi="Arial" w:cs="Arial"/>
@@ -3131,7 +2887,7 @@
         </w:rPr>
         <w:t>Features of the project:</w:t>
       </w:r>
-      <w:bookmarkEnd w:id="6"/>
+      <w:bookmarkEnd w:id="5"/>
     </w:p>
     <w:p>
       <w:pPr>
@@ -3340,7 +3096,7 @@
           <w:color w:val="auto"/>
         </w:rPr>
       </w:pPr>
-      <w:bookmarkStart w:id="7" w:name="_Toc5576839"/>
+      <w:bookmarkStart w:id="6" w:name="_Toc5649112"/>
       <w:r>
         <w:rPr>
           <w:rFonts w:ascii="Arial" w:hAnsi="Arial" w:cs="Arial"/>
@@ -3349,7 +3105,7 @@
         </w:rPr>
         <w:t>Overview of the project</w:t>
       </w:r>
-      <w:bookmarkEnd w:id="7"/>
+      <w:bookmarkEnd w:id="6"/>
     </w:p>
     <w:p>
       <w:pPr>
@@ -3474,7 +3230,7 @@
           <w:rFonts w:cs="Arial"/>
         </w:rPr>
       </w:pPr>
-      <w:bookmarkStart w:id="8" w:name="_Toc5576840"/>
+      <w:bookmarkStart w:id="7" w:name="_Toc5649113"/>
       <w:r>
         <w:rPr>
           <w:rFonts w:cs="Arial"/>
@@ -3482,28 +3238,28 @@
         <w:lastRenderedPageBreak/>
         <w:t>Scope of the project:</w:t>
       </w:r>
+      <w:bookmarkEnd w:id="7"/>
+    </w:p>
+    <w:p>
+      <w:pPr>
+        <w:pStyle w:val="Heading2"/>
+        <w:rPr>
+          <w:rFonts w:ascii="Arial" w:hAnsi="Arial" w:cs="Arial"/>
+          <w:color w:val="auto"/>
+        </w:rPr>
+      </w:pPr>
+      <w:bookmarkStart w:id="8" w:name="_Toc5649114"/>
+      <w:r>
+        <w:rPr>
+          <w:rFonts w:ascii="Arial" w:hAnsi="Arial" w:cs="Arial"/>
+          <w:color w:val="auto"/>
+        </w:rPr>
+        <w:t>Scope:</w:t>
+      </w:r>
       <w:bookmarkEnd w:id="8"/>
     </w:p>
     <w:p>
       <w:pPr>
-        <w:pStyle w:val="Heading2"/>
-        <w:rPr>
-          <w:rFonts w:ascii="Arial" w:hAnsi="Arial" w:cs="Arial"/>
-          <w:color w:val="auto"/>
-        </w:rPr>
-      </w:pPr>
-      <w:bookmarkStart w:id="9" w:name="_Toc5576841"/>
-      <w:r>
-        <w:rPr>
-          <w:rFonts w:ascii="Arial" w:hAnsi="Arial" w:cs="Arial"/>
-          <w:color w:val="auto"/>
-        </w:rPr>
-        <w:t>Scope:</w:t>
-      </w:r>
-      <w:bookmarkEnd w:id="9"/>
-    </w:p>
-    <w:p>
-      <w:pPr>
         <w:rPr>
           <w:rFonts w:ascii="Arial" w:hAnsi="Arial" w:cs="Arial"/>
         </w:rPr>
@@ -3537,21 +3293,6 @@
           <w:rFonts w:ascii="Arial" w:hAnsi="Arial" w:cs="Arial"/>
         </w:rPr>
         <w:t xml:space="preserve">help to save their time by deducting the amount of time for research and purchasing the good. This will create a new development competition between other locally based shops. </w:t>
-      </w:r>
-    </w:p>
-    <w:p>
-      <w:pPr>
-        <w:rPr>
-          <w:rFonts w:ascii="Arial" w:hAnsi="Arial" w:cs="Arial"/>
-          <w:color w:val="ED7D31" w:themeColor="accent2"/>
-        </w:rPr>
-      </w:pPr>
-      <w:r>
-        <w:rPr>
-          <w:rFonts w:ascii="Arial" w:hAnsi="Arial" w:cs="Arial"/>
-          <w:color w:val="ED7D31" w:themeColor="accent2"/>
-        </w:rPr>
-        <w:t xml:space="preserve">The scope for K-Merchandise Nepal is users can view, create account </w:t>
       </w:r>
     </w:p>
     <w:p>
@@ -3563,7 +3304,7 @@
           <w:color w:val="auto"/>
         </w:rPr>
       </w:pPr>
-      <w:bookmarkStart w:id="10" w:name="_Toc5576842"/>
+      <w:bookmarkStart w:id="9" w:name="_Toc5649115"/>
       <w:r>
         <w:rPr>
           <w:rFonts w:ascii="Arial" w:hAnsi="Arial" w:cs="Arial"/>
@@ -3572,7 +3313,7 @@
         </w:rPr>
         <w:t>Limitations:</w:t>
       </w:r>
-      <w:bookmarkEnd w:id="10"/>
+      <w:bookmarkEnd w:id="9"/>
     </w:p>
     <w:p>
       <w:pPr>
@@ -3685,7 +3426,7 @@
           <w:color w:val="auto"/>
         </w:rPr>
       </w:pPr>
-      <w:bookmarkStart w:id="11" w:name="_Toc5576843"/>
+      <w:bookmarkStart w:id="10" w:name="_Toc5649116"/>
       <w:r>
         <w:rPr>
           <w:rFonts w:ascii="Arial" w:hAnsi="Arial" w:cs="Arial"/>
@@ -3694,7 +3435,7 @@
         </w:rPr>
         <w:t>Aim:</w:t>
       </w:r>
-      <w:bookmarkEnd w:id="11"/>
+      <w:bookmarkEnd w:id="10"/>
     </w:p>
     <w:p>
       <w:pPr>
@@ -3766,7 +3507,7 @@
           <w:shd w:val="clear" w:color="auto" w:fill="FFFFFF"/>
         </w:rPr>
       </w:pPr>
-      <w:bookmarkStart w:id="12" w:name="_Toc5576844"/>
+      <w:bookmarkStart w:id="11" w:name="_Toc5649117"/>
       <w:r>
         <w:rPr>
           <w:rFonts w:ascii="Arial" w:hAnsi="Arial" w:cs="Arial"/>
@@ -3776,7 +3517,7 @@
         </w:rPr>
         <w:t>Objectives:</w:t>
       </w:r>
-      <w:bookmarkEnd w:id="12"/>
+      <w:bookmarkEnd w:id="11"/>
     </w:p>
     <w:p>
       <w:pPr>
@@ -3987,7 +3728,7 @@
           <w:color w:val="auto"/>
         </w:rPr>
       </w:pPr>
-      <w:bookmarkStart w:id="13" w:name="_Toc5576845"/>
+      <w:bookmarkStart w:id="12" w:name="_Toc5649118"/>
       <w:r>
         <w:rPr>
           <w:rFonts w:ascii="Arial" w:hAnsi="Arial" w:cs="Arial"/>
@@ -3996,7 +3737,7 @@
         </w:rPr>
         <w:t>Overview of the scope:</w:t>
       </w:r>
-      <w:bookmarkEnd w:id="13"/>
+      <w:bookmarkEnd w:id="12"/>
     </w:p>
     <w:p>
       <w:pPr>
@@ -4026,16 +3767,15 @@
           <w:b/>
         </w:rPr>
       </w:pPr>
-      <w:bookmarkStart w:id="14" w:name="_Toc5576846"/>
+      <w:bookmarkStart w:id="13" w:name="_Toc5649119"/>
       <w:r>
         <w:rPr>
           <w:rFonts w:cs="Arial"/>
           <w:b/>
         </w:rPr>
-        <w:lastRenderedPageBreak/>
         <w:t>Development methodology</w:t>
       </w:r>
-      <w:bookmarkEnd w:id="14"/>
+      <w:bookmarkEnd w:id="13"/>
     </w:p>
     <w:p>
       <w:pPr>
@@ -4057,7 +3797,6 @@
           <w:id w:val="-1713409292"/>
           <w:citation/>
         </w:sdtPr>
-        <w:sdtEndPr/>
         <w:sdtContent>
           <w:r>
             <w:rPr>
@@ -4121,6 +3860,7 @@
         <w:rPr>
           <w:rFonts w:ascii="Arial" w:hAnsi="Arial" w:cs="Arial"/>
         </w:rPr>
+        <w:lastRenderedPageBreak/>
         <w:t>Waterfall Methodology</w:t>
       </w:r>
     </w:p>
@@ -4205,7 +3945,7 @@
           <w:color w:val="auto"/>
         </w:rPr>
       </w:pPr>
-      <w:bookmarkStart w:id="15" w:name="_Toc5576847"/>
+      <w:bookmarkStart w:id="14" w:name="_Toc5649120"/>
       <w:r>
         <w:rPr>
           <w:rFonts w:ascii="Arial" w:hAnsi="Arial" w:cs="Arial"/>
@@ -4214,7 +3954,7 @@
         </w:rPr>
         <w:t>Description of the methodology chosen:</w:t>
       </w:r>
-      <w:bookmarkEnd w:id="15"/>
+      <w:bookmarkEnd w:id="14"/>
     </w:p>
     <w:p>
       <w:pPr>
@@ -4285,7 +4025,6 @@
           <w:id w:val="-1808161630"/>
           <w:citation/>
         </w:sdtPr>
-        <w:sdtEndPr/>
         <w:sdtContent>
           <w:r>
             <w:rPr>
@@ -4511,7 +4250,6 @@
           <w:id w:val="272753053"/>
           <w:citation/>
         </w:sdtPr>
-        <w:sdtEndPr/>
         <w:sdtContent>
           <w:r>
             <w:rPr>
@@ -4560,6 +4298,18 @@
           <w:rFonts w:ascii="Arial" w:hAnsi="Arial" w:cs="Arial"/>
         </w:rPr>
       </w:pPr>
+      <w:r>
+        <w:rPr>
+          <w:rFonts w:ascii="Arial" w:hAnsi="Arial" w:cs="Arial"/>
+        </w:rPr>
+        <w:t xml:space="preserve">So, for this project I have decided to use </w:t>
+      </w:r>
+      <w:r>
+        <w:rPr>
+          <w:rFonts w:ascii="Arial" w:hAnsi="Arial" w:cs="Arial"/>
+        </w:rPr>
+        <w:t xml:space="preserve">waterfall method as it is straightforward and logical approach to product development. It is easier to plan resources in waterfall than in other models like agile or dynamic model. </w:t>
+      </w:r>
     </w:p>
     <w:p>
       <w:pPr>
@@ -4577,28 +4327,93 @@
           <w:color w:val="auto"/>
         </w:rPr>
       </w:pPr>
-      <w:bookmarkStart w:id="16" w:name="_Toc5576848"/>
+      <w:bookmarkStart w:id="15" w:name="_Toc5649121"/>
       <w:r>
         <w:rPr>
           <w:rFonts w:ascii="Arial" w:hAnsi="Arial" w:cs="Arial"/>
           <w:b/>
           <w:color w:val="auto"/>
         </w:rPr>
+        <w:lastRenderedPageBreak/>
         <w:t>Design pattern:</w:t>
       </w:r>
+      <w:bookmarkEnd w:id="15"/>
+    </w:p>
+    <w:p>
+      <w:r>
+        <w:rPr>
+          <w:rFonts w:ascii="Arial" w:hAnsi="Arial" w:cs="Arial"/>
+          <w:shd w:val="clear" w:color="auto" w:fill="FFFFFF"/>
+        </w:rPr>
+        <w:t xml:space="preserve">A design pattern systematically names, motivates, and explains a general design that addresses a recurring design problem in object-oriented systems. </w:t>
+      </w:r>
+      <w:r>
+        <w:t xml:space="preserve">It </w:t>
+      </w:r>
+      <w:r>
+        <w:t xml:space="preserve">is a description or template that </w:t>
+      </w:r>
+      <w:r>
+        <w:rPr>
+          <w:rFonts w:ascii="Arial" w:hAnsi="Arial" w:cs="Arial"/>
+          <w:shd w:val="clear" w:color="auto" w:fill="FFFFFF"/>
+        </w:rPr>
+        <w:t>describes the problem, the solution, when to apply the solution, and its consequences</w:t>
+      </w:r>
+      <w:r>
+        <w:rPr>
+          <w:rFonts w:ascii="Arial" w:hAnsi="Arial" w:cs="Arial"/>
+          <w:shd w:val="clear" w:color="auto" w:fill="FFFFFF"/>
+        </w:rPr>
+        <w:t xml:space="preserve"> in different situations. </w:t>
+      </w:r>
+    </w:p>
+    <w:p>
+      <w:pPr>
+        <w:rPr>
+          <w:rFonts w:ascii="Arial" w:hAnsi="Arial" w:cs="Arial"/>
+        </w:rPr>
+      </w:pPr>
+      <w:r>
+        <w:rPr>
+          <w:rFonts w:ascii="Arial" w:hAnsi="Arial" w:cs="Arial"/>
+        </w:rPr>
+        <w:t>For this project I have decided to use MVC</w:t>
+      </w:r>
+      <w:r>
+        <w:rPr>
+          <w:rFonts w:ascii="Arial" w:hAnsi="Arial" w:cs="Arial"/>
+        </w:rPr>
+        <w:t xml:space="preserve"> architecture.</w:t>
+      </w:r>
+    </w:p>
+    <w:p>
+      <w:pPr>
+        <w:rPr>
+          <w:rFonts w:ascii="Arial" w:hAnsi="Arial" w:cs="Arial"/>
+        </w:rPr>
+      </w:pPr>
+      <w:r>
+        <w:rPr>
+          <w:rFonts w:ascii="Arial" w:hAnsi="Arial" w:cs="Arial"/>
+        </w:rPr>
+        <w:t xml:space="preserve">MVC stands for Model, View and Controller. It is an architectural pattern that relates to the UI/Interaction layer of an application. </w:t>
+      </w:r>
+      <w:r>
+        <w:rPr>
+          <w:rFonts w:ascii="Arial" w:hAnsi="Arial" w:cs="Arial"/>
+        </w:rPr>
+        <w:t xml:space="preserve">It consists of a </w:t>
+      </w:r>
+      <w:r>
+        <w:rPr>
+          <w:rFonts w:ascii="Arial" w:hAnsi="Arial" w:cs="Arial"/>
+          <w:shd w:val="clear" w:color="auto" w:fill="FFFFFF"/>
+        </w:rPr>
+        <w:t>data model, presentation information, and control information.</w:t>
+      </w:r>
+      <w:bookmarkStart w:id="16" w:name="_GoBack"/>
       <w:bookmarkEnd w:id="16"/>
-    </w:p>
-    <w:p>
-      <w:r>
-        <w:t>MVC</w:t>
-      </w:r>
-    </w:p>
-    <w:p>
-      <w:pPr>
-        <w:rPr>
-          <w:rFonts w:ascii="Arial" w:hAnsi="Arial" w:cs="Arial"/>
-        </w:rPr>
-      </w:pPr>
     </w:p>
     <w:p>
       <w:pPr>
@@ -4616,7 +4431,7 @@
           <w:color w:val="auto"/>
         </w:rPr>
       </w:pPr>
-      <w:bookmarkStart w:id="17" w:name="_Toc5576849"/>
+      <w:bookmarkStart w:id="17" w:name="_Toc5649122"/>
       <w:r>
         <w:rPr>
           <w:rFonts w:ascii="Arial" w:hAnsi="Arial" w:cs="Arial"/>
@@ -4659,7 +4474,6 @@
           <w:id w:val="2027129872"/>
           <w:citation/>
         </w:sdtPr>
-        <w:sdtEndPr/>
         <w:sdtContent>
           <w:r>
             <w:rPr>
@@ -4794,6 +4608,24 @@
     </w:p>
     <w:p>
       <w:pPr>
+        <w:pStyle w:val="ListParagraph"/>
+        <w:numPr>
+          <w:ilvl w:val="0"/>
+          <w:numId w:val="7"/>
+        </w:numPr>
+        <w:rPr>
+          <w:rFonts w:ascii="Arial" w:hAnsi="Arial" w:cs="Arial"/>
+        </w:rPr>
+      </w:pPr>
+      <w:r>
+        <w:rPr>
+          <w:rFonts w:ascii="Arial" w:hAnsi="Arial" w:cs="Arial"/>
+        </w:rPr>
+        <w:t>Peer-to-Peer</w:t>
+      </w:r>
+    </w:p>
+    <w:p>
+      <w:pPr>
         <w:rPr>
           <w:rFonts w:ascii="Arial" w:hAnsi="Arial" w:cs="Arial"/>
         </w:rPr>
@@ -4821,20 +4653,107 @@
         <w:rPr>
           <w:rFonts w:ascii="Arial" w:hAnsi="Arial" w:cs="Arial"/>
         </w:rPr>
-        <w:t xml:space="preserve">Client-Server architecture is a computer network which allows many clients to communicate from a centralized server. Server wait for requests to arrive from clients and responds to them. </w:t>
-      </w:r>
-    </w:p>
-    <w:p>
-      <w:pPr>
-        <w:rPr>
-          <w:rFonts w:ascii="Arial" w:hAnsi="Arial" w:cs="Arial"/>
-        </w:rPr>
+        <w:t xml:space="preserve">Client-Server architecture is a computer network which allows many clients to communicate from a centralized server. </w:t>
+      </w:r>
+      <w:proofErr w:type="gramStart"/>
+      <w:r>
+        <w:rPr>
+          <w:rFonts w:ascii="Arial" w:hAnsi="Arial" w:cs="Arial"/>
+        </w:rPr>
+        <w:t>The server hosts,</w:t>
+      </w:r>
+      <w:proofErr w:type="gramEnd"/>
+      <w:r>
+        <w:rPr>
+          <w:rFonts w:ascii="Arial" w:hAnsi="Arial" w:cs="Arial"/>
+        </w:rPr>
+        <w:t xml:space="preserve"> distributes and controls major resources and services used by clients</w:t>
+      </w:r>
+      <w:r>
+        <w:rPr>
+          <w:rFonts w:ascii="Arial" w:hAnsi="Arial" w:cs="Arial"/>
+        </w:rPr>
+        <w:t xml:space="preserve">. </w:t>
+      </w:r>
+      <w:r>
+        <w:rPr>
+          <w:rFonts w:ascii="Arial" w:hAnsi="Arial" w:cs="Arial"/>
+        </w:rPr>
+        <w:t xml:space="preserve">Such structural designs are made up of one or more client systems connected to the main servers through a network. </w:t>
+      </w:r>
+    </w:p>
+    <w:p>
+      <w:pPr>
+        <w:rPr>
+          <w:rFonts w:ascii="Arial" w:hAnsi="Arial" w:cs="Arial"/>
+        </w:rPr>
+      </w:pPr>
+      <w:r>
+        <w:rPr>
+          <w:rFonts w:ascii="Arial" w:hAnsi="Arial" w:cs="Arial"/>
+        </w:rPr>
+        <w:t>Client-server architecture features:</w:t>
+      </w:r>
+    </w:p>
+    <w:p>
+      <w:pPr>
+        <w:pStyle w:val="ListParagraph"/>
+        <w:numPr>
+          <w:ilvl w:val="0"/>
+          <w:numId w:val="15"/>
+        </w:numPr>
+        <w:rPr>
+          <w:rFonts w:ascii="Arial" w:hAnsi="Arial" w:cs="Arial"/>
+        </w:rPr>
+      </w:pPr>
+      <w:r>
+        <w:rPr>
+          <w:rFonts w:ascii="Arial" w:hAnsi="Arial" w:cs="Arial"/>
+        </w:rPr>
+        <w:t>Since every computer shares centralized server there is no need of configuring resource on each individual computer on the network.</w:t>
+      </w:r>
+    </w:p>
+    <w:p>
+      <w:pPr>
+        <w:pStyle w:val="ListParagraph"/>
+        <w:numPr>
+          <w:ilvl w:val="0"/>
+          <w:numId w:val="15"/>
+        </w:numPr>
+        <w:rPr>
+          <w:rFonts w:ascii="Arial" w:hAnsi="Arial" w:cs="Arial"/>
+        </w:rPr>
+      </w:pPr>
+      <w:r>
+        <w:rPr>
+          <w:rFonts w:ascii="Arial" w:hAnsi="Arial" w:cs="Arial"/>
+        </w:rPr>
+        <w:t>New resources can be added to the network without any interruptions to the network.</w:t>
+      </w:r>
+    </w:p>
+    <w:p>
+      <w:pPr>
+        <w:rPr>
+          <w:rFonts w:ascii="Arial" w:hAnsi="Arial" w:cs="Arial"/>
+        </w:rPr>
+      </w:pPr>
+      <w:r>
+        <w:rPr>
+          <w:rFonts w:ascii="Arial" w:hAnsi="Arial" w:cs="Arial"/>
+        </w:rPr>
+        <w:t>Since it is more reliable and provides more security features, I choose Client-Server architecture.</w:t>
+      </w:r>
+    </w:p>
+    <w:p>
+      <w:pPr>
+        <w:keepNext/>
       </w:pPr>
       <w:r>
         <w:rPr>
           <w:rFonts w:ascii="Arial" w:hAnsi="Arial" w:cs="Arial"/>
           <w:noProof/>
         </w:rPr>
+        <w:lastRenderedPageBreak/>
         <w:drawing>
           <wp:inline distT="0" distB="0" distL="0" distR="0" wp14:anchorId="378AED29" wp14:editId="7451B3E7">
             <wp:extent cx="4943475" cy="3295650"/>
@@ -4887,6 +4806,28 @@
     </w:p>
     <w:p>
       <w:pPr>
+        <w:pStyle w:val="Caption"/>
+        <w:rPr>
+          <w:rFonts w:ascii="Arial" w:hAnsi="Arial" w:cs="Arial"/>
+        </w:rPr>
+      </w:pPr>
+      <w:r>
+        <w:t xml:space="preserve">Figure </w:t>
+      </w:r>
+      <w:fldSimple w:instr=" SEQ Figure \* ARABIC ">
+        <w:r>
+          <w:rPr>
+            <w:noProof/>
+          </w:rPr>
+          <w:t>1</w:t>
+        </w:r>
+      </w:fldSimple>
+      <w:r>
+        <w:t xml:space="preserve"> Client-Server Architecture</w:t>
+      </w:r>
+    </w:p>
+    <w:p>
+      <w:pPr>
         <w:rPr>
           <w:rFonts w:ascii="Arial" w:hAnsi="Arial" w:cs="Arial"/>
         </w:rPr>
@@ -4928,13 +4869,12 @@
           <w:b/>
         </w:rPr>
       </w:pPr>
-      <w:bookmarkStart w:id="18" w:name="_Toc5576850"/>
+      <w:bookmarkStart w:id="18" w:name="_Toc5649123"/>
       <w:r>
         <w:rPr>
           <w:rFonts w:cs="Arial"/>
           <w:b/>
         </w:rPr>
-        <w:lastRenderedPageBreak/>
         <w:t>Project planning:</w:t>
       </w:r>
       <w:bookmarkEnd w:id="18"/>
@@ -4985,13 +4925,14 @@
           <w:color w:val="auto"/>
         </w:rPr>
       </w:pPr>
-      <w:bookmarkStart w:id="19" w:name="_Toc5576851"/>
+      <w:bookmarkStart w:id="19" w:name="_Toc5649124"/>
       <w:r>
         <w:rPr>
           <w:rFonts w:ascii="Arial" w:hAnsi="Arial" w:cs="Arial"/>
           <w:b/>
           <w:color w:val="auto"/>
         </w:rPr>
+        <w:lastRenderedPageBreak/>
         <w:t>Work Breakdown Structure (WBS)</w:t>
       </w:r>
       <w:bookmarkEnd w:id="19"/>
@@ -5031,7 +4972,7 @@
           <w:color w:val="auto"/>
         </w:rPr>
       </w:pPr>
-      <w:bookmarkStart w:id="20" w:name="_Toc5576852"/>
+      <w:bookmarkStart w:id="20" w:name="_Toc5649125"/>
       <w:r>
         <w:rPr>
           <w:rFonts w:ascii="Arial" w:hAnsi="Arial" w:cs="Arial"/>
@@ -5042,7 +4983,147 @@
       </w:r>
       <w:bookmarkEnd w:id="20"/>
     </w:p>
-    <w:p/>
+    <w:p>
+      <w:r>
+        <w:t xml:space="preserve">Milestone can be defined as </w:t>
+      </w:r>
+      <w:r>
+        <w:t xml:space="preserve">the reference point for events or decisions that are going to be take place within a project. It has fixed starting and end date which is used to measure and observe the progress of the project toward its goal.  </w:t>
+      </w:r>
+    </w:p>
+    <w:p>
+      <w:r>
+        <w:t xml:space="preserve">The importance of milestones is provided below: </w:t>
+      </w:r>
+    </w:p>
+    <w:p>
+      <w:pPr>
+        <w:pStyle w:val="ListParagraph"/>
+        <w:numPr>
+          <w:ilvl w:val="0"/>
+          <w:numId w:val="14"/>
+        </w:numPr>
+      </w:pPr>
+      <w:r>
+        <w:rPr>
+          <w:rFonts w:ascii="Arial" w:hAnsi="Arial" w:cs="Arial"/>
+          <w:color w:val="848484"/>
+          <w:shd w:val="clear" w:color="auto" w:fill="FFFFFF"/>
+        </w:rPr>
+        <w:t xml:space="preserve">It </w:t>
+      </w:r>
+      <w:r>
+        <w:rPr>
+          <w:rFonts w:ascii="Arial" w:hAnsi="Arial" w:cs="Arial"/>
+          <w:color w:val="848484"/>
+          <w:shd w:val="clear" w:color="auto" w:fill="FFFFFF"/>
+        </w:rPr>
+        <w:t>mark</w:t>
+      </w:r>
+      <w:r>
+        <w:rPr>
+          <w:rFonts w:ascii="Arial" w:hAnsi="Arial" w:cs="Arial"/>
+          <w:color w:val="848484"/>
+          <w:shd w:val="clear" w:color="auto" w:fill="FFFFFF"/>
+        </w:rPr>
+        <w:t>s</w:t>
+      </w:r>
+      <w:r>
+        <w:rPr>
+          <w:rFonts w:ascii="Arial" w:hAnsi="Arial" w:cs="Arial"/>
+          <w:color w:val="848484"/>
+          <w:shd w:val="clear" w:color="auto" w:fill="FFFFFF"/>
+        </w:rPr>
+        <w:t xml:space="preserve"> critical decision points</w:t>
+      </w:r>
+    </w:p>
+    <w:p>
+      <w:pPr>
+        <w:pStyle w:val="ListParagraph"/>
+        <w:numPr>
+          <w:ilvl w:val="0"/>
+          <w:numId w:val="14"/>
+        </w:numPr>
+        <w:rPr>
+          <w:rFonts w:ascii="Arial" w:hAnsi="Arial" w:cs="Arial"/>
+          <w:color w:val="848484"/>
+          <w:shd w:val="clear" w:color="auto" w:fill="FFFFFF"/>
+        </w:rPr>
+      </w:pPr>
+      <w:r>
+        <w:rPr>
+          <w:rFonts w:ascii="Arial" w:hAnsi="Arial" w:cs="Arial"/>
+          <w:color w:val="848484"/>
+          <w:shd w:val="clear" w:color="auto" w:fill="FFFFFF"/>
+        </w:rPr>
+        <w:t xml:space="preserve">It is an </w:t>
+      </w:r>
+      <w:r>
+        <w:rPr>
+          <w:rFonts w:ascii="Arial" w:hAnsi="Arial" w:cs="Arial"/>
+          <w:color w:val="848484"/>
+          <w:shd w:val="clear" w:color="auto" w:fill="FFFFFF"/>
+        </w:rPr>
+        <w:t>indicators of project progress</w:t>
+      </w:r>
+    </w:p>
+    <w:p>
+      <w:pPr>
+        <w:pStyle w:val="ListParagraph"/>
+        <w:numPr>
+          <w:ilvl w:val="0"/>
+          <w:numId w:val="14"/>
+        </w:numPr>
+      </w:pPr>
+      <w:r>
+        <w:rPr>
+          <w:rFonts w:ascii="Arial" w:hAnsi="Arial" w:cs="Arial"/>
+          <w:color w:val="848484"/>
+          <w:shd w:val="clear" w:color="auto" w:fill="FFFFFF"/>
+        </w:rPr>
+        <w:t xml:space="preserve">It can be used as </w:t>
+      </w:r>
+      <w:r>
+        <w:rPr>
+          <w:rFonts w:ascii="Arial" w:hAnsi="Arial" w:cs="Arial"/>
+          <w:color w:val="848484"/>
+          <w:shd w:val="clear" w:color="auto" w:fill="FFFFFF"/>
+        </w:rPr>
+        <w:t xml:space="preserve">means of </w:t>
+      </w:r>
+      <w:r>
+        <w:rPr>
+          <w:rFonts w:ascii="Arial" w:hAnsi="Arial" w:cs="Arial"/>
+          <w:color w:val="848484"/>
+          <w:shd w:val="clear" w:color="auto" w:fill="FFFFFF"/>
+        </w:rPr>
+        <w:t>c</w:t>
+      </w:r>
+      <w:r>
+        <w:rPr>
+          <w:rFonts w:ascii="Arial" w:hAnsi="Arial" w:cs="Arial"/>
+          <w:color w:val="848484"/>
+          <w:shd w:val="clear" w:color="auto" w:fill="FFFFFF"/>
+        </w:rPr>
+        <w:t xml:space="preserve">ommunication </w:t>
+      </w:r>
+      <w:r>
+        <w:rPr>
+          <w:rFonts w:ascii="Arial" w:hAnsi="Arial" w:cs="Arial"/>
+          <w:color w:val="848484"/>
+          <w:shd w:val="clear" w:color="auto" w:fill="FFFFFF"/>
+        </w:rPr>
+        <w:t>between</w:t>
+      </w:r>
+      <w:r>
+        <w:rPr>
+          <w:rFonts w:ascii="Arial" w:hAnsi="Arial" w:cs="Arial"/>
+          <w:color w:val="848484"/>
+          <w:shd w:val="clear" w:color="auto" w:fill="FFFFFF"/>
+        </w:rPr>
+        <w:t xml:space="preserve"> stakeholders</w:t>
+      </w:r>
+    </w:p>
     <w:tbl>
       <w:tblPr>
         <w:tblStyle w:val="TableGrid"/>
@@ -5171,6 +5252,7 @@
               <w:t>8</w:t>
             </w:r>
           </w:p>
+          <w:p/>
         </w:tc>
         <w:tc>
           <w:tcPr>
@@ -5195,6 +5277,9 @@
             <w:r>
               <w:t>12</w:t>
             </w:r>
+            <w:r>
+              <w:t xml:space="preserve"> days</w:t>
+            </w:r>
           </w:p>
           <w:p>
             <w:r>
@@ -5203,7 +5288,7 @@
           </w:p>
           <w:p>
             <w:r>
-              <w:t>7 days</w:t>
+              <w:t xml:space="preserve">7 </w:t>
             </w:r>
           </w:p>
         </w:tc>
@@ -5213,13 +5298,87 @@
           <w:tcPr>
             <w:tcW w:w="704" w:type="dxa"/>
           </w:tcPr>
-          <w:p/>
+          <w:p>
+            <w:r>
+              <w:t>2</w:t>
+            </w:r>
+          </w:p>
         </w:tc>
         <w:tc>
           <w:tcPr>
             <w:tcW w:w="2902" w:type="dxa"/>
           </w:tcPr>
-          <w:p/>
+          <w:p>
+            <w:r>
+              <w:t>Analysis</w:t>
+            </w:r>
+          </w:p>
+          <w:p>
+            <w:pPr>
+              <w:pStyle w:val="ListParagraph"/>
+              <w:numPr>
+                <w:ilvl w:val="0"/>
+                <w:numId w:val="9"/>
+              </w:numPr>
+            </w:pPr>
+            <w:r>
+              <w:t>Requirement</w:t>
+            </w:r>
+          </w:p>
+          <w:p>
+            <w:pPr>
+              <w:pStyle w:val="ListParagraph"/>
+              <w:numPr>
+                <w:ilvl w:val="0"/>
+                <w:numId w:val="9"/>
+              </w:numPr>
+            </w:pPr>
+            <w:r>
+              <w:t>Feasibility study</w:t>
+            </w:r>
+          </w:p>
+          <w:p>
+            <w:pPr>
+              <w:pStyle w:val="ListParagraph"/>
+              <w:numPr>
+                <w:ilvl w:val="0"/>
+                <w:numId w:val="9"/>
+              </w:numPr>
+            </w:pPr>
+            <w:r>
+              <w:t>Use Case</w:t>
+            </w:r>
+          </w:p>
+          <w:p>
+            <w:pPr>
+              <w:pStyle w:val="ListParagraph"/>
+              <w:numPr>
+                <w:ilvl w:val="0"/>
+                <w:numId w:val="9"/>
+              </w:numPr>
+            </w:pPr>
+            <w:r>
+              <w:t>Brain</w:t>
+            </w:r>
+            <w:r>
+              <w:t xml:space="preserve"> </w:t>
+            </w:r>
+            <w:r>
+              <w:t>storming</w:t>
+            </w:r>
+          </w:p>
+          <w:p>
+            <w:pPr>
+              <w:pStyle w:val="ListParagraph"/>
+              <w:numPr>
+                <w:ilvl w:val="0"/>
+                <w:numId w:val="9"/>
+              </w:numPr>
+            </w:pPr>
+            <w:r>
+              <w:t>Architecture</w:t>
+            </w:r>
+          </w:p>
         </w:tc>
         <w:tc>
           <w:tcPr>
@@ -5245,13 +5404,58 @@
           <w:tcPr>
             <w:tcW w:w="704" w:type="dxa"/>
           </w:tcPr>
-          <w:p/>
+          <w:p>
+            <w:r>
+              <w:t>3</w:t>
+            </w:r>
+          </w:p>
         </w:tc>
         <w:tc>
           <w:tcPr>
             <w:tcW w:w="2902" w:type="dxa"/>
           </w:tcPr>
-          <w:p/>
+          <w:p>
+            <w:r>
+              <w:t>Design</w:t>
+            </w:r>
+          </w:p>
+          <w:p>
+            <w:pPr>
+              <w:pStyle w:val="ListParagraph"/>
+              <w:numPr>
+                <w:ilvl w:val="0"/>
+                <w:numId w:val="10"/>
+              </w:numPr>
+            </w:pPr>
+            <w:r>
+              <w:t>Structural Model</w:t>
+            </w:r>
+          </w:p>
+          <w:p>
+            <w:pPr>
+              <w:pStyle w:val="ListParagraph"/>
+              <w:numPr>
+                <w:ilvl w:val="0"/>
+                <w:numId w:val="10"/>
+              </w:numPr>
+            </w:pPr>
+            <w:r>
+              <w:t>Database Design</w:t>
+            </w:r>
+          </w:p>
+          <w:p>
+            <w:pPr>
+              <w:pStyle w:val="ListParagraph"/>
+              <w:numPr>
+                <w:ilvl w:val="0"/>
+                <w:numId w:val="10"/>
+              </w:numPr>
+            </w:pPr>
+            <w:r>
+              <w:lastRenderedPageBreak/>
+              <w:t>Behavioural Model</w:t>
+            </w:r>
+          </w:p>
         </w:tc>
         <w:tc>
           <w:tcPr>
@@ -5277,13 +5481,45 @@
           <w:tcPr>
             <w:tcW w:w="704" w:type="dxa"/>
           </w:tcPr>
-          <w:p/>
+          <w:p>
+            <w:r>
+              <w:t>4</w:t>
+            </w:r>
+          </w:p>
         </w:tc>
         <w:tc>
           <w:tcPr>
             <w:tcW w:w="2902" w:type="dxa"/>
           </w:tcPr>
-          <w:p/>
+          <w:p>
+            <w:r>
+              <w:t>Implementation</w:t>
+            </w:r>
+          </w:p>
+          <w:p>
+            <w:pPr>
+              <w:pStyle w:val="ListParagraph"/>
+              <w:numPr>
+                <w:ilvl w:val="0"/>
+                <w:numId w:val="11"/>
+              </w:numPr>
+            </w:pPr>
+            <w:r>
+              <w:t>Coding</w:t>
+            </w:r>
+          </w:p>
+          <w:p>
+            <w:pPr>
+              <w:pStyle w:val="ListParagraph"/>
+              <w:numPr>
+                <w:ilvl w:val="0"/>
+                <w:numId w:val="11"/>
+              </w:numPr>
+            </w:pPr>
+            <w:r>
+              <w:t>System implementation</w:t>
+            </w:r>
+          </w:p>
         </w:tc>
         <w:tc>
           <w:tcPr>
@@ -5309,13 +5545,109 @@
           <w:tcPr>
             <w:tcW w:w="704" w:type="dxa"/>
           </w:tcPr>
-          <w:p/>
+          <w:p>
+            <w:r>
+              <w:t>5</w:t>
+            </w:r>
+          </w:p>
         </w:tc>
         <w:tc>
           <w:tcPr>
             <w:tcW w:w="2902" w:type="dxa"/>
           </w:tcPr>
+          <w:p>
+            <w:r>
+              <w:t>Testing</w:t>
+            </w:r>
+          </w:p>
+          <w:p>
+            <w:pPr>
+              <w:pStyle w:val="ListParagraph"/>
+              <w:numPr>
+                <w:ilvl w:val="0"/>
+                <w:numId w:val="12"/>
+              </w:numPr>
+            </w:pPr>
+            <w:r>
+              <w:t>Integration Testing</w:t>
+            </w:r>
+          </w:p>
+          <w:p>
+            <w:pPr>
+              <w:pStyle w:val="ListParagraph"/>
+              <w:numPr>
+                <w:ilvl w:val="0"/>
+                <w:numId w:val="12"/>
+              </w:numPr>
+            </w:pPr>
+            <w:r>
+              <w:t>Unit Testing</w:t>
+            </w:r>
+          </w:p>
+        </w:tc>
+        <w:tc>
+          <w:tcPr>
+            <w:tcW w:w="1803" w:type="dxa"/>
+          </w:tcPr>
           <w:p/>
+        </w:tc>
+        <w:tc>
+          <w:tcPr>
+            <w:tcW w:w="1803" w:type="dxa"/>
+          </w:tcPr>
+          <w:p/>
+        </w:tc>
+        <w:tc>
+          <w:tcPr>
+            <w:tcW w:w="1804" w:type="dxa"/>
+          </w:tcPr>
+          <w:p/>
+        </w:tc>
+      </w:tr>
+      <w:tr>
+        <w:tc>
+          <w:tcPr>
+            <w:tcW w:w="704" w:type="dxa"/>
+          </w:tcPr>
+          <w:p>
+            <w:r>
+              <w:t>6</w:t>
+            </w:r>
+          </w:p>
+        </w:tc>
+        <w:tc>
+          <w:tcPr>
+            <w:tcW w:w="2902" w:type="dxa"/>
+          </w:tcPr>
+          <w:p>
+            <w:r>
+              <w:t>Other Project Issues</w:t>
+            </w:r>
+          </w:p>
+          <w:p>
+            <w:pPr>
+              <w:pStyle w:val="ListParagraph"/>
+              <w:numPr>
+                <w:ilvl w:val="0"/>
+                <w:numId w:val="13"/>
+              </w:numPr>
+            </w:pPr>
+            <w:r>
+              <w:t>Installation</w:t>
+            </w:r>
+          </w:p>
+          <w:p>
+            <w:pPr>
+              <w:pStyle w:val="ListParagraph"/>
+              <w:numPr>
+                <w:ilvl w:val="0"/>
+                <w:numId w:val="13"/>
+              </w:numPr>
+            </w:pPr>
+            <w:r>
+              <w:t>Maintenance</w:t>
+            </w:r>
+          </w:p>
         </w:tc>
         <w:tc>
           <w:tcPr>
@@ -5347,7 +5679,7 @@
           <w:color w:val="auto"/>
         </w:rPr>
       </w:pPr>
-      <w:bookmarkStart w:id="21" w:name="_Toc5576853"/>
+      <w:bookmarkStart w:id="21" w:name="_Toc5649126"/>
       <w:r>
         <w:rPr>
           <w:rFonts w:ascii="Arial" w:hAnsi="Arial" w:cs="Arial"/>
@@ -5372,6 +5704,12 @@
           <w:rFonts w:ascii="Arial" w:hAnsi="Arial" w:cs="Arial"/>
         </w:rPr>
       </w:pPr>
+      <w:r>
+        <w:rPr>
+          <w:rFonts w:ascii="Arial" w:hAnsi="Arial" w:cs="Arial"/>
+        </w:rPr>
+        <w:t>Gantt chart is a visual representation of the project plan based on the time.</w:t>
+      </w:r>
     </w:p>
     <w:p>
       <w:pPr>
@@ -5388,7 +5726,7 @@
           <w:b/>
         </w:rPr>
       </w:pPr>
-      <w:bookmarkStart w:id="22" w:name="_Toc5576854"/>
+      <w:bookmarkStart w:id="22" w:name="_Toc5649127"/>
       <w:r>
         <w:rPr>
           <w:rFonts w:cs="Arial"/>
@@ -5424,7 +5762,6 @@
           <w:id w:val="-38511037"/>
           <w:citation/>
         </w:sdtPr>
-        <w:sdtEndPr/>
         <w:sdtContent>
           <w:r>
             <w:rPr>
@@ -5475,14 +5812,7 @@
         <w:rPr>
           <w:rFonts w:ascii="Arial" w:hAnsi="Arial" w:cs="Arial"/>
         </w:rPr>
-        <w:t xml:space="preserve"> has its own impact on </w:t>
-      </w:r>
-      <w:r>
-        <w:rPr>
-          <w:rFonts w:ascii="Arial" w:hAnsi="Arial" w:cs="Arial"/>
-        </w:rPr>
-        <w:lastRenderedPageBreak/>
-        <w:t xml:space="preserve">different users. </w:t>
+        <w:t xml:space="preserve"> has its own impact on different users. </w:t>
       </w:r>
       <w:r>
         <w:rPr>
@@ -5515,14 +5845,12 @@
         </w:rPr>
         <w:t xml:space="preserve"> </w:t>
       </w:r>
-      <w:proofErr w:type="gramStart"/>
-      <w:r>
-        <w:rPr>
-          <w:rFonts w:ascii="Arial" w:hAnsi="Arial" w:cs="Arial"/>
-        </w:rPr>
-        <w:t>classified</w:t>
-      </w:r>
-      <w:proofErr w:type="gramEnd"/>
+      <w:r>
+        <w:rPr>
+          <w:rFonts w:ascii="Arial" w:hAnsi="Arial" w:cs="Arial"/>
+        </w:rPr>
+        <w:t>classified,</w:t>
+      </w:r>
       <w:r>
         <w:rPr>
           <w:rFonts w:ascii="Arial" w:hAnsi="Arial" w:cs="Arial"/>
@@ -7067,6 +7395,12 @@
                 <w:rFonts w:ascii="Arial" w:hAnsi="Arial" w:cs="Arial"/>
               </w:rPr>
             </w:pPr>
+            <w:r>
+              <w:rPr>
+                <w:rFonts w:ascii="Arial" w:hAnsi="Arial" w:cs="Arial"/>
+              </w:rPr>
+              <w:t>2</w:t>
+            </w:r>
           </w:p>
         </w:tc>
         <w:tc>
@@ -7079,6 +7413,12 @@
                 <w:rFonts w:ascii="Arial" w:hAnsi="Arial" w:cs="Arial"/>
               </w:rPr>
             </w:pPr>
+            <w:r>
+              <w:rPr>
+                <w:rFonts w:ascii="Arial" w:hAnsi="Arial" w:cs="Arial"/>
+              </w:rPr>
+              <w:t>2</w:t>
+            </w:r>
           </w:p>
         </w:tc>
         <w:tc>
@@ -7091,6 +7431,12 @@
                 <w:rFonts w:ascii="Arial" w:hAnsi="Arial" w:cs="Arial"/>
               </w:rPr>
             </w:pPr>
+            <w:r>
+              <w:rPr>
+                <w:rFonts w:ascii="Arial" w:hAnsi="Arial" w:cs="Arial"/>
+              </w:rPr>
+              <w:t>4</w:t>
+            </w:r>
           </w:p>
         </w:tc>
         <w:tc>
@@ -7103,6 +7449,12 @@
                 <w:rFonts w:ascii="Arial" w:hAnsi="Arial" w:cs="Arial"/>
               </w:rPr>
             </w:pPr>
+            <w:r>
+              <w:rPr>
+                <w:rFonts w:ascii="Arial" w:hAnsi="Arial" w:cs="Arial"/>
+              </w:rPr>
+              <w:t xml:space="preserve">Making space for modification </w:t>
+            </w:r>
           </w:p>
         </w:tc>
       </w:tr>
@@ -7128,7 +7480,7 @@
           <w:rFonts w:cs="Arial"/>
         </w:rPr>
       </w:pPr>
-      <w:bookmarkStart w:id="23" w:name="_Toc5576855"/>
+      <w:bookmarkStart w:id="23" w:name="_Toc5649128"/>
       <w:r>
         <w:rPr>
           <w:rFonts w:cs="Arial"/>
@@ -7175,7 +7527,6 @@
           <w:id w:val="1589964378"/>
           <w:citation/>
         </w:sdtPr>
-        <w:sdtEndPr/>
         <w:sdtContent>
           <w:r>
             <w:rPr>
@@ -7313,7 +7664,7 @@
           <w:rPr>
             <w:noProof/>
           </w:rPr>
-          <w:t>1</w:t>
+          <w:t>2</w:t>
         </w:r>
       </w:fldSimple>
       <w:r>
@@ -7338,7 +7689,7 @@
           <w:rFonts w:cs="Arial"/>
         </w:rPr>
       </w:pPr>
-      <w:bookmarkStart w:id="24" w:name="_Toc5576856"/>
+      <w:bookmarkStart w:id="24" w:name="_Toc5649129"/>
       <w:r>
         <w:rPr>
           <w:rFonts w:cs="Arial"/>
@@ -7375,7 +7726,7 @@
         </w:rPr>
       </w:pPr>
     </w:p>
-    <w:bookmarkStart w:id="25" w:name="_Toc5576858" w:displacedByCustomXml="next"/>
+    <w:bookmarkStart w:id="25" w:name="_Toc5649130" w:displacedByCustomXml="next"/>
     <w:sdt>
       <w:sdtPr>
         <w:rPr>
@@ -7389,7 +7740,6 @@
           <w:docPartUnique/>
         </w:docPartObj>
       </w:sdtPr>
-      <w:sdtEndPr/>
       <w:sdtContent>
         <w:p>
           <w:pPr>
@@ -7414,7 +7764,6 @@
             <w:id w:val="-573587230"/>
             <w:bibliography/>
           </w:sdtPr>
-          <w:sdtEndPr/>
           <w:sdtContent>
             <w:p>
               <w:pPr>
@@ -7534,7 +7883,6 @@
                 <w:rPr>
                   <w:noProof/>
                 </w:rPr>
-                <w:lastRenderedPageBreak/>
                 <w:t xml:space="preserve">Rouse, M. (2016, August). </w:t>
               </w:r>
               <w:r>
@@ -7820,9 +8168,9 @@
     </w:lvl>
   </w:abstractNum>
   <w:abstractNum w:abstractNumId="1" w15:restartNumberingAfterBreak="0">
-    <w:nsid w:val="296F4ECF"/>
+    <w:nsid w:val="1C534940"/>
     <w:multiLevelType w:val="hybridMultilevel"/>
-    <w:tmpl w:val="5B62150E"/>
+    <w:tmpl w:val="E25695FE"/>
     <w:lvl w:ilvl="0" w:tplc="0C090001">
       <w:start w:val="1"/>
       <w:numFmt w:val="bullet"/>
@@ -7933,9 +8281,9 @@
     </w:lvl>
   </w:abstractNum>
   <w:abstractNum w:abstractNumId="2" w15:restartNumberingAfterBreak="0">
-    <w:nsid w:val="38AE1F6E"/>
+    <w:nsid w:val="1EAD115C"/>
     <w:multiLevelType w:val="hybridMultilevel"/>
-    <w:tmpl w:val="C89A3058"/>
+    <w:tmpl w:val="659C7040"/>
     <w:lvl w:ilvl="0" w:tplc="0C090001">
       <w:start w:val="1"/>
       <w:numFmt w:val="bullet"/>
@@ -8046,9 +8394,9 @@
     </w:lvl>
   </w:abstractNum>
   <w:abstractNum w:abstractNumId="3" w15:restartNumberingAfterBreak="0">
-    <w:nsid w:val="489C46F1"/>
+    <w:nsid w:val="296F4ECF"/>
     <w:multiLevelType w:val="hybridMultilevel"/>
-    <w:tmpl w:val="925699B6"/>
+    <w:tmpl w:val="5B62150E"/>
     <w:lvl w:ilvl="0" w:tplc="0C090001">
       <w:start w:val="1"/>
       <w:numFmt w:val="bullet"/>
@@ -8159,9 +8507,9 @@
     </w:lvl>
   </w:abstractNum>
   <w:abstractNum w:abstractNumId="4" w15:restartNumberingAfterBreak="0">
-    <w:nsid w:val="49A50391"/>
+    <w:nsid w:val="330D2CA0"/>
     <w:multiLevelType w:val="hybridMultilevel"/>
-    <w:tmpl w:val="0F3231AE"/>
+    <w:tmpl w:val="61A0C474"/>
     <w:lvl w:ilvl="0" w:tplc="0C090001">
       <w:start w:val="1"/>
       <w:numFmt w:val="bullet"/>
@@ -8272,9 +8620,9 @@
     </w:lvl>
   </w:abstractNum>
   <w:abstractNum w:abstractNumId="5" w15:restartNumberingAfterBreak="0">
-    <w:nsid w:val="646D7E4C"/>
+    <w:nsid w:val="38AE1F6E"/>
     <w:multiLevelType w:val="hybridMultilevel"/>
-    <w:tmpl w:val="0832A760"/>
+    <w:tmpl w:val="C89A3058"/>
     <w:lvl w:ilvl="0" w:tplc="0C090001">
       <w:start w:val="1"/>
       <w:numFmt w:val="bullet"/>
@@ -8385,9 +8733,9 @@
     </w:lvl>
   </w:abstractNum>
   <w:abstractNum w:abstractNumId="6" w15:restartNumberingAfterBreak="0">
-    <w:nsid w:val="65215F8F"/>
+    <w:nsid w:val="3B2D66EB"/>
     <w:multiLevelType w:val="hybridMultilevel"/>
-    <w:tmpl w:val="697E7778"/>
+    <w:tmpl w:val="359E60B0"/>
     <w:lvl w:ilvl="0" w:tplc="0C090001">
       <w:start w:val="1"/>
       <w:numFmt w:val="bullet"/>
@@ -8498,9 +8846,9 @@
     </w:lvl>
   </w:abstractNum>
   <w:abstractNum w:abstractNumId="7" w15:restartNumberingAfterBreak="0">
-    <w:nsid w:val="6ED10742"/>
+    <w:nsid w:val="489C46F1"/>
     <w:multiLevelType w:val="hybridMultilevel"/>
-    <w:tmpl w:val="55E81B9C"/>
+    <w:tmpl w:val="925699B6"/>
     <w:lvl w:ilvl="0" w:tplc="0C090001">
       <w:start w:val="1"/>
       <w:numFmt w:val="bullet"/>
@@ -8610,29 +8958,841 @@
       </w:rPr>
     </w:lvl>
   </w:abstractNum>
+  <w:abstractNum w:abstractNumId="8" w15:restartNumberingAfterBreak="0">
+    <w:nsid w:val="49A50391"/>
+    <w:multiLevelType w:val="hybridMultilevel"/>
+    <w:tmpl w:val="0F3231AE"/>
+    <w:lvl w:ilvl="0" w:tplc="0C090001">
+      <w:start w:val="1"/>
+      <w:numFmt w:val="bullet"/>
+      <w:lvlText w:val=""/>
+      <w:lvlJc w:val="left"/>
+      <w:pPr>
+        <w:ind w:left="720" w:hanging="360"/>
+      </w:pPr>
+      <w:rPr>
+        <w:rFonts w:ascii="Symbol" w:hAnsi="Symbol" w:hint="default"/>
+      </w:rPr>
+    </w:lvl>
+    <w:lvl w:ilvl="1" w:tplc="0C090003" w:tentative="1">
+      <w:start w:val="1"/>
+      <w:numFmt w:val="bullet"/>
+      <w:lvlText w:val="o"/>
+      <w:lvlJc w:val="left"/>
+      <w:pPr>
+        <w:ind w:left="1440" w:hanging="360"/>
+      </w:pPr>
+      <w:rPr>
+        <w:rFonts w:ascii="Courier New" w:hAnsi="Courier New" w:cs="Courier New" w:hint="default"/>
+      </w:rPr>
+    </w:lvl>
+    <w:lvl w:ilvl="2" w:tplc="0C090005" w:tentative="1">
+      <w:start w:val="1"/>
+      <w:numFmt w:val="bullet"/>
+      <w:lvlText w:val=""/>
+      <w:lvlJc w:val="left"/>
+      <w:pPr>
+        <w:ind w:left="2160" w:hanging="360"/>
+      </w:pPr>
+      <w:rPr>
+        <w:rFonts w:ascii="Wingdings" w:hAnsi="Wingdings" w:hint="default"/>
+      </w:rPr>
+    </w:lvl>
+    <w:lvl w:ilvl="3" w:tplc="0C090001" w:tentative="1">
+      <w:start w:val="1"/>
+      <w:numFmt w:val="bullet"/>
+      <w:lvlText w:val=""/>
+      <w:lvlJc w:val="left"/>
+      <w:pPr>
+        <w:ind w:left="2880" w:hanging="360"/>
+      </w:pPr>
+      <w:rPr>
+        <w:rFonts w:ascii="Symbol" w:hAnsi="Symbol" w:hint="default"/>
+      </w:rPr>
+    </w:lvl>
+    <w:lvl w:ilvl="4" w:tplc="0C090003" w:tentative="1">
+      <w:start w:val="1"/>
+      <w:numFmt w:val="bullet"/>
+      <w:lvlText w:val="o"/>
+      <w:lvlJc w:val="left"/>
+      <w:pPr>
+        <w:ind w:left="3600" w:hanging="360"/>
+      </w:pPr>
+      <w:rPr>
+        <w:rFonts w:ascii="Courier New" w:hAnsi="Courier New" w:cs="Courier New" w:hint="default"/>
+      </w:rPr>
+    </w:lvl>
+    <w:lvl w:ilvl="5" w:tplc="0C090005" w:tentative="1">
+      <w:start w:val="1"/>
+      <w:numFmt w:val="bullet"/>
+      <w:lvlText w:val=""/>
+      <w:lvlJc w:val="left"/>
+      <w:pPr>
+        <w:ind w:left="4320" w:hanging="360"/>
+      </w:pPr>
+      <w:rPr>
+        <w:rFonts w:ascii="Wingdings" w:hAnsi="Wingdings" w:hint="default"/>
+      </w:rPr>
+    </w:lvl>
+    <w:lvl w:ilvl="6" w:tplc="0C090001" w:tentative="1">
+      <w:start w:val="1"/>
+      <w:numFmt w:val="bullet"/>
+      <w:lvlText w:val=""/>
+      <w:lvlJc w:val="left"/>
+      <w:pPr>
+        <w:ind w:left="5040" w:hanging="360"/>
+      </w:pPr>
+      <w:rPr>
+        <w:rFonts w:ascii="Symbol" w:hAnsi="Symbol" w:hint="default"/>
+      </w:rPr>
+    </w:lvl>
+    <w:lvl w:ilvl="7" w:tplc="0C090003" w:tentative="1">
+      <w:start w:val="1"/>
+      <w:numFmt w:val="bullet"/>
+      <w:lvlText w:val="o"/>
+      <w:lvlJc w:val="left"/>
+      <w:pPr>
+        <w:ind w:left="5760" w:hanging="360"/>
+      </w:pPr>
+      <w:rPr>
+        <w:rFonts w:ascii="Courier New" w:hAnsi="Courier New" w:cs="Courier New" w:hint="default"/>
+      </w:rPr>
+    </w:lvl>
+    <w:lvl w:ilvl="8" w:tplc="0C090005" w:tentative="1">
+      <w:start w:val="1"/>
+      <w:numFmt w:val="bullet"/>
+      <w:lvlText w:val=""/>
+      <w:lvlJc w:val="left"/>
+      <w:pPr>
+        <w:ind w:left="6480" w:hanging="360"/>
+      </w:pPr>
+      <w:rPr>
+        <w:rFonts w:ascii="Wingdings" w:hAnsi="Wingdings" w:hint="default"/>
+      </w:rPr>
+    </w:lvl>
+  </w:abstractNum>
+  <w:abstractNum w:abstractNumId="9" w15:restartNumberingAfterBreak="0">
+    <w:nsid w:val="4D544F77"/>
+    <w:multiLevelType w:val="hybridMultilevel"/>
+    <w:tmpl w:val="AC249014"/>
+    <w:lvl w:ilvl="0" w:tplc="0C090001">
+      <w:start w:val="1"/>
+      <w:numFmt w:val="bullet"/>
+      <w:lvlText w:val=""/>
+      <w:lvlJc w:val="left"/>
+      <w:pPr>
+        <w:ind w:left="720" w:hanging="360"/>
+      </w:pPr>
+      <w:rPr>
+        <w:rFonts w:ascii="Symbol" w:hAnsi="Symbol" w:hint="default"/>
+      </w:rPr>
+    </w:lvl>
+    <w:lvl w:ilvl="1" w:tplc="0C090003" w:tentative="1">
+      <w:start w:val="1"/>
+      <w:numFmt w:val="bullet"/>
+      <w:lvlText w:val="o"/>
+      <w:lvlJc w:val="left"/>
+      <w:pPr>
+        <w:ind w:left="1440" w:hanging="360"/>
+      </w:pPr>
+      <w:rPr>
+        <w:rFonts w:ascii="Courier New" w:hAnsi="Courier New" w:cs="Courier New" w:hint="default"/>
+      </w:rPr>
+    </w:lvl>
+    <w:lvl w:ilvl="2" w:tplc="0C090005" w:tentative="1">
+      <w:start w:val="1"/>
+      <w:numFmt w:val="bullet"/>
+      <w:lvlText w:val=""/>
+      <w:lvlJc w:val="left"/>
+      <w:pPr>
+        <w:ind w:left="2160" w:hanging="360"/>
+      </w:pPr>
+      <w:rPr>
+        <w:rFonts w:ascii="Wingdings" w:hAnsi="Wingdings" w:hint="default"/>
+      </w:rPr>
+    </w:lvl>
+    <w:lvl w:ilvl="3" w:tplc="0C090001" w:tentative="1">
+      <w:start w:val="1"/>
+      <w:numFmt w:val="bullet"/>
+      <w:lvlText w:val=""/>
+      <w:lvlJc w:val="left"/>
+      <w:pPr>
+        <w:ind w:left="2880" w:hanging="360"/>
+      </w:pPr>
+      <w:rPr>
+        <w:rFonts w:ascii="Symbol" w:hAnsi="Symbol" w:hint="default"/>
+      </w:rPr>
+    </w:lvl>
+    <w:lvl w:ilvl="4" w:tplc="0C090003" w:tentative="1">
+      <w:start w:val="1"/>
+      <w:numFmt w:val="bullet"/>
+      <w:lvlText w:val="o"/>
+      <w:lvlJc w:val="left"/>
+      <w:pPr>
+        <w:ind w:left="3600" w:hanging="360"/>
+      </w:pPr>
+      <w:rPr>
+        <w:rFonts w:ascii="Courier New" w:hAnsi="Courier New" w:cs="Courier New" w:hint="default"/>
+      </w:rPr>
+    </w:lvl>
+    <w:lvl w:ilvl="5" w:tplc="0C090005" w:tentative="1">
+      <w:start w:val="1"/>
+      <w:numFmt w:val="bullet"/>
+      <w:lvlText w:val=""/>
+      <w:lvlJc w:val="left"/>
+      <w:pPr>
+        <w:ind w:left="4320" w:hanging="360"/>
+      </w:pPr>
+      <w:rPr>
+        <w:rFonts w:ascii="Wingdings" w:hAnsi="Wingdings" w:hint="default"/>
+      </w:rPr>
+    </w:lvl>
+    <w:lvl w:ilvl="6" w:tplc="0C090001" w:tentative="1">
+      <w:start w:val="1"/>
+      <w:numFmt w:val="bullet"/>
+      <w:lvlText w:val=""/>
+      <w:lvlJc w:val="left"/>
+      <w:pPr>
+        <w:ind w:left="5040" w:hanging="360"/>
+      </w:pPr>
+      <w:rPr>
+        <w:rFonts w:ascii="Symbol" w:hAnsi="Symbol" w:hint="default"/>
+      </w:rPr>
+    </w:lvl>
+    <w:lvl w:ilvl="7" w:tplc="0C090003" w:tentative="1">
+      <w:start w:val="1"/>
+      <w:numFmt w:val="bullet"/>
+      <w:lvlText w:val="o"/>
+      <w:lvlJc w:val="left"/>
+      <w:pPr>
+        <w:ind w:left="5760" w:hanging="360"/>
+      </w:pPr>
+      <w:rPr>
+        <w:rFonts w:ascii="Courier New" w:hAnsi="Courier New" w:cs="Courier New" w:hint="default"/>
+      </w:rPr>
+    </w:lvl>
+    <w:lvl w:ilvl="8" w:tplc="0C090005" w:tentative="1">
+      <w:start w:val="1"/>
+      <w:numFmt w:val="bullet"/>
+      <w:lvlText w:val=""/>
+      <w:lvlJc w:val="left"/>
+      <w:pPr>
+        <w:ind w:left="6480" w:hanging="360"/>
+      </w:pPr>
+      <w:rPr>
+        <w:rFonts w:ascii="Wingdings" w:hAnsi="Wingdings" w:hint="default"/>
+      </w:rPr>
+    </w:lvl>
+  </w:abstractNum>
+  <w:abstractNum w:abstractNumId="10" w15:restartNumberingAfterBreak="0">
+    <w:nsid w:val="646D7E4C"/>
+    <w:multiLevelType w:val="hybridMultilevel"/>
+    <w:tmpl w:val="0832A760"/>
+    <w:lvl w:ilvl="0" w:tplc="0C090001">
+      <w:start w:val="1"/>
+      <w:numFmt w:val="bullet"/>
+      <w:lvlText w:val=""/>
+      <w:lvlJc w:val="left"/>
+      <w:pPr>
+        <w:ind w:left="720" w:hanging="360"/>
+      </w:pPr>
+      <w:rPr>
+        <w:rFonts w:ascii="Symbol" w:hAnsi="Symbol" w:hint="default"/>
+      </w:rPr>
+    </w:lvl>
+    <w:lvl w:ilvl="1" w:tplc="0C090003" w:tentative="1">
+      <w:start w:val="1"/>
+      <w:numFmt w:val="bullet"/>
+      <w:lvlText w:val="o"/>
+      <w:lvlJc w:val="left"/>
+      <w:pPr>
+        <w:ind w:left="1440" w:hanging="360"/>
+      </w:pPr>
+      <w:rPr>
+        <w:rFonts w:ascii="Courier New" w:hAnsi="Courier New" w:cs="Courier New" w:hint="default"/>
+      </w:rPr>
+    </w:lvl>
+    <w:lvl w:ilvl="2" w:tplc="0C090005" w:tentative="1">
+      <w:start w:val="1"/>
+      <w:numFmt w:val="bullet"/>
+      <w:lvlText w:val=""/>
+      <w:lvlJc w:val="left"/>
+      <w:pPr>
+        <w:ind w:left="2160" w:hanging="360"/>
+      </w:pPr>
+      <w:rPr>
+        <w:rFonts w:ascii="Wingdings" w:hAnsi="Wingdings" w:hint="default"/>
+      </w:rPr>
+    </w:lvl>
+    <w:lvl w:ilvl="3" w:tplc="0C090001" w:tentative="1">
+      <w:start w:val="1"/>
+      <w:numFmt w:val="bullet"/>
+      <w:lvlText w:val=""/>
+      <w:lvlJc w:val="left"/>
+      <w:pPr>
+        <w:ind w:left="2880" w:hanging="360"/>
+      </w:pPr>
+      <w:rPr>
+        <w:rFonts w:ascii="Symbol" w:hAnsi="Symbol" w:hint="default"/>
+      </w:rPr>
+    </w:lvl>
+    <w:lvl w:ilvl="4" w:tplc="0C090003" w:tentative="1">
+      <w:start w:val="1"/>
+      <w:numFmt w:val="bullet"/>
+      <w:lvlText w:val="o"/>
+      <w:lvlJc w:val="left"/>
+      <w:pPr>
+        <w:ind w:left="3600" w:hanging="360"/>
+      </w:pPr>
+      <w:rPr>
+        <w:rFonts w:ascii="Courier New" w:hAnsi="Courier New" w:cs="Courier New" w:hint="default"/>
+      </w:rPr>
+    </w:lvl>
+    <w:lvl w:ilvl="5" w:tplc="0C090005" w:tentative="1">
+      <w:start w:val="1"/>
+      <w:numFmt w:val="bullet"/>
+      <w:lvlText w:val=""/>
+      <w:lvlJc w:val="left"/>
+      <w:pPr>
+        <w:ind w:left="4320" w:hanging="360"/>
+      </w:pPr>
+      <w:rPr>
+        <w:rFonts w:ascii="Wingdings" w:hAnsi="Wingdings" w:hint="default"/>
+      </w:rPr>
+    </w:lvl>
+    <w:lvl w:ilvl="6" w:tplc="0C090001" w:tentative="1">
+      <w:start w:val="1"/>
+      <w:numFmt w:val="bullet"/>
+      <w:lvlText w:val=""/>
+      <w:lvlJc w:val="left"/>
+      <w:pPr>
+        <w:ind w:left="5040" w:hanging="360"/>
+      </w:pPr>
+      <w:rPr>
+        <w:rFonts w:ascii="Symbol" w:hAnsi="Symbol" w:hint="default"/>
+      </w:rPr>
+    </w:lvl>
+    <w:lvl w:ilvl="7" w:tplc="0C090003" w:tentative="1">
+      <w:start w:val="1"/>
+      <w:numFmt w:val="bullet"/>
+      <w:lvlText w:val="o"/>
+      <w:lvlJc w:val="left"/>
+      <w:pPr>
+        <w:ind w:left="5760" w:hanging="360"/>
+      </w:pPr>
+      <w:rPr>
+        <w:rFonts w:ascii="Courier New" w:hAnsi="Courier New" w:cs="Courier New" w:hint="default"/>
+      </w:rPr>
+    </w:lvl>
+    <w:lvl w:ilvl="8" w:tplc="0C090005" w:tentative="1">
+      <w:start w:val="1"/>
+      <w:numFmt w:val="bullet"/>
+      <w:lvlText w:val=""/>
+      <w:lvlJc w:val="left"/>
+      <w:pPr>
+        <w:ind w:left="6480" w:hanging="360"/>
+      </w:pPr>
+      <w:rPr>
+        <w:rFonts w:ascii="Wingdings" w:hAnsi="Wingdings" w:hint="default"/>
+      </w:rPr>
+    </w:lvl>
+  </w:abstractNum>
+  <w:abstractNum w:abstractNumId="11" w15:restartNumberingAfterBreak="0">
+    <w:nsid w:val="65215F8F"/>
+    <w:multiLevelType w:val="hybridMultilevel"/>
+    <w:tmpl w:val="697E7778"/>
+    <w:lvl w:ilvl="0" w:tplc="0C090001">
+      <w:start w:val="1"/>
+      <w:numFmt w:val="bullet"/>
+      <w:lvlText w:val=""/>
+      <w:lvlJc w:val="left"/>
+      <w:pPr>
+        <w:ind w:left="720" w:hanging="360"/>
+      </w:pPr>
+      <w:rPr>
+        <w:rFonts w:ascii="Symbol" w:hAnsi="Symbol" w:hint="default"/>
+      </w:rPr>
+    </w:lvl>
+    <w:lvl w:ilvl="1" w:tplc="0C090003" w:tentative="1">
+      <w:start w:val="1"/>
+      <w:numFmt w:val="bullet"/>
+      <w:lvlText w:val="o"/>
+      <w:lvlJc w:val="left"/>
+      <w:pPr>
+        <w:ind w:left="1440" w:hanging="360"/>
+      </w:pPr>
+      <w:rPr>
+        <w:rFonts w:ascii="Courier New" w:hAnsi="Courier New" w:cs="Courier New" w:hint="default"/>
+      </w:rPr>
+    </w:lvl>
+    <w:lvl w:ilvl="2" w:tplc="0C090005" w:tentative="1">
+      <w:start w:val="1"/>
+      <w:numFmt w:val="bullet"/>
+      <w:lvlText w:val=""/>
+      <w:lvlJc w:val="left"/>
+      <w:pPr>
+        <w:ind w:left="2160" w:hanging="360"/>
+      </w:pPr>
+      <w:rPr>
+        <w:rFonts w:ascii="Wingdings" w:hAnsi="Wingdings" w:hint="default"/>
+      </w:rPr>
+    </w:lvl>
+    <w:lvl w:ilvl="3" w:tplc="0C090001" w:tentative="1">
+      <w:start w:val="1"/>
+      <w:numFmt w:val="bullet"/>
+      <w:lvlText w:val=""/>
+      <w:lvlJc w:val="left"/>
+      <w:pPr>
+        <w:ind w:left="2880" w:hanging="360"/>
+      </w:pPr>
+      <w:rPr>
+        <w:rFonts w:ascii="Symbol" w:hAnsi="Symbol" w:hint="default"/>
+      </w:rPr>
+    </w:lvl>
+    <w:lvl w:ilvl="4" w:tplc="0C090003" w:tentative="1">
+      <w:start w:val="1"/>
+      <w:numFmt w:val="bullet"/>
+      <w:lvlText w:val="o"/>
+      <w:lvlJc w:val="left"/>
+      <w:pPr>
+        <w:ind w:left="3600" w:hanging="360"/>
+      </w:pPr>
+      <w:rPr>
+        <w:rFonts w:ascii="Courier New" w:hAnsi="Courier New" w:cs="Courier New" w:hint="default"/>
+      </w:rPr>
+    </w:lvl>
+    <w:lvl w:ilvl="5" w:tplc="0C090005" w:tentative="1">
+      <w:start w:val="1"/>
+      <w:numFmt w:val="bullet"/>
+      <w:lvlText w:val=""/>
+      <w:lvlJc w:val="left"/>
+      <w:pPr>
+        <w:ind w:left="4320" w:hanging="360"/>
+      </w:pPr>
+      <w:rPr>
+        <w:rFonts w:ascii="Wingdings" w:hAnsi="Wingdings" w:hint="default"/>
+      </w:rPr>
+    </w:lvl>
+    <w:lvl w:ilvl="6" w:tplc="0C090001" w:tentative="1">
+      <w:start w:val="1"/>
+      <w:numFmt w:val="bullet"/>
+      <w:lvlText w:val=""/>
+      <w:lvlJc w:val="left"/>
+      <w:pPr>
+        <w:ind w:left="5040" w:hanging="360"/>
+      </w:pPr>
+      <w:rPr>
+        <w:rFonts w:ascii="Symbol" w:hAnsi="Symbol" w:hint="default"/>
+      </w:rPr>
+    </w:lvl>
+    <w:lvl w:ilvl="7" w:tplc="0C090003" w:tentative="1">
+      <w:start w:val="1"/>
+      <w:numFmt w:val="bullet"/>
+      <w:lvlText w:val="o"/>
+      <w:lvlJc w:val="left"/>
+      <w:pPr>
+        <w:ind w:left="5760" w:hanging="360"/>
+      </w:pPr>
+      <w:rPr>
+        <w:rFonts w:ascii="Courier New" w:hAnsi="Courier New" w:cs="Courier New" w:hint="default"/>
+      </w:rPr>
+    </w:lvl>
+    <w:lvl w:ilvl="8" w:tplc="0C090005" w:tentative="1">
+      <w:start w:val="1"/>
+      <w:numFmt w:val="bullet"/>
+      <w:lvlText w:val=""/>
+      <w:lvlJc w:val="left"/>
+      <w:pPr>
+        <w:ind w:left="6480" w:hanging="360"/>
+      </w:pPr>
+      <w:rPr>
+        <w:rFonts w:ascii="Wingdings" w:hAnsi="Wingdings" w:hint="default"/>
+      </w:rPr>
+    </w:lvl>
+  </w:abstractNum>
+  <w:abstractNum w:abstractNumId="12" w15:restartNumberingAfterBreak="0">
+    <w:nsid w:val="669E7AF6"/>
+    <w:multiLevelType w:val="hybridMultilevel"/>
+    <w:tmpl w:val="E9DA1572"/>
+    <w:lvl w:ilvl="0" w:tplc="0C090001">
+      <w:start w:val="1"/>
+      <w:numFmt w:val="bullet"/>
+      <w:lvlText w:val=""/>
+      <w:lvlJc w:val="left"/>
+      <w:pPr>
+        <w:ind w:left="720" w:hanging="360"/>
+      </w:pPr>
+      <w:rPr>
+        <w:rFonts w:ascii="Symbol" w:hAnsi="Symbol" w:hint="default"/>
+      </w:rPr>
+    </w:lvl>
+    <w:lvl w:ilvl="1" w:tplc="0C090003" w:tentative="1">
+      <w:start w:val="1"/>
+      <w:numFmt w:val="bullet"/>
+      <w:lvlText w:val="o"/>
+      <w:lvlJc w:val="left"/>
+      <w:pPr>
+        <w:ind w:left="1440" w:hanging="360"/>
+      </w:pPr>
+      <w:rPr>
+        <w:rFonts w:ascii="Courier New" w:hAnsi="Courier New" w:cs="Courier New" w:hint="default"/>
+      </w:rPr>
+    </w:lvl>
+    <w:lvl w:ilvl="2" w:tplc="0C090005" w:tentative="1">
+      <w:start w:val="1"/>
+      <w:numFmt w:val="bullet"/>
+      <w:lvlText w:val=""/>
+      <w:lvlJc w:val="left"/>
+      <w:pPr>
+        <w:ind w:left="2160" w:hanging="360"/>
+      </w:pPr>
+      <w:rPr>
+        <w:rFonts w:ascii="Wingdings" w:hAnsi="Wingdings" w:hint="default"/>
+      </w:rPr>
+    </w:lvl>
+    <w:lvl w:ilvl="3" w:tplc="0C090001" w:tentative="1">
+      <w:start w:val="1"/>
+      <w:numFmt w:val="bullet"/>
+      <w:lvlText w:val=""/>
+      <w:lvlJc w:val="left"/>
+      <w:pPr>
+        <w:ind w:left="2880" w:hanging="360"/>
+      </w:pPr>
+      <w:rPr>
+        <w:rFonts w:ascii="Symbol" w:hAnsi="Symbol" w:hint="default"/>
+      </w:rPr>
+    </w:lvl>
+    <w:lvl w:ilvl="4" w:tplc="0C090003" w:tentative="1">
+      <w:start w:val="1"/>
+      <w:numFmt w:val="bullet"/>
+      <w:lvlText w:val="o"/>
+      <w:lvlJc w:val="left"/>
+      <w:pPr>
+        <w:ind w:left="3600" w:hanging="360"/>
+      </w:pPr>
+      <w:rPr>
+        <w:rFonts w:ascii="Courier New" w:hAnsi="Courier New" w:cs="Courier New" w:hint="default"/>
+      </w:rPr>
+    </w:lvl>
+    <w:lvl w:ilvl="5" w:tplc="0C090005" w:tentative="1">
+      <w:start w:val="1"/>
+      <w:numFmt w:val="bullet"/>
+      <w:lvlText w:val=""/>
+      <w:lvlJc w:val="left"/>
+      <w:pPr>
+        <w:ind w:left="4320" w:hanging="360"/>
+      </w:pPr>
+      <w:rPr>
+        <w:rFonts w:ascii="Wingdings" w:hAnsi="Wingdings" w:hint="default"/>
+      </w:rPr>
+    </w:lvl>
+    <w:lvl w:ilvl="6" w:tplc="0C090001" w:tentative="1">
+      <w:start w:val="1"/>
+      <w:numFmt w:val="bullet"/>
+      <w:lvlText w:val=""/>
+      <w:lvlJc w:val="left"/>
+      <w:pPr>
+        <w:ind w:left="5040" w:hanging="360"/>
+      </w:pPr>
+      <w:rPr>
+        <w:rFonts w:ascii="Symbol" w:hAnsi="Symbol" w:hint="default"/>
+      </w:rPr>
+    </w:lvl>
+    <w:lvl w:ilvl="7" w:tplc="0C090003" w:tentative="1">
+      <w:start w:val="1"/>
+      <w:numFmt w:val="bullet"/>
+      <w:lvlText w:val="o"/>
+      <w:lvlJc w:val="left"/>
+      <w:pPr>
+        <w:ind w:left="5760" w:hanging="360"/>
+      </w:pPr>
+      <w:rPr>
+        <w:rFonts w:ascii="Courier New" w:hAnsi="Courier New" w:cs="Courier New" w:hint="default"/>
+      </w:rPr>
+    </w:lvl>
+    <w:lvl w:ilvl="8" w:tplc="0C090005" w:tentative="1">
+      <w:start w:val="1"/>
+      <w:numFmt w:val="bullet"/>
+      <w:lvlText w:val=""/>
+      <w:lvlJc w:val="left"/>
+      <w:pPr>
+        <w:ind w:left="6480" w:hanging="360"/>
+      </w:pPr>
+      <w:rPr>
+        <w:rFonts w:ascii="Wingdings" w:hAnsi="Wingdings" w:hint="default"/>
+      </w:rPr>
+    </w:lvl>
+  </w:abstractNum>
+  <w:abstractNum w:abstractNumId="13" w15:restartNumberingAfterBreak="0">
+    <w:nsid w:val="6ED10742"/>
+    <w:multiLevelType w:val="hybridMultilevel"/>
+    <w:tmpl w:val="55E81B9C"/>
+    <w:lvl w:ilvl="0" w:tplc="0C090001">
+      <w:start w:val="1"/>
+      <w:numFmt w:val="bullet"/>
+      <w:lvlText w:val=""/>
+      <w:lvlJc w:val="left"/>
+      <w:pPr>
+        <w:ind w:left="720" w:hanging="360"/>
+      </w:pPr>
+      <w:rPr>
+        <w:rFonts w:ascii="Symbol" w:hAnsi="Symbol" w:hint="default"/>
+      </w:rPr>
+    </w:lvl>
+    <w:lvl w:ilvl="1" w:tplc="0C090003" w:tentative="1">
+      <w:start w:val="1"/>
+      <w:numFmt w:val="bullet"/>
+      <w:lvlText w:val="o"/>
+      <w:lvlJc w:val="left"/>
+      <w:pPr>
+        <w:ind w:left="1440" w:hanging="360"/>
+      </w:pPr>
+      <w:rPr>
+        <w:rFonts w:ascii="Courier New" w:hAnsi="Courier New" w:cs="Courier New" w:hint="default"/>
+      </w:rPr>
+    </w:lvl>
+    <w:lvl w:ilvl="2" w:tplc="0C090005" w:tentative="1">
+      <w:start w:val="1"/>
+      <w:numFmt w:val="bullet"/>
+      <w:lvlText w:val=""/>
+      <w:lvlJc w:val="left"/>
+      <w:pPr>
+        <w:ind w:left="2160" w:hanging="360"/>
+      </w:pPr>
+      <w:rPr>
+        <w:rFonts w:ascii="Wingdings" w:hAnsi="Wingdings" w:hint="default"/>
+      </w:rPr>
+    </w:lvl>
+    <w:lvl w:ilvl="3" w:tplc="0C090001" w:tentative="1">
+      <w:start w:val="1"/>
+      <w:numFmt w:val="bullet"/>
+      <w:lvlText w:val=""/>
+      <w:lvlJc w:val="left"/>
+      <w:pPr>
+        <w:ind w:left="2880" w:hanging="360"/>
+      </w:pPr>
+      <w:rPr>
+        <w:rFonts w:ascii="Symbol" w:hAnsi="Symbol" w:hint="default"/>
+      </w:rPr>
+    </w:lvl>
+    <w:lvl w:ilvl="4" w:tplc="0C090003" w:tentative="1">
+      <w:start w:val="1"/>
+      <w:numFmt w:val="bullet"/>
+      <w:lvlText w:val="o"/>
+      <w:lvlJc w:val="left"/>
+      <w:pPr>
+        <w:ind w:left="3600" w:hanging="360"/>
+      </w:pPr>
+      <w:rPr>
+        <w:rFonts w:ascii="Courier New" w:hAnsi="Courier New" w:cs="Courier New" w:hint="default"/>
+      </w:rPr>
+    </w:lvl>
+    <w:lvl w:ilvl="5" w:tplc="0C090005" w:tentative="1">
+      <w:start w:val="1"/>
+      <w:numFmt w:val="bullet"/>
+      <w:lvlText w:val=""/>
+      <w:lvlJc w:val="left"/>
+      <w:pPr>
+        <w:ind w:left="4320" w:hanging="360"/>
+      </w:pPr>
+      <w:rPr>
+        <w:rFonts w:ascii="Wingdings" w:hAnsi="Wingdings" w:hint="default"/>
+      </w:rPr>
+    </w:lvl>
+    <w:lvl w:ilvl="6" w:tplc="0C090001" w:tentative="1">
+      <w:start w:val="1"/>
+      <w:numFmt w:val="bullet"/>
+      <w:lvlText w:val=""/>
+      <w:lvlJc w:val="left"/>
+      <w:pPr>
+        <w:ind w:left="5040" w:hanging="360"/>
+      </w:pPr>
+      <w:rPr>
+        <w:rFonts w:ascii="Symbol" w:hAnsi="Symbol" w:hint="default"/>
+      </w:rPr>
+    </w:lvl>
+    <w:lvl w:ilvl="7" w:tplc="0C090003" w:tentative="1">
+      <w:start w:val="1"/>
+      <w:numFmt w:val="bullet"/>
+      <w:lvlText w:val="o"/>
+      <w:lvlJc w:val="left"/>
+      <w:pPr>
+        <w:ind w:left="5760" w:hanging="360"/>
+      </w:pPr>
+      <w:rPr>
+        <w:rFonts w:ascii="Courier New" w:hAnsi="Courier New" w:cs="Courier New" w:hint="default"/>
+      </w:rPr>
+    </w:lvl>
+    <w:lvl w:ilvl="8" w:tplc="0C090005" w:tentative="1">
+      <w:start w:val="1"/>
+      <w:numFmt w:val="bullet"/>
+      <w:lvlText w:val=""/>
+      <w:lvlJc w:val="left"/>
+      <w:pPr>
+        <w:ind w:left="6480" w:hanging="360"/>
+      </w:pPr>
+      <w:rPr>
+        <w:rFonts w:ascii="Wingdings" w:hAnsi="Wingdings" w:hint="default"/>
+      </w:rPr>
+    </w:lvl>
+  </w:abstractNum>
+  <w:abstractNum w:abstractNumId="14" w15:restartNumberingAfterBreak="0">
+    <w:nsid w:val="73A715D8"/>
+    <w:multiLevelType w:val="hybridMultilevel"/>
+    <w:tmpl w:val="4C3E516E"/>
+    <w:lvl w:ilvl="0" w:tplc="0C090001">
+      <w:start w:val="1"/>
+      <w:numFmt w:val="bullet"/>
+      <w:lvlText w:val=""/>
+      <w:lvlJc w:val="left"/>
+      <w:pPr>
+        <w:ind w:left="720" w:hanging="360"/>
+      </w:pPr>
+      <w:rPr>
+        <w:rFonts w:ascii="Symbol" w:hAnsi="Symbol" w:hint="default"/>
+      </w:rPr>
+    </w:lvl>
+    <w:lvl w:ilvl="1" w:tplc="0C090003" w:tentative="1">
+      <w:start w:val="1"/>
+      <w:numFmt w:val="bullet"/>
+      <w:lvlText w:val="o"/>
+      <w:lvlJc w:val="left"/>
+      <w:pPr>
+        <w:ind w:left="1440" w:hanging="360"/>
+      </w:pPr>
+      <w:rPr>
+        <w:rFonts w:ascii="Courier New" w:hAnsi="Courier New" w:cs="Courier New" w:hint="default"/>
+      </w:rPr>
+    </w:lvl>
+    <w:lvl w:ilvl="2" w:tplc="0C090005" w:tentative="1">
+      <w:start w:val="1"/>
+      <w:numFmt w:val="bullet"/>
+      <w:lvlText w:val=""/>
+      <w:lvlJc w:val="left"/>
+      <w:pPr>
+        <w:ind w:left="2160" w:hanging="360"/>
+      </w:pPr>
+      <w:rPr>
+        <w:rFonts w:ascii="Wingdings" w:hAnsi="Wingdings" w:hint="default"/>
+      </w:rPr>
+    </w:lvl>
+    <w:lvl w:ilvl="3" w:tplc="0C090001" w:tentative="1">
+      <w:start w:val="1"/>
+      <w:numFmt w:val="bullet"/>
+      <w:lvlText w:val=""/>
+      <w:lvlJc w:val="left"/>
+      <w:pPr>
+        <w:ind w:left="2880" w:hanging="360"/>
+      </w:pPr>
+      <w:rPr>
+        <w:rFonts w:ascii="Symbol" w:hAnsi="Symbol" w:hint="default"/>
+      </w:rPr>
+    </w:lvl>
+    <w:lvl w:ilvl="4" w:tplc="0C090003" w:tentative="1">
+      <w:start w:val="1"/>
+      <w:numFmt w:val="bullet"/>
+      <w:lvlText w:val="o"/>
+      <w:lvlJc w:val="left"/>
+      <w:pPr>
+        <w:ind w:left="3600" w:hanging="360"/>
+      </w:pPr>
+      <w:rPr>
+        <w:rFonts w:ascii="Courier New" w:hAnsi="Courier New" w:cs="Courier New" w:hint="default"/>
+      </w:rPr>
+    </w:lvl>
+    <w:lvl w:ilvl="5" w:tplc="0C090005" w:tentative="1">
+      <w:start w:val="1"/>
+      <w:numFmt w:val="bullet"/>
+      <w:lvlText w:val=""/>
+      <w:lvlJc w:val="left"/>
+      <w:pPr>
+        <w:ind w:left="4320" w:hanging="360"/>
+      </w:pPr>
+      <w:rPr>
+        <w:rFonts w:ascii="Wingdings" w:hAnsi="Wingdings" w:hint="default"/>
+      </w:rPr>
+    </w:lvl>
+    <w:lvl w:ilvl="6" w:tplc="0C090001" w:tentative="1">
+      <w:start w:val="1"/>
+      <w:numFmt w:val="bullet"/>
+      <w:lvlText w:val=""/>
+      <w:lvlJc w:val="left"/>
+      <w:pPr>
+        <w:ind w:left="5040" w:hanging="360"/>
+      </w:pPr>
+      <w:rPr>
+        <w:rFonts w:ascii="Symbol" w:hAnsi="Symbol" w:hint="default"/>
+      </w:rPr>
+    </w:lvl>
+    <w:lvl w:ilvl="7" w:tplc="0C090003" w:tentative="1">
+      <w:start w:val="1"/>
+      <w:numFmt w:val="bullet"/>
+      <w:lvlText w:val="o"/>
+      <w:lvlJc w:val="left"/>
+      <w:pPr>
+        <w:ind w:left="5760" w:hanging="360"/>
+      </w:pPr>
+      <w:rPr>
+        <w:rFonts w:ascii="Courier New" w:hAnsi="Courier New" w:cs="Courier New" w:hint="default"/>
+      </w:rPr>
+    </w:lvl>
+    <w:lvl w:ilvl="8" w:tplc="0C090005" w:tentative="1">
+      <w:start w:val="1"/>
+      <w:numFmt w:val="bullet"/>
+      <w:lvlText w:val=""/>
+      <w:lvlJc w:val="left"/>
+      <w:pPr>
+        <w:ind w:left="6480" w:hanging="360"/>
+      </w:pPr>
+      <w:rPr>
+        <w:rFonts w:ascii="Wingdings" w:hAnsi="Wingdings" w:hint="default"/>
+      </w:rPr>
+    </w:lvl>
+  </w:abstractNum>
   <w:num w:numId="1">
     <w:abstractNumId w:val="0"/>
   </w:num>
   <w:num w:numId="2">
+    <w:abstractNumId w:val="3"/>
+  </w:num>
+  <w:num w:numId="3">
+    <w:abstractNumId w:val="13"/>
+  </w:num>
+  <w:num w:numId="4">
+    <w:abstractNumId w:val="8"/>
+  </w:num>
+  <w:num w:numId="5">
+    <w:abstractNumId w:val="10"/>
+  </w:num>
+  <w:num w:numId="6">
+    <w:abstractNumId w:val="5"/>
+  </w:num>
+  <w:num w:numId="7">
+    <w:abstractNumId w:val="7"/>
+  </w:num>
+  <w:num w:numId="8">
+    <w:abstractNumId w:val="11"/>
+  </w:num>
+  <w:num w:numId="9">
     <w:abstractNumId w:val="1"/>
   </w:num>
-  <w:num w:numId="3">
-    <w:abstractNumId w:val="7"/>
+  <w:num w:numId="10">
+    <w:abstractNumId w:val="6"/>
   </w:num>
-  <w:num w:numId="4">
-    <w:abstractNumId w:val="4"/>
+  <w:num w:numId="11">
+    <w:abstractNumId w:val="9"/>
   </w:num>
-  <w:num w:numId="5">
-    <w:abstractNumId w:val="5"/>
+  <w:num w:numId="12">
+    <w:abstractNumId w:val="14"/>
   </w:num>
-  <w:num w:numId="6">
+  <w:num w:numId="13">
     <w:abstractNumId w:val="2"/>
   </w:num>
-  <w:num w:numId="7">
-    <w:abstractNumId w:val="3"/>
+  <w:num w:numId="14">
+    <w:abstractNumId w:val="12"/>
   </w:num>
-  <w:num w:numId="8">
-    <w:abstractNumId w:val="6"/>
+  <w:num w:numId="15">
+    <w:abstractNumId w:val="4"/>
   </w:num>
 </w:numbering>
 </file>
@@ -17885,7 +19045,7 @@
 </file>
 
 <file path=customXml/itemProps1.xml><?xml version="1.0" encoding="utf-8"?>
-<ds:datastoreItem xmlns:ds="http://schemas.openxmlformats.org/officeDocument/2006/customXml" ds:itemID="{5AD9A569-1CA5-4103-AC08-9670301E4ED3}">
+<ds:datastoreItem xmlns:ds="http://schemas.openxmlformats.org/officeDocument/2006/customXml" ds:itemID="{2EB22BCA-BB2E-4B73-9E38-A54E35C21515}">
   <ds:schemaRefs>
     <ds:schemaRef ds:uri="http://schemas.openxmlformats.org/officeDocument/2006/bibliography"/>
   </ds:schemaRefs>

</xml_diff>

<commit_message>
needs a little revision
</commit_message>
<xml_diff>
--- a/proposal project.docx
+++ b/proposal project.docx
@@ -2,60 +2,6 @@
 <file path=word/document.xml><?xml version="1.0" encoding="utf-8"?>
 <w:document xmlns:wpc="http://schemas.microsoft.com/office/word/2010/wordprocessingCanvas" xmlns:cx="http://schemas.microsoft.com/office/drawing/2014/chartex" xmlns:cx1="http://schemas.microsoft.com/office/drawing/2015/9/8/chartex" xmlns:cx2="http://schemas.microsoft.com/office/drawing/2015/10/21/chartex" xmlns:cx3="http://schemas.microsoft.com/office/drawing/2016/5/9/chartex" xmlns:cx4="http://schemas.microsoft.com/office/drawing/2016/5/10/chartex" xmlns:cx5="http://schemas.microsoft.com/office/drawing/2016/5/11/chartex" xmlns:cx6="http://schemas.microsoft.com/office/drawing/2016/5/12/chartex" xmlns:cx7="http://schemas.microsoft.com/office/drawing/2016/5/13/chartex" xmlns:cx8="http://schemas.microsoft.com/office/drawing/2016/5/14/chartex" xmlns:mc="http://schemas.openxmlformats.org/markup-compatibility/2006" xmlns:aink="http://schemas.microsoft.com/office/drawing/2016/ink" xmlns:am3d="http://schemas.microsoft.com/office/drawing/2017/model3d" xmlns:o="urn:schemas-microsoft-com:office:office" xmlns:r="http://schemas.openxmlformats.org/officeDocument/2006/relationships" xmlns:m="http://schemas.openxmlformats.org/officeDocument/2006/math" xmlns:v="urn:schemas-microsoft-com:vml" xmlns:wp14="http://schemas.microsoft.com/office/word/2010/wordprocessingDrawing" xmlns:wp="http://schemas.openxmlformats.org/drawingml/2006/wordprocessingDrawing" xmlns:w10="urn:schemas-microsoft-com:office:word" xmlns:w="http://schemas.openxmlformats.org/wordprocessingml/2006/main" xmlns:w14="http://schemas.microsoft.com/office/word/2010/wordml" xmlns:w15="http://schemas.microsoft.com/office/word/2012/wordml" xmlns:w16cid="http://schemas.microsoft.com/office/word/2016/wordml/cid" xmlns:w16se="http://schemas.microsoft.com/office/word/2015/wordml/symex" xmlns:wpg="http://schemas.microsoft.com/office/word/2010/wordprocessingGroup" xmlns:wpi="http://schemas.microsoft.com/office/word/2010/wordprocessingInk" xmlns:wne="http://schemas.microsoft.com/office/word/2006/wordml" xmlns:wps="http://schemas.microsoft.com/office/word/2010/wordprocessingShape" mc:Ignorable="w14 w15 w16se w16cid wp14">
   <w:body>
-    <w:p>
-      <w:pPr>
-        <w:jc w:val="center"/>
-        <w:rPr>
-          <w:rFonts w:ascii="Arial" w:hAnsi="Arial" w:cs="Arial"/>
-          <w:sz w:val="44"/>
-          <w:szCs w:val="44"/>
-        </w:rPr>
-      </w:pPr>
-      <w:r>
-        <w:rPr>
-          <w:rFonts w:ascii="Arial" w:hAnsi="Arial" w:cs="Arial"/>
-          <w:sz w:val="44"/>
-          <w:szCs w:val="44"/>
-        </w:rPr>
-        <w:t xml:space="preserve">Compare gar between </w:t>
-      </w:r>
-      <w:proofErr w:type="spellStart"/>
-      <w:r>
-        <w:rPr>
-          <w:rFonts w:ascii="Arial" w:hAnsi="Arial" w:cs="Arial"/>
-          <w:sz w:val="44"/>
-          <w:szCs w:val="44"/>
-        </w:rPr>
-        <w:t>mvc</w:t>
-      </w:r>
-      <w:proofErr w:type="spellEnd"/>
-      <w:r>
-        <w:rPr>
-          <w:rFonts w:ascii="Arial" w:hAnsi="Arial" w:cs="Arial"/>
-          <w:sz w:val="44"/>
-          <w:szCs w:val="44"/>
-        </w:rPr>
-        <w:t xml:space="preserve"> and other kk k </w:t>
-      </w:r>
-    </w:p>
-    <w:p>
-      <w:pPr>
-        <w:jc w:val="center"/>
-        <w:rPr>
-          <w:rFonts w:ascii="Arial" w:hAnsi="Arial" w:cs="Arial"/>
-          <w:sz w:val="44"/>
-          <w:szCs w:val="44"/>
-        </w:rPr>
-      </w:pPr>
-      <w:r>
-        <w:rPr>
-          <w:rFonts w:ascii="Arial" w:hAnsi="Arial" w:cs="Arial"/>
-          <w:sz w:val="44"/>
-          <w:szCs w:val="44"/>
-        </w:rPr>
-        <w:t xml:space="preserve">Architecture, waterfall </w:t>
-      </w:r>
-    </w:p>
     <w:p>
       <w:pPr>
         <w:jc w:val="center"/>
@@ -392,110 +338,6 @@
         <w:t>2019</w:t>
       </w:r>
       <w:proofErr w:type="gramEnd"/>
-    </w:p>
-    <w:p>
-      <w:pPr>
-        <w:rPr>
-          <w:rFonts w:ascii="Arial" w:hAnsi="Arial" w:cs="Arial"/>
-        </w:rPr>
-      </w:pPr>
-    </w:p>
-    <w:p>
-      <w:pPr>
-        <w:rPr>
-          <w:rFonts w:ascii="Arial" w:hAnsi="Arial" w:cs="Arial"/>
-        </w:rPr>
-      </w:pPr>
-    </w:p>
-    <w:p>
-      <w:pPr>
-        <w:rPr>
-          <w:rFonts w:ascii="Arial" w:hAnsi="Arial" w:cs="Arial"/>
-        </w:rPr>
-      </w:pPr>
-    </w:p>
-    <w:p>
-      <w:pPr>
-        <w:rPr>
-          <w:rFonts w:ascii="Arial" w:hAnsi="Arial" w:cs="Arial"/>
-        </w:rPr>
-      </w:pPr>
-    </w:p>
-    <w:p>
-      <w:pPr>
-        <w:rPr>
-          <w:rFonts w:ascii="Arial" w:hAnsi="Arial" w:cs="Arial"/>
-        </w:rPr>
-      </w:pPr>
-    </w:p>
-    <w:p>
-      <w:pPr>
-        <w:rPr>
-          <w:rFonts w:ascii="Arial" w:hAnsi="Arial" w:cs="Arial"/>
-        </w:rPr>
-      </w:pPr>
-    </w:p>
-    <w:p>
-      <w:pPr>
-        <w:rPr>
-          <w:rFonts w:ascii="Arial" w:hAnsi="Arial" w:cs="Arial"/>
-        </w:rPr>
-      </w:pPr>
-      <w:r>
-        <w:rPr>
-          <w:rFonts w:ascii="Arial" w:hAnsi="Arial" w:cs="Arial"/>
-        </w:rPr>
-        <w:t xml:space="preserve"> </w:t>
-      </w:r>
-    </w:p>
-    <w:p>
-      <w:pPr>
-        <w:rPr>
-          <w:rFonts w:ascii="Arial" w:hAnsi="Arial" w:cs="Arial"/>
-        </w:rPr>
-      </w:pPr>
-    </w:p>
-    <w:p>
-      <w:pPr>
-        <w:rPr>
-          <w:rFonts w:ascii="Arial" w:hAnsi="Arial" w:cs="Arial"/>
-        </w:rPr>
-      </w:pPr>
-    </w:p>
-    <w:p>
-      <w:pPr>
-        <w:rPr>
-          <w:rFonts w:ascii="Arial" w:hAnsi="Arial" w:cs="Arial"/>
-        </w:rPr>
-      </w:pPr>
-    </w:p>
-    <w:p>
-      <w:pPr>
-        <w:rPr>
-          <w:rFonts w:ascii="Arial" w:hAnsi="Arial" w:cs="Arial"/>
-        </w:rPr>
-      </w:pPr>
-    </w:p>
-    <w:p>
-      <w:pPr>
-        <w:rPr>
-          <w:rFonts w:ascii="Arial" w:hAnsi="Arial" w:cs="Arial"/>
-        </w:rPr>
-      </w:pPr>
-    </w:p>
-    <w:p>
-      <w:pPr>
-        <w:rPr>
-          <w:rFonts w:ascii="Arial" w:hAnsi="Arial" w:cs="Arial"/>
-        </w:rPr>
-      </w:pPr>
-    </w:p>
-    <w:p>
-      <w:pPr>
-        <w:rPr>
-          <w:rFonts w:ascii="Arial" w:hAnsi="Arial" w:cs="Arial"/>
-        </w:rPr>
-      </w:pPr>
     </w:p>
     <w:p>
       <w:pPr>
@@ -594,7 +436,13 @@
             </w:rPr>
             <w:fldChar w:fldCharType="separate"/>
           </w:r>
-          <w:hyperlink w:anchor="_Toc5649106" w:history="1">
+          <w:r>
+            <w:rPr>
+              <w:rFonts w:ascii="Arial" w:hAnsi="Arial" w:cs="Arial"/>
+            </w:rPr>
+            <w:t xml:space="preserve"> </w:t>
+          </w:r>
+          <w:hyperlink w:anchor="_Toc5659329" w:history="1">
             <w:r>
               <w:rPr>
                 <w:rStyle w:val="Hyperlink"/>
@@ -622,7 +470,7 @@
                 <w:noProof/>
                 <w:webHidden/>
               </w:rPr>
-              <w:instrText xml:space="preserve"> PAGEREF _Toc5649106 \h </w:instrText>
+              <w:instrText xml:space="preserve"> PAGEREF _Toc5659329 \h </w:instrText>
             </w:r>
             <w:r>
               <w:rPr>
@@ -642,7 +490,7 @@
                 <w:noProof/>
                 <w:webHidden/>
               </w:rPr>
-              <w:t>4</w:t>
+              <w:t>3</w:t>
             </w:r>
             <w:r>
               <w:rPr>
@@ -665,7 +513,7 @@
               <w:lang w:eastAsia="en-AU"/>
             </w:rPr>
           </w:pPr>
-          <w:hyperlink w:anchor="_Toc5649107" w:history="1">
+          <w:hyperlink w:anchor="_Toc5659330" w:history="1">
             <w:r>
               <w:rPr>
                 <w:rStyle w:val="Hyperlink"/>
@@ -693,7 +541,7 @@
                 <w:noProof/>
                 <w:webHidden/>
               </w:rPr>
-              <w:instrText xml:space="preserve"> PAGEREF _Toc5649107 \h </w:instrText>
+              <w:instrText xml:space="preserve"> PAGEREF _Toc5659330 \h </w:instrText>
             </w:r>
             <w:r>
               <w:rPr>
@@ -713,7 +561,7 @@
                 <w:noProof/>
                 <w:webHidden/>
               </w:rPr>
-              <w:t>4</w:t>
+              <w:t>3</w:t>
             </w:r>
             <w:r>
               <w:rPr>
@@ -736,7 +584,7 @@
               <w:lang w:eastAsia="en-AU"/>
             </w:rPr>
           </w:pPr>
-          <w:hyperlink w:anchor="_Toc5649108" w:history="1">
+          <w:hyperlink w:anchor="_Toc5659331" w:history="1">
             <w:r>
               <w:rPr>
                 <w:rStyle w:val="Hyperlink"/>
@@ -764,7 +612,7 @@
                 <w:noProof/>
                 <w:webHidden/>
               </w:rPr>
-              <w:instrText xml:space="preserve"> PAGEREF _Toc5649108 \h </w:instrText>
+              <w:instrText xml:space="preserve"> PAGEREF _Toc5659331 \h </w:instrText>
             </w:r>
             <w:r>
               <w:rPr>
@@ -784,7 +632,7 @@
                 <w:noProof/>
                 <w:webHidden/>
               </w:rPr>
-              <w:t>4</w:t>
+              <w:t>3</w:t>
             </w:r>
             <w:r>
               <w:rPr>
@@ -807,7 +655,7 @@
               <w:lang w:eastAsia="en-AU"/>
             </w:rPr>
           </w:pPr>
-          <w:hyperlink w:anchor="_Toc5649109" w:history="1">
+          <w:hyperlink w:anchor="_Toc5659332" w:history="1">
             <w:r>
               <w:rPr>
                 <w:rStyle w:val="Hyperlink"/>
@@ -835,7 +683,7 @@
                 <w:noProof/>
                 <w:webHidden/>
               </w:rPr>
-              <w:instrText xml:space="preserve"> PAGEREF _Toc5649109 \h </w:instrText>
+              <w:instrText xml:space="preserve"> PAGEREF _Toc5659332 \h </w:instrText>
             </w:r>
             <w:r>
               <w:rPr>
@@ -855,7 +703,7 @@
                 <w:noProof/>
                 <w:webHidden/>
               </w:rPr>
-              <w:t>4</w:t>
+              <w:t>3</w:t>
             </w:r>
             <w:r>
               <w:rPr>
@@ -878,7 +726,7 @@
               <w:lang w:eastAsia="en-AU"/>
             </w:rPr>
           </w:pPr>
-          <w:hyperlink w:anchor="_Toc5649110" w:history="1">
+          <w:hyperlink w:anchor="_Toc5659333" w:history="1">
             <w:r>
               <w:rPr>
                 <w:rStyle w:val="Hyperlink"/>
@@ -906,7 +754,7 @@
                 <w:noProof/>
                 <w:webHidden/>
               </w:rPr>
-              <w:instrText xml:space="preserve"> PAGEREF _Toc5649110 \h </w:instrText>
+              <w:instrText xml:space="preserve"> PAGEREF _Toc5659333 \h </w:instrText>
             </w:r>
             <w:r>
               <w:rPr>
@@ -926,7 +774,7 @@
                 <w:noProof/>
                 <w:webHidden/>
               </w:rPr>
-              <w:t>5</w:t>
+              <w:t>4</w:t>
             </w:r>
             <w:r>
               <w:rPr>
@@ -949,7 +797,7 @@
               <w:lang w:eastAsia="en-AU"/>
             </w:rPr>
           </w:pPr>
-          <w:hyperlink w:anchor="_Toc5649111" w:history="1">
+          <w:hyperlink w:anchor="_Toc5659334" w:history="1">
             <w:r>
               <w:rPr>
                 <w:rStyle w:val="Hyperlink"/>
@@ -978,7 +826,7 @@
                 <w:noProof/>
                 <w:webHidden/>
               </w:rPr>
-              <w:instrText xml:space="preserve"> PAGEREF _Toc5649111 \h </w:instrText>
+              <w:instrText xml:space="preserve"> PAGEREF _Toc5659334 \h </w:instrText>
             </w:r>
             <w:r>
               <w:rPr>
@@ -998,7 +846,7 @@
                 <w:noProof/>
                 <w:webHidden/>
               </w:rPr>
-              <w:t>5</w:t>
+              <w:t>4</w:t>
             </w:r>
             <w:r>
               <w:rPr>
@@ -1021,7 +869,7 @@
               <w:lang w:eastAsia="en-AU"/>
             </w:rPr>
           </w:pPr>
-          <w:hyperlink w:anchor="_Toc5649112" w:history="1">
+          <w:hyperlink w:anchor="_Toc5659335" w:history="1">
             <w:r>
               <w:rPr>
                 <w:rStyle w:val="Hyperlink"/>
@@ -1050,7 +898,7 @@
                 <w:noProof/>
                 <w:webHidden/>
               </w:rPr>
-              <w:instrText xml:space="preserve"> PAGEREF _Toc5649112 \h </w:instrText>
+              <w:instrText xml:space="preserve"> PAGEREF _Toc5659335 \h </w:instrText>
             </w:r>
             <w:r>
               <w:rPr>
@@ -1070,7 +918,7 @@
                 <w:noProof/>
                 <w:webHidden/>
               </w:rPr>
-              <w:t>5</w:t>
+              <w:t>4</w:t>
             </w:r>
             <w:r>
               <w:rPr>
@@ -1093,7 +941,7 @@
               <w:lang w:eastAsia="en-AU"/>
             </w:rPr>
           </w:pPr>
-          <w:hyperlink w:anchor="_Toc5649113" w:history="1">
+          <w:hyperlink w:anchor="_Toc5659336" w:history="1">
             <w:r>
               <w:rPr>
                 <w:rStyle w:val="Hyperlink"/>
@@ -1121,7 +969,7 @@
                 <w:noProof/>
                 <w:webHidden/>
               </w:rPr>
-              <w:instrText xml:space="preserve"> PAGEREF _Toc5649113 \h </w:instrText>
+              <w:instrText xml:space="preserve"> PAGEREF _Toc5659336 \h </w:instrText>
             </w:r>
             <w:r>
               <w:rPr>
@@ -1141,7 +989,7 @@
                 <w:noProof/>
                 <w:webHidden/>
               </w:rPr>
-              <w:t>6</w:t>
+              <w:t>5</w:t>
             </w:r>
             <w:r>
               <w:rPr>
@@ -1164,7 +1012,7 @@
               <w:lang w:eastAsia="en-AU"/>
             </w:rPr>
           </w:pPr>
-          <w:hyperlink w:anchor="_Toc5649114" w:history="1">
+          <w:hyperlink w:anchor="_Toc5659337" w:history="1">
             <w:r>
               <w:rPr>
                 <w:rStyle w:val="Hyperlink"/>
@@ -1192,7 +1040,7 @@
                 <w:noProof/>
                 <w:webHidden/>
               </w:rPr>
-              <w:instrText xml:space="preserve"> PAGEREF _Toc5649114 \h </w:instrText>
+              <w:instrText xml:space="preserve"> PAGEREF _Toc5659337 \h </w:instrText>
             </w:r>
             <w:r>
               <w:rPr>
@@ -1212,7 +1060,7 @@
                 <w:noProof/>
                 <w:webHidden/>
               </w:rPr>
-              <w:t>6</w:t>
+              <w:t>5</w:t>
             </w:r>
             <w:r>
               <w:rPr>
@@ -1235,7 +1083,7 @@
               <w:lang w:eastAsia="en-AU"/>
             </w:rPr>
           </w:pPr>
-          <w:hyperlink w:anchor="_Toc5649115" w:history="1">
+          <w:hyperlink w:anchor="_Toc5659338" w:history="1">
             <w:r>
               <w:rPr>
                 <w:rStyle w:val="Hyperlink"/>
@@ -1264,7 +1112,7 @@
                 <w:noProof/>
                 <w:webHidden/>
               </w:rPr>
-              <w:instrText xml:space="preserve"> PAGEREF _Toc5649115 \h </w:instrText>
+              <w:instrText xml:space="preserve"> PAGEREF _Toc5659338 \h </w:instrText>
             </w:r>
             <w:r>
               <w:rPr>
@@ -1284,7 +1132,7 @@
                 <w:noProof/>
                 <w:webHidden/>
               </w:rPr>
-              <w:t>6</w:t>
+              <w:t>5</w:t>
             </w:r>
             <w:r>
               <w:rPr>
@@ -1307,7 +1155,7 @@
               <w:lang w:eastAsia="en-AU"/>
             </w:rPr>
           </w:pPr>
-          <w:hyperlink w:anchor="_Toc5649116" w:history="1">
+          <w:hyperlink w:anchor="_Toc5659339" w:history="1">
             <w:r>
               <w:rPr>
                 <w:rStyle w:val="Hyperlink"/>
@@ -1336,7 +1184,7 @@
                 <w:noProof/>
                 <w:webHidden/>
               </w:rPr>
-              <w:instrText xml:space="preserve"> PAGEREF _Toc5649116 \h </w:instrText>
+              <w:instrText xml:space="preserve"> PAGEREF _Toc5659339 \h </w:instrText>
             </w:r>
             <w:r>
               <w:rPr>
@@ -1356,7 +1204,7 @@
                 <w:noProof/>
                 <w:webHidden/>
               </w:rPr>
-              <w:t>6</w:t>
+              <w:t>5</w:t>
             </w:r>
             <w:r>
               <w:rPr>
@@ -1379,7 +1227,7 @@
               <w:lang w:eastAsia="en-AU"/>
             </w:rPr>
           </w:pPr>
-          <w:hyperlink w:anchor="_Toc5649117" w:history="1">
+          <w:hyperlink w:anchor="_Toc5659340" w:history="1">
             <w:r>
               <w:rPr>
                 <w:rStyle w:val="Hyperlink"/>
@@ -1409,7 +1257,7 @@
                 <w:noProof/>
                 <w:webHidden/>
               </w:rPr>
-              <w:instrText xml:space="preserve"> PAGEREF _Toc5649117 \h </w:instrText>
+              <w:instrText xml:space="preserve"> PAGEREF _Toc5659340 \h </w:instrText>
             </w:r>
             <w:r>
               <w:rPr>
@@ -1429,7 +1277,7 @@
                 <w:noProof/>
                 <w:webHidden/>
               </w:rPr>
-              <w:t>6</w:t>
+              <w:t>5</w:t>
             </w:r>
             <w:r>
               <w:rPr>
@@ -1452,7 +1300,7 @@
               <w:lang w:eastAsia="en-AU"/>
             </w:rPr>
           </w:pPr>
-          <w:hyperlink w:anchor="_Toc5649118" w:history="1">
+          <w:hyperlink w:anchor="_Toc5659341" w:history="1">
             <w:r>
               <w:rPr>
                 <w:rStyle w:val="Hyperlink"/>
@@ -1481,7 +1329,7 @@
                 <w:noProof/>
                 <w:webHidden/>
               </w:rPr>
-              <w:instrText xml:space="preserve"> PAGEREF _Toc5649118 \h </w:instrText>
+              <w:instrText xml:space="preserve"> PAGEREF _Toc5659341 \h </w:instrText>
             </w:r>
             <w:r>
               <w:rPr>
@@ -1501,7 +1349,7 @@
                 <w:noProof/>
                 <w:webHidden/>
               </w:rPr>
-              <w:t>6</w:t>
+              <w:t>5</w:t>
             </w:r>
             <w:r>
               <w:rPr>
@@ -1524,7 +1372,7 @@
               <w:lang w:eastAsia="en-AU"/>
             </w:rPr>
           </w:pPr>
-          <w:hyperlink w:anchor="_Toc5649119" w:history="1">
+          <w:hyperlink w:anchor="_Toc5659342" w:history="1">
             <w:r>
               <w:rPr>
                 <w:rStyle w:val="Hyperlink"/>
@@ -1553,7 +1401,7 @@
                 <w:noProof/>
                 <w:webHidden/>
               </w:rPr>
-              <w:instrText xml:space="preserve"> PAGEREF _Toc5649119 \h </w:instrText>
+              <w:instrText xml:space="preserve"> PAGEREF _Toc5659342 \h </w:instrText>
             </w:r>
             <w:r>
               <w:rPr>
@@ -1573,7 +1421,7 @@
                 <w:noProof/>
                 <w:webHidden/>
               </w:rPr>
-              <w:t>6</w:t>
+              <w:t>5</w:t>
             </w:r>
             <w:r>
               <w:rPr>
@@ -1596,7 +1444,7 @@
               <w:lang w:eastAsia="en-AU"/>
             </w:rPr>
           </w:pPr>
-          <w:hyperlink w:anchor="_Toc5649120" w:history="1">
+          <w:hyperlink w:anchor="_Toc5659343" w:history="1">
             <w:r>
               <w:rPr>
                 <w:rStyle w:val="Hyperlink"/>
@@ -1625,7 +1473,7 @@
                 <w:noProof/>
                 <w:webHidden/>
               </w:rPr>
-              <w:instrText xml:space="preserve"> PAGEREF _Toc5649120 \h </w:instrText>
+              <w:instrText xml:space="preserve"> PAGEREF _Toc5659343 \h </w:instrText>
             </w:r>
             <w:r>
               <w:rPr>
@@ -1645,7 +1493,7 @@
                 <w:noProof/>
                 <w:webHidden/>
               </w:rPr>
-              <w:t>7</w:t>
+              <w:t>6</w:t>
             </w:r>
             <w:r>
               <w:rPr>
@@ -1668,7 +1516,7 @@
               <w:lang w:eastAsia="en-AU"/>
             </w:rPr>
           </w:pPr>
-          <w:hyperlink w:anchor="_Toc5649121" w:history="1">
+          <w:hyperlink w:anchor="_Toc5659344" w:history="1">
             <w:r>
               <w:rPr>
                 <w:rStyle w:val="Hyperlink"/>
@@ -1697,7 +1545,7 @@
                 <w:noProof/>
                 <w:webHidden/>
               </w:rPr>
-              <w:instrText xml:space="preserve"> PAGEREF _Toc5649121 \h </w:instrText>
+              <w:instrText xml:space="preserve"> PAGEREF _Toc5659344 \h </w:instrText>
             </w:r>
             <w:r>
               <w:rPr>
@@ -1717,7 +1565,7 @@
                 <w:noProof/>
                 <w:webHidden/>
               </w:rPr>
-              <w:t>8</w:t>
+              <w:t>7</w:t>
             </w:r>
             <w:r>
               <w:rPr>
@@ -1740,7 +1588,7 @@
               <w:lang w:eastAsia="en-AU"/>
             </w:rPr>
           </w:pPr>
-          <w:hyperlink w:anchor="_Toc5649122" w:history="1">
+          <w:hyperlink w:anchor="_Toc5659345" w:history="1">
             <w:r>
               <w:rPr>
                 <w:rStyle w:val="Hyperlink"/>
@@ -1769,7 +1617,7 @@
                 <w:noProof/>
                 <w:webHidden/>
               </w:rPr>
-              <w:instrText xml:space="preserve"> PAGEREF _Toc5649122 \h </w:instrText>
+              <w:instrText xml:space="preserve"> PAGEREF _Toc5659345 \h </w:instrText>
             </w:r>
             <w:r>
               <w:rPr>
@@ -1789,7 +1637,7 @@
                 <w:noProof/>
                 <w:webHidden/>
               </w:rPr>
-              <w:t>8</w:t>
+              <w:t>7</w:t>
             </w:r>
             <w:r>
               <w:rPr>
@@ -1812,7 +1660,7 @@
               <w:lang w:eastAsia="en-AU"/>
             </w:rPr>
           </w:pPr>
-          <w:hyperlink w:anchor="_Toc5649123" w:history="1">
+          <w:hyperlink w:anchor="_Toc5659346" w:history="1">
             <w:r>
               <w:rPr>
                 <w:rStyle w:val="Hyperlink"/>
@@ -1841,7 +1689,7 @@
                 <w:noProof/>
                 <w:webHidden/>
               </w:rPr>
-              <w:instrText xml:space="preserve"> PAGEREF _Toc5649123 \h </w:instrText>
+              <w:instrText xml:space="preserve"> PAGEREF _Toc5659346 \h </w:instrText>
             </w:r>
             <w:r>
               <w:rPr>
@@ -1861,7 +1709,7 @@
                 <w:noProof/>
                 <w:webHidden/>
               </w:rPr>
-              <w:t>9</w:t>
+              <w:t>8</w:t>
             </w:r>
             <w:r>
               <w:rPr>
@@ -1884,7 +1732,7 @@
               <w:lang w:eastAsia="en-AU"/>
             </w:rPr>
           </w:pPr>
-          <w:hyperlink w:anchor="_Toc5649124" w:history="1">
+          <w:hyperlink w:anchor="_Toc5659347" w:history="1">
             <w:r>
               <w:rPr>
                 <w:rStyle w:val="Hyperlink"/>
@@ -1913,7 +1761,7 @@
                 <w:noProof/>
                 <w:webHidden/>
               </w:rPr>
-              <w:instrText xml:space="preserve"> PAGEREF _Toc5649124 \h </w:instrText>
+              <w:instrText xml:space="preserve"> PAGEREF _Toc5659347 \h </w:instrText>
             </w:r>
             <w:r>
               <w:rPr>
@@ -1933,7 +1781,7 @@
                 <w:noProof/>
                 <w:webHidden/>
               </w:rPr>
-              <w:t>10</w:t>
+              <w:t>8</w:t>
             </w:r>
             <w:r>
               <w:rPr>
@@ -1956,7 +1804,7 @@
               <w:lang w:eastAsia="en-AU"/>
             </w:rPr>
           </w:pPr>
-          <w:hyperlink w:anchor="_Toc5649125" w:history="1">
+          <w:hyperlink w:anchor="_Toc5659348" w:history="1">
             <w:r>
               <w:rPr>
                 <w:rStyle w:val="Hyperlink"/>
@@ -1985,7 +1833,7 @@
                 <w:noProof/>
                 <w:webHidden/>
               </w:rPr>
-              <w:instrText xml:space="preserve"> PAGEREF _Toc5649125 \h </w:instrText>
+              <w:instrText xml:space="preserve"> PAGEREF _Toc5659348 \h </w:instrText>
             </w:r>
             <w:r>
               <w:rPr>
@@ -2005,7 +1853,7 @@
                 <w:noProof/>
                 <w:webHidden/>
               </w:rPr>
-              <w:t>10</w:t>
+              <w:t>9</w:t>
             </w:r>
             <w:r>
               <w:rPr>
@@ -2028,7 +1876,7 @@
               <w:lang w:eastAsia="en-AU"/>
             </w:rPr>
           </w:pPr>
-          <w:hyperlink w:anchor="_Toc5649126" w:history="1">
+          <w:hyperlink w:anchor="_Toc5659349" w:history="1">
             <w:r>
               <w:rPr>
                 <w:rStyle w:val="Hyperlink"/>
@@ -2057,7 +1905,7 @@
                 <w:noProof/>
                 <w:webHidden/>
               </w:rPr>
-              <w:instrText xml:space="preserve"> PAGEREF _Toc5649126 \h </w:instrText>
+              <w:instrText xml:space="preserve"> PAGEREF _Toc5659349 \h </w:instrText>
             </w:r>
             <w:r>
               <w:rPr>
@@ -2077,7 +1925,7 @@
                 <w:noProof/>
                 <w:webHidden/>
               </w:rPr>
-              <w:t>11</w:t>
+              <w:t>10</w:t>
             </w:r>
             <w:r>
               <w:rPr>
@@ -2100,7 +1948,7 @@
               <w:lang w:eastAsia="en-AU"/>
             </w:rPr>
           </w:pPr>
-          <w:hyperlink w:anchor="_Toc5649127" w:history="1">
+          <w:hyperlink w:anchor="_Toc5659350" w:history="1">
             <w:r>
               <w:rPr>
                 <w:rStyle w:val="Hyperlink"/>
@@ -2129,7 +1977,7 @@
                 <w:noProof/>
                 <w:webHidden/>
               </w:rPr>
-              <w:instrText xml:space="preserve"> PAGEREF _Toc5649127 \h </w:instrText>
+              <w:instrText xml:space="preserve"> PAGEREF _Toc5659350 \h </w:instrText>
             </w:r>
             <w:r>
               <w:rPr>
@@ -2149,7 +1997,7 @@
                 <w:noProof/>
                 <w:webHidden/>
               </w:rPr>
-              <w:t>11</w:t>
+              <w:t>10</w:t>
             </w:r>
             <w:r>
               <w:rPr>
@@ -2172,7 +2020,7 @@
               <w:lang w:eastAsia="en-AU"/>
             </w:rPr>
           </w:pPr>
-          <w:hyperlink w:anchor="_Toc5649128" w:history="1">
+          <w:hyperlink w:anchor="_Toc5659351" w:history="1">
             <w:r>
               <w:rPr>
                 <w:rStyle w:val="Hyperlink"/>
@@ -2200,7 +2048,7 @@
                 <w:noProof/>
                 <w:webHidden/>
               </w:rPr>
-              <w:instrText xml:space="preserve"> PAGEREF _Toc5649128 \h </w:instrText>
+              <w:instrText xml:space="preserve"> PAGEREF _Toc5659351 \h </w:instrText>
             </w:r>
             <w:r>
               <w:rPr>
@@ -2220,7 +2068,7 @@
                 <w:noProof/>
                 <w:webHidden/>
               </w:rPr>
-              <w:t>12</w:t>
+              <w:t>11</w:t>
             </w:r>
             <w:r>
               <w:rPr>
@@ -2243,7 +2091,7 @@
               <w:lang w:eastAsia="en-AU"/>
             </w:rPr>
           </w:pPr>
-          <w:hyperlink w:anchor="_Toc5649129" w:history="1">
+          <w:hyperlink w:anchor="_Toc5659352" w:history="1">
             <w:r>
               <w:rPr>
                 <w:rStyle w:val="Hyperlink"/>
@@ -2271,7 +2119,7 @@
                 <w:noProof/>
                 <w:webHidden/>
               </w:rPr>
-              <w:instrText xml:space="preserve"> PAGEREF _Toc5649129 \h </w:instrText>
+              <w:instrText xml:space="preserve"> PAGEREF _Toc5659352 \h </w:instrText>
             </w:r>
             <w:r>
               <w:rPr>
@@ -2291,7 +2139,7 @@
                 <w:noProof/>
                 <w:webHidden/>
               </w:rPr>
-              <w:t>13</w:t>
+              <w:t>12</w:t>
             </w:r>
             <w:r>
               <w:rPr>
@@ -2314,7 +2162,7 @@
               <w:lang w:eastAsia="en-AU"/>
             </w:rPr>
           </w:pPr>
-          <w:hyperlink w:anchor="_Toc5649130" w:history="1">
+          <w:hyperlink w:anchor="_Toc5659353" w:history="1">
             <w:r>
               <w:rPr>
                 <w:rStyle w:val="Hyperlink"/>
@@ -2342,7 +2190,7 @@
                 <w:noProof/>
                 <w:webHidden/>
               </w:rPr>
-              <w:instrText xml:space="preserve"> PAGEREF _Toc5649130 \h </w:instrText>
+              <w:instrText xml:space="preserve"> PAGEREF _Toc5659353 \h </w:instrText>
             </w:r>
             <w:r>
               <w:rPr>
@@ -2362,7 +2210,7 @@
                 <w:noProof/>
                 <w:webHidden/>
               </w:rPr>
-              <w:t>13</w:t>
+              <w:t>12</w:t>
             </w:r>
             <w:r>
               <w:rPr>
@@ -2418,7 +2266,7 @@
           <w:rFonts w:cs="Arial"/>
         </w:rPr>
       </w:pPr>
-      <w:bookmarkStart w:id="0" w:name="_Toc5649106"/>
+      <w:bookmarkStart w:id="0" w:name="_Toc5659329"/>
       <w:r>
         <w:rPr>
           <w:rFonts w:cs="Arial"/>
@@ -2442,7 +2290,7 @@
           <w:color w:val="auto"/>
         </w:rPr>
       </w:pPr>
-      <w:bookmarkStart w:id="1" w:name="_Toc5649107"/>
+      <w:bookmarkStart w:id="1" w:name="_Toc5659330"/>
       <w:r>
         <w:rPr>
           <w:rFonts w:ascii="Arial" w:hAnsi="Arial" w:cs="Arial"/>
@@ -2612,7 +2460,7 @@
           <w:color w:val="auto"/>
         </w:rPr>
       </w:pPr>
-      <w:bookmarkStart w:id="2" w:name="_Toc5649108"/>
+      <w:bookmarkStart w:id="2" w:name="_Toc5659331"/>
       <w:r>
         <w:rPr>
           <w:rFonts w:ascii="Arial" w:hAnsi="Arial" w:cs="Arial"/>
@@ -2671,7 +2519,7 @@
           <w:color w:val="auto"/>
         </w:rPr>
       </w:pPr>
-      <w:bookmarkStart w:id="3" w:name="_Toc5649109"/>
+      <w:bookmarkStart w:id="3" w:name="_Toc5659332"/>
       <w:r>
         <w:rPr>
           <w:rFonts w:ascii="Arial" w:hAnsi="Arial" w:cs="Arial"/>
@@ -2796,7 +2644,7 @@
           <w:color w:val="auto"/>
         </w:rPr>
       </w:pPr>
-      <w:bookmarkStart w:id="4" w:name="_Toc5649110"/>
+      <w:bookmarkStart w:id="4" w:name="_Toc5659333"/>
       <w:r>
         <w:rPr>
           <w:rFonts w:ascii="Arial" w:hAnsi="Arial" w:cs="Arial"/>
@@ -2878,7 +2726,7 @@
           <w:shd w:val="clear" w:color="auto" w:fill="FFFFFF"/>
         </w:rPr>
       </w:pPr>
-      <w:bookmarkStart w:id="5" w:name="_Toc5649111"/>
+      <w:bookmarkStart w:id="5" w:name="_Toc5659334"/>
       <w:r>
         <w:rPr>
           <w:rFonts w:ascii="Arial" w:hAnsi="Arial" w:cs="Arial"/>
@@ -3096,7 +2944,7 @@
           <w:color w:val="auto"/>
         </w:rPr>
       </w:pPr>
-      <w:bookmarkStart w:id="6" w:name="_Toc5649112"/>
+      <w:bookmarkStart w:id="6" w:name="_Toc5659335"/>
       <w:r>
         <w:rPr>
           <w:rFonts w:ascii="Arial" w:hAnsi="Arial" w:cs="Arial"/>
@@ -3230,7 +3078,7 @@
           <w:rFonts w:cs="Arial"/>
         </w:rPr>
       </w:pPr>
-      <w:bookmarkStart w:id="7" w:name="_Toc5649113"/>
+      <w:bookmarkStart w:id="7" w:name="_Toc5659336"/>
       <w:r>
         <w:rPr>
           <w:rFonts w:cs="Arial"/>
@@ -3248,7 +3096,7 @@
           <w:color w:val="auto"/>
         </w:rPr>
       </w:pPr>
-      <w:bookmarkStart w:id="8" w:name="_Toc5649114"/>
+      <w:bookmarkStart w:id="8" w:name="_Toc5659337"/>
       <w:r>
         <w:rPr>
           <w:rFonts w:ascii="Arial" w:hAnsi="Arial" w:cs="Arial"/>
@@ -3304,7 +3152,7 @@
           <w:color w:val="auto"/>
         </w:rPr>
       </w:pPr>
-      <w:bookmarkStart w:id="9" w:name="_Toc5649115"/>
+      <w:bookmarkStart w:id="9" w:name="_Toc5659338"/>
       <w:r>
         <w:rPr>
           <w:rFonts w:ascii="Arial" w:hAnsi="Arial" w:cs="Arial"/>
@@ -3426,7 +3274,7 @@
           <w:color w:val="auto"/>
         </w:rPr>
       </w:pPr>
-      <w:bookmarkStart w:id="10" w:name="_Toc5649116"/>
+      <w:bookmarkStart w:id="10" w:name="_Toc5659339"/>
       <w:r>
         <w:rPr>
           <w:rFonts w:ascii="Arial" w:hAnsi="Arial" w:cs="Arial"/>
@@ -3507,7 +3355,7 @@
           <w:shd w:val="clear" w:color="auto" w:fill="FFFFFF"/>
         </w:rPr>
       </w:pPr>
-      <w:bookmarkStart w:id="11" w:name="_Toc5649117"/>
+      <w:bookmarkStart w:id="11" w:name="_Toc5659340"/>
       <w:r>
         <w:rPr>
           <w:rFonts w:ascii="Arial" w:hAnsi="Arial" w:cs="Arial"/>
@@ -3728,7 +3576,7 @@
           <w:color w:val="auto"/>
         </w:rPr>
       </w:pPr>
-      <w:bookmarkStart w:id="12" w:name="_Toc5649118"/>
+      <w:bookmarkStart w:id="12" w:name="_Toc5659341"/>
       <w:r>
         <w:rPr>
           <w:rFonts w:ascii="Arial" w:hAnsi="Arial" w:cs="Arial"/>
@@ -3767,7 +3615,7 @@
           <w:b/>
         </w:rPr>
       </w:pPr>
-      <w:bookmarkStart w:id="13" w:name="_Toc5649119"/>
+      <w:bookmarkStart w:id="13" w:name="_Toc5659342"/>
       <w:r>
         <w:rPr>
           <w:rFonts w:cs="Arial"/>
@@ -3945,7 +3793,7 @@
           <w:color w:val="auto"/>
         </w:rPr>
       </w:pPr>
-      <w:bookmarkStart w:id="14" w:name="_Toc5649120"/>
+      <w:bookmarkStart w:id="14" w:name="_Toc5659343"/>
       <w:r>
         <w:rPr>
           <w:rFonts w:ascii="Arial" w:hAnsi="Arial" w:cs="Arial"/>
@@ -4327,7 +4175,7 @@
           <w:color w:val="auto"/>
         </w:rPr>
       </w:pPr>
-      <w:bookmarkStart w:id="15" w:name="_Toc5649121"/>
+      <w:bookmarkStart w:id="15" w:name="_Toc5659344"/>
       <w:r>
         <w:rPr>
           <w:rFonts w:ascii="Arial" w:hAnsi="Arial" w:cs="Arial"/>
@@ -4391,6 +4239,7 @@
       <w:pPr>
         <w:rPr>
           <w:rFonts w:ascii="Arial" w:hAnsi="Arial" w:cs="Arial"/>
+          <w:shd w:val="clear" w:color="auto" w:fill="FFFFFF"/>
         </w:rPr>
       </w:pPr>
       <w:r>
@@ -4412,8 +4261,209 @@
         </w:rPr>
         <w:t>data model, presentation information, and control information.</w:t>
       </w:r>
-      <w:bookmarkStart w:id="16" w:name="_GoBack"/>
-      <w:bookmarkEnd w:id="16"/>
+      <w:r>
+        <w:rPr>
+          <w:rFonts w:ascii="Open Sans" w:hAnsi="Open Sans"/>
+          <w:color w:val="393939"/>
+          <w:spacing w:val="9"/>
+          <w:sz w:val="21"/>
+          <w:szCs w:val="21"/>
+          <w:shd w:val="clear" w:color="auto" w:fill="FFFFFF"/>
+        </w:rPr>
+        <w:t xml:space="preserve"> </w:t>
+      </w:r>
+      <w:r>
+        <w:rPr>
+          <w:rFonts w:ascii="Open Sans" w:hAnsi="Open Sans"/>
+          <w:color w:val="393939"/>
+          <w:spacing w:val="9"/>
+          <w:sz w:val="21"/>
+          <w:szCs w:val="21"/>
+          <w:shd w:val="clear" w:color="auto" w:fill="FFFFFF"/>
+        </w:rPr>
+        <w:t> I</w:t>
+      </w:r>
+      <w:r>
+        <w:rPr>
+          <w:rFonts w:ascii="Open Sans" w:hAnsi="Open Sans"/>
+          <w:color w:val="393939"/>
+          <w:spacing w:val="9"/>
+          <w:sz w:val="21"/>
+          <w:szCs w:val="21"/>
+          <w:shd w:val="clear" w:color="auto" w:fill="FFFFFF"/>
+        </w:rPr>
+        <w:t>t</w:t>
+      </w:r>
+      <w:r>
+        <w:rPr>
+          <w:rFonts w:ascii="Open Sans" w:hAnsi="Open Sans"/>
+          <w:color w:val="393939"/>
+          <w:spacing w:val="9"/>
+          <w:sz w:val="21"/>
+          <w:szCs w:val="21"/>
+          <w:shd w:val="clear" w:color="auto" w:fill="FFFFFF"/>
+        </w:rPr>
+        <w:t xml:space="preserve"> allow</w:t>
+      </w:r>
+      <w:r>
+        <w:rPr>
+          <w:rFonts w:ascii="Open Sans" w:hAnsi="Open Sans"/>
+          <w:color w:val="393939"/>
+          <w:spacing w:val="9"/>
+          <w:sz w:val="21"/>
+          <w:szCs w:val="21"/>
+          <w:shd w:val="clear" w:color="auto" w:fill="FFFFFF"/>
+        </w:rPr>
+        <w:t>s users</w:t>
+      </w:r>
+      <w:r>
+        <w:rPr>
+          <w:rFonts w:ascii="Open Sans" w:hAnsi="Open Sans"/>
+          <w:color w:val="393939"/>
+          <w:spacing w:val="9"/>
+          <w:sz w:val="21"/>
+          <w:szCs w:val="21"/>
+          <w:shd w:val="clear" w:color="auto" w:fill="FFFFFF"/>
+        </w:rPr>
+        <w:t xml:space="preserve"> to design, implement, and test each portion separately and </w:t>
+      </w:r>
+      <w:r>
+        <w:rPr>
+          <w:rFonts w:ascii="Open Sans" w:hAnsi="Open Sans"/>
+          <w:color w:val="393939"/>
+          <w:spacing w:val="9"/>
+          <w:sz w:val="21"/>
+          <w:szCs w:val="21"/>
+          <w:shd w:val="clear" w:color="auto" w:fill="FFFFFF"/>
+        </w:rPr>
+        <w:t>keep</w:t>
+      </w:r>
+      <w:r>
+        <w:rPr>
+          <w:rFonts w:ascii="Open Sans" w:hAnsi="Open Sans"/>
+          <w:color w:val="393939"/>
+          <w:spacing w:val="9"/>
+          <w:sz w:val="21"/>
+          <w:szCs w:val="21"/>
+          <w:shd w:val="clear" w:color="auto" w:fill="FFFFFF"/>
+        </w:rPr>
+        <w:t xml:space="preserve"> the code organized</w:t>
+      </w:r>
+    </w:p>
+    <w:p>
+      <w:pPr>
+        <w:pStyle w:val="ListParagraph"/>
+        <w:numPr>
+          <w:ilvl w:val="0"/>
+          <w:numId w:val="16"/>
+        </w:numPr>
+        <w:rPr>
+          <w:rFonts w:ascii="Arial" w:hAnsi="Arial" w:cs="Arial"/>
+        </w:rPr>
+      </w:pPr>
+      <w:r>
+        <w:rPr>
+          <w:rFonts w:ascii="Arial" w:hAnsi="Arial" w:cs="Arial"/>
+        </w:rPr>
+        <w:t>Model:</w:t>
+      </w:r>
+    </w:p>
+    <w:p>
+      <w:pPr>
+        <w:pStyle w:val="ListParagraph"/>
+        <w:rPr>
+          <w:rFonts w:ascii="Arial" w:hAnsi="Arial" w:cs="Arial"/>
+        </w:rPr>
+      </w:pPr>
+      <w:r>
+        <w:rPr>
+          <w:rFonts w:ascii="Arial" w:hAnsi="Arial" w:cs="Arial"/>
+        </w:rPr>
+        <w:t>Model represents shape of the data and the business logic.</w:t>
+      </w:r>
+    </w:p>
+    <w:p>
+      <w:pPr>
+        <w:pStyle w:val="ListParagraph"/>
+        <w:numPr>
+          <w:ilvl w:val="0"/>
+          <w:numId w:val="16"/>
+        </w:numPr>
+        <w:rPr>
+          <w:rFonts w:ascii="Arial" w:hAnsi="Arial" w:cs="Arial"/>
+        </w:rPr>
+      </w:pPr>
+      <w:r>
+        <w:rPr>
+          <w:rFonts w:ascii="Arial" w:hAnsi="Arial" w:cs="Arial"/>
+        </w:rPr>
+        <w:t>View:</w:t>
+      </w:r>
+    </w:p>
+    <w:p>
+      <w:pPr>
+        <w:pStyle w:val="ListParagraph"/>
+        <w:rPr>
+          <w:rFonts w:ascii="Arial" w:hAnsi="Arial" w:cs="Arial"/>
+        </w:rPr>
+      </w:pPr>
+      <w:r>
+        <w:rPr>
+          <w:rFonts w:ascii="Arial" w:hAnsi="Arial" w:cs="Arial"/>
+        </w:rPr>
+        <w:t>View displays the data to the user and allows users to modify them.</w:t>
+      </w:r>
+    </w:p>
+    <w:p>
+      <w:pPr>
+        <w:pStyle w:val="ListParagraph"/>
+        <w:numPr>
+          <w:ilvl w:val="0"/>
+          <w:numId w:val="16"/>
+        </w:numPr>
+        <w:rPr>
+          <w:rFonts w:ascii="Arial" w:hAnsi="Arial" w:cs="Arial"/>
+        </w:rPr>
+      </w:pPr>
+      <w:r>
+        <w:rPr>
+          <w:rFonts w:ascii="Arial" w:hAnsi="Arial" w:cs="Arial"/>
+        </w:rPr>
+        <w:t>Controller:</w:t>
+      </w:r>
+    </w:p>
+    <w:p>
+      <w:pPr>
+        <w:pStyle w:val="ListParagraph"/>
+        <w:rPr>
+          <w:rFonts w:ascii="Arial" w:hAnsi="Arial" w:cs="Arial"/>
+        </w:rPr>
+      </w:pPr>
+      <w:r>
+        <w:rPr>
+          <w:rFonts w:ascii="Arial" w:hAnsi="Arial" w:cs="Arial"/>
+        </w:rPr>
+        <w:t>Controller handles the user request with response.</w:t>
+      </w:r>
+    </w:p>
+    <w:p>
+      <w:pPr>
+        <w:rPr>
+          <w:rFonts w:ascii="Arial" w:hAnsi="Arial" w:cs="Arial"/>
+        </w:rPr>
+      </w:pPr>
+      <w:r>
+        <w:rPr>
+          <w:rFonts w:ascii="Arial" w:hAnsi="Arial" w:cs="Arial"/>
+        </w:rPr>
+        <w:t xml:space="preserve">Using MVC will help rapid and parallel development of web application. </w:t>
+      </w:r>
+      <w:r>
+        <w:rPr>
+          <w:rFonts w:ascii="Arial" w:hAnsi="Arial" w:cs="Arial"/>
+        </w:rPr>
+        <w:t>It will help users find requirements faster and will allow to add functionality with ease. It will help in more efficient code and will help in reusing the code for faster applications.</w:t>
+      </w:r>
     </w:p>
     <w:p>
       <w:pPr>
@@ -4431,7 +4481,7 @@
           <w:color w:val="auto"/>
         </w:rPr>
       </w:pPr>
-      <w:bookmarkStart w:id="17" w:name="_Toc5649122"/>
+      <w:bookmarkStart w:id="16" w:name="_Toc5659345"/>
       <w:r>
         <w:rPr>
           <w:rFonts w:ascii="Arial" w:hAnsi="Arial" w:cs="Arial"/>
@@ -4440,7 +4490,7 @@
         </w:rPr>
         <w:t>Architecture:</w:t>
       </w:r>
-      <w:bookmarkEnd w:id="17"/>
+      <w:bookmarkEnd w:id="16"/>
     </w:p>
     <w:p>
       <w:pPr>
@@ -4842,34 +4892,13 @@
     </w:p>
     <w:p>
       <w:pPr>
-        <w:rPr>
-          <w:rFonts w:ascii="Arial" w:hAnsi="Arial" w:cs="Arial"/>
-        </w:rPr>
-      </w:pPr>
-    </w:p>
-    <w:p>
-      <w:pPr>
-        <w:rPr>
-          <w:rFonts w:ascii="Arial" w:hAnsi="Arial" w:cs="Arial"/>
-        </w:rPr>
-      </w:pPr>
-    </w:p>
-    <w:p>
-      <w:pPr>
-        <w:rPr>
-          <w:rFonts w:ascii="Arial" w:hAnsi="Arial" w:cs="Arial"/>
-        </w:rPr>
-      </w:pPr>
-    </w:p>
-    <w:p>
-      <w:pPr>
         <w:pStyle w:val="Heading1"/>
         <w:rPr>
           <w:rFonts w:cs="Arial"/>
           <w:b/>
         </w:rPr>
       </w:pPr>
-      <w:bookmarkStart w:id="18" w:name="_Toc5649123"/>
+      <w:bookmarkStart w:id="17" w:name="_Toc5659346"/>
       <w:r>
         <w:rPr>
           <w:rFonts w:cs="Arial"/>
@@ -4877,7 +4906,7 @@
         </w:rPr>
         <w:t>Project planning:</w:t>
       </w:r>
-      <w:bookmarkEnd w:id="18"/>
+      <w:bookmarkEnd w:id="17"/>
     </w:p>
     <w:p>
       <w:pPr>
@@ -4913,8 +4942,21 @@
         <w:rPr>
           <w:rFonts w:ascii="Arial" w:hAnsi="Arial" w:cs="Arial"/>
         </w:rPr>
-        <w:t xml:space="preserve"> </w:t>
-      </w:r>
+        <w:t>107days in total. Within these 107 days we must perform different tasks to bring up this project. Those process along with their duration are provided b</w:t>
+      </w:r>
+      <w:r>
+        <w:rPr>
+          <w:rFonts w:ascii="Arial" w:hAnsi="Arial" w:cs="Arial"/>
+        </w:rPr>
+        <w:t>elow:</w:t>
+      </w:r>
+    </w:p>
+    <w:p>
+      <w:pPr>
+        <w:rPr>
+          <w:rFonts w:ascii="Arial" w:hAnsi="Arial" w:cs="Arial"/>
+        </w:rPr>
+      </w:pPr>
     </w:p>
     <w:p>
       <w:pPr>
@@ -4925,29 +4967,248 @@
           <w:color w:val="auto"/>
         </w:rPr>
       </w:pPr>
-      <w:bookmarkStart w:id="19" w:name="_Toc5649124"/>
+      <w:bookmarkStart w:id="18" w:name="_Toc5659347"/>
       <w:r>
         <w:rPr>
           <w:rFonts w:ascii="Arial" w:hAnsi="Arial" w:cs="Arial"/>
           <w:b/>
           <w:color w:val="auto"/>
         </w:rPr>
+        <w:t>Work Breakdown Structure (WBS)</w:t>
+      </w:r>
+      <w:bookmarkEnd w:id="18"/>
+    </w:p>
+    <w:p>
+      <w:pPr>
+        <w:rPr>
+          <w:rFonts w:ascii="Helvetica" w:hAnsi="Helvetica"/>
+          <w:color w:val="333333"/>
+          <w:sz w:val="21"/>
+          <w:szCs w:val="21"/>
+          <w:shd w:val="clear" w:color="auto" w:fill="FFFFFF"/>
+        </w:rPr>
+      </w:pPr>
+      <w:r>
+        <w:t xml:space="preserve">WBS is </w:t>
+      </w:r>
+      <w:r>
+        <w:t xml:space="preserve">a deliverable oriented </w:t>
+      </w:r>
+      <w:r>
+        <w:rPr>
+          <w:rFonts w:ascii="Helvetica" w:hAnsi="Helvetica"/>
+          <w:color w:val="333333"/>
+          <w:sz w:val="21"/>
+          <w:szCs w:val="21"/>
+          <w:shd w:val="clear" w:color="auto" w:fill="FFFFFF"/>
+        </w:rPr>
+        <w:t>hierarchical decomposition of the work to be executed by the project team.</w:t>
+      </w:r>
+      <w:r>
+        <w:rPr>
+          <w:rFonts w:ascii="Helvetica" w:hAnsi="Helvetica"/>
+          <w:color w:val="333333"/>
+          <w:sz w:val="21"/>
+          <w:szCs w:val="21"/>
+          <w:shd w:val="clear" w:color="auto" w:fill="FFFFFF"/>
+        </w:rPr>
+        <w:t xml:space="preserve"> </w:t>
+      </w:r>
+      <w:sdt>
+        <w:sdtPr>
+          <w:rPr>
+            <w:rFonts w:ascii="Helvetica" w:hAnsi="Helvetica"/>
+            <w:color w:val="333333"/>
+            <w:sz w:val="21"/>
+            <w:szCs w:val="21"/>
+            <w:shd w:val="clear" w:color="auto" w:fill="FFFFFF"/>
+          </w:rPr>
+          <w:id w:val="-589227245"/>
+          <w:citation/>
+        </w:sdtPr>
+        <w:sdtContent>
+          <w:r>
+            <w:rPr>
+              <w:rFonts w:ascii="Helvetica" w:hAnsi="Helvetica"/>
+              <w:color w:val="333333"/>
+              <w:sz w:val="21"/>
+              <w:szCs w:val="21"/>
+              <w:shd w:val="clear" w:color="auto" w:fill="FFFFFF"/>
+            </w:rPr>
+            <w:fldChar w:fldCharType="begin"/>
+          </w:r>
+          <w:r>
+            <w:rPr>
+              <w:rFonts w:ascii="Helvetica" w:hAnsi="Helvetica"/>
+              <w:color w:val="333333"/>
+              <w:sz w:val="21"/>
+              <w:szCs w:val="21"/>
+              <w:shd w:val="clear" w:color="auto" w:fill="FFFFFF"/>
+            </w:rPr>
+            <w:instrText xml:space="preserve"> CITATION Pro09 \l 3081 </w:instrText>
+          </w:r>
+          <w:r>
+            <w:rPr>
+              <w:rFonts w:ascii="Helvetica" w:hAnsi="Helvetica"/>
+              <w:color w:val="333333"/>
+              <w:sz w:val="21"/>
+              <w:szCs w:val="21"/>
+              <w:shd w:val="clear" w:color="auto" w:fill="FFFFFF"/>
+            </w:rPr>
+            <w:fldChar w:fldCharType="separate"/>
+          </w:r>
+          <w:r>
+            <w:rPr>
+              <w:rFonts w:ascii="Helvetica" w:hAnsi="Helvetica"/>
+              <w:noProof/>
+              <w:color w:val="333333"/>
+              <w:sz w:val="21"/>
+              <w:szCs w:val="21"/>
+              <w:shd w:val="clear" w:color="auto" w:fill="FFFFFF"/>
+            </w:rPr>
+            <w:t>(Knowledge, 2009)</w:t>
+          </w:r>
+          <w:r>
+            <w:rPr>
+              <w:rFonts w:ascii="Helvetica" w:hAnsi="Helvetica"/>
+              <w:color w:val="333333"/>
+              <w:sz w:val="21"/>
+              <w:szCs w:val="21"/>
+              <w:shd w:val="clear" w:color="auto" w:fill="FFFFFF"/>
+            </w:rPr>
+            <w:fldChar w:fldCharType="end"/>
+          </w:r>
+        </w:sdtContent>
+      </w:sdt>
+      <w:r>
+        <w:rPr>
+          <w:rFonts w:ascii="Helvetica" w:hAnsi="Helvetica"/>
+          <w:color w:val="333333"/>
+          <w:sz w:val="21"/>
+          <w:szCs w:val="21"/>
+          <w:shd w:val="clear" w:color="auto" w:fill="FFFFFF"/>
+        </w:rPr>
+        <w:t xml:space="preserve">. WBS </w:t>
+      </w:r>
+      <w:r>
+        <w:rPr>
+          <w:rFonts w:ascii="Helvetica" w:hAnsi="Helvetica"/>
+          <w:color w:val="333333"/>
+          <w:sz w:val="21"/>
+          <w:szCs w:val="21"/>
+          <w:shd w:val="clear" w:color="auto" w:fill="FFFFFF"/>
+        </w:rPr>
+        <w:t>visually</w:t>
+      </w:r>
+      <w:r>
+        <w:rPr>
+          <w:rFonts w:ascii="Helvetica" w:hAnsi="Helvetica"/>
+          <w:color w:val="333333"/>
+          <w:sz w:val="21"/>
+          <w:szCs w:val="21"/>
+          <w:shd w:val="clear" w:color="auto" w:fill="FFFFFF"/>
+        </w:rPr>
+        <w:t xml:space="preserve"> defines the </w:t>
+      </w:r>
+      <w:r>
+        <w:rPr>
+          <w:rFonts w:ascii="Helvetica" w:hAnsi="Helvetica"/>
+          <w:color w:val="333333"/>
+          <w:sz w:val="21"/>
+          <w:szCs w:val="21"/>
+          <w:shd w:val="clear" w:color="auto" w:fill="FFFFFF"/>
+        </w:rPr>
+        <w:t>scope into manageable chunks that a project team can understand, as each level of the work breakdown structure provides further definition and detail.</w:t>
+      </w:r>
+    </w:p>
+    <w:p>
+      <w:pPr>
+        <w:rPr>
+          <w:rFonts w:ascii="Helvetica" w:hAnsi="Helvetica"/>
+          <w:color w:val="333333"/>
+          <w:sz w:val="21"/>
+          <w:szCs w:val="21"/>
+          <w:shd w:val="clear" w:color="auto" w:fill="FFFFFF"/>
+        </w:rPr>
+      </w:pPr>
+      <w:r>
+        <w:rPr>
+          <w:rFonts w:ascii="Helvetica" w:hAnsi="Helvetica"/>
+          <w:color w:val="333333"/>
+          <w:sz w:val="21"/>
+          <w:szCs w:val="21"/>
+          <w:shd w:val="clear" w:color="auto" w:fill="FFFFFF"/>
+        </w:rPr>
+        <w:t>We use work breakdown structure for many purposes:</w:t>
+      </w:r>
+    </w:p>
+    <w:p>
+      <w:pPr>
+        <w:pStyle w:val="ListParagraph"/>
+        <w:numPr>
+          <w:ilvl w:val="0"/>
+          <w:numId w:val="17"/>
+        </w:numPr>
+      </w:pPr>
+      <w:r>
+        <w:t>It defines and organizes the project work.</w:t>
+      </w:r>
+    </w:p>
+    <w:p>
+      <w:pPr>
+        <w:pStyle w:val="ListParagraph"/>
+        <w:numPr>
+          <w:ilvl w:val="0"/>
+          <w:numId w:val="17"/>
+        </w:numPr>
+      </w:pPr>
+      <w:r>
+        <w:t>It can help determine the potential risks of a project.</w:t>
+      </w:r>
+    </w:p>
+    <w:p>
+      <w:pPr>
+        <w:pStyle w:val="ListParagraph"/>
+        <w:numPr>
+          <w:ilvl w:val="0"/>
+          <w:numId w:val="17"/>
+        </w:numPr>
+      </w:pPr>
+      <w:r>
+        <w:t>It helps in communication between stalk holders.</w:t>
+      </w:r>
+    </w:p>
+    <w:p>
+      <w:pPr>
+        <w:pStyle w:val="ListParagraph"/>
+        <w:numPr>
+          <w:ilvl w:val="0"/>
+          <w:numId w:val="17"/>
+        </w:numPr>
+        <w:spacing w:line="256" w:lineRule="auto"/>
+        <w:jc w:val="both"/>
+      </w:pPr>
+      <w:r>
+        <w:t>It allows for more accurate estimation of cost, risk and time.</w:t>
+      </w:r>
+    </w:p>
+    <w:p/>
+    <w:p>
+      <w:r>
+        <w:t>The WBS of this project is:</w:t>
+      </w:r>
+    </w:p>
+    <w:p/>
+    <w:p>
+      <w:pPr>
+        <w:keepNext/>
+      </w:pPr>
+      <w:r>
+        <w:rPr>
+          <w:rFonts w:ascii="Arial" w:hAnsi="Arial" w:cs="Arial"/>
+          <w:noProof/>
+        </w:rPr>
         <w:lastRenderedPageBreak/>
-        <w:t>Work Breakdown Structure (WBS)</w:t>
-      </w:r>
-      <w:bookmarkEnd w:id="19"/>
-    </w:p>
-    <w:p>
-      <w:pPr>
-        <w:rPr>
-          <w:rFonts w:ascii="Arial" w:hAnsi="Arial" w:cs="Arial"/>
-        </w:rPr>
-      </w:pPr>
-      <w:r>
-        <w:rPr>
-          <w:rFonts w:ascii="Arial" w:hAnsi="Arial" w:cs="Arial"/>
-          <w:noProof/>
-        </w:rPr>
         <w:drawing>
           <wp:inline distT="0" distB="0" distL="0" distR="0" wp14:anchorId="60E6F575" wp14:editId="0B84E6BA">
             <wp:extent cx="5543550" cy="4152900"/>
@@ -4965,6 +5226,26 @@
     </w:p>
     <w:p>
       <w:pPr>
+        <w:pStyle w:val="Caption"/>
+      </w:pPr>
+      <w:r>
+        <w:t xml:space="preserve">Figure </w:t>
+      </w:r>
+      <w:fldSimple w:instr=" SEQ Figure \* ARABIC ">
+        <w:r>
+          <w:rPr>
+            <w:noProof/>
+          </w:rPr>
+          <w:t>2</w:t>
+        </w:r>
+      </w:fldSimple>
+      <w:r>
+        <w:t xml:space="preserve"> WBS of K-merchandise Nepal</w:t>
+      </w:r>
+    </w:p>
+    <w:p/>
+    <w:p>
+      <w:pPr>
         <w:pStyle w:val="Heading2"/>
         <w:rPr>
           <w:rFonts w:ascii="Arial" w:hAnsi="Arial" w:cs="Arial"/>
@@ -4972,7 +5253,7 @@
           <w:color w:val="auto"/>
         </w:rPr>
       </w:pPr>
-      <w:bookmarkStart w:id="20" w:name="_Toc5649125"/>
+      <w:bookmarkStart w:id="19" w:name="_Toc5659348"/>
       <w:r>
         <w:rPr>
           <w:rFonts w:ascii="Arial" w:hAnsi="Arial" w:cs="Arial"/>
@@ -4981,7 +5262,7 @@
         </w:rPr>
         <w:t>Milestones</w:t>
       </w:r>
-      <w:bookmarkEnd w:id="20"/>
+      <w:bookmarkEnd w:id="19"/>
     </w:p>
     <w:p>
       <w:r>
@@ -5428,6 +5709,7 @@
               </w:numPr>
             </w:pPr>
             <w:r>
+              <w:lastRenderedPageBreak/>
               <w:t>Structural Model</w:t>
             </w:r>
           </w:p>
@@ -5452,7 +5734,6 @@
               </w:numPr>
             </w:pPr>
             <w:r>
-              <w:lastRenderedPageBreak/>
               <w:t>Behavioural Model</w:t>
             </w:r>
           </w:p>
@@ -5679,7 +5960,7 @@
           <w:color w:val="auto"/>
         </w:rPr>
       </w:pPr>
-      <w:bookmarkStart w:id="21" w:name="_Toc5649126"/>
+      <w:bookmarkStart w:id="20" w:name="_Toc5659349"/>
       <w:r>
         <w:rPr>
           <w:rFonts w:ascii="Arial" w:hAnsi="Arial" w:cs="Arial"/>
@@ -5688,7 +5969,7 @@
         </w:rPr>
         <w:t>Gantt Chart</w:t>
       </w:r>
-      <w:bookmarkEnd w:id="21"/>
+      <w:bookmarkEnd w:id="20"/>
       <w:r>
         <w:rPr>
           <w:rFonts w:ascii="Arial" w:hAnsi="Arial" w:cs="Arial"/>
@@ -5701,7 +5982,7 @@
     <w:p>
       <w:pPr>
         <w:rPr>
-          <w:rFonts w:ascii="Arial" w:hAnsi="Arial" w:cs="Arial"/>
+          <w:bCs/>
         </w:rPr>
       </w:pPr>
       <w:r>
@@ -5710,6 +5991,93 @@
         </w:rPr>
         <w:t>Gantt chart is a visual representation of the project plan based on the time.</w:t>
       </w:r>
+      <w:r>
+        <w:rPr>
+          <w:rFonts w:ascii="Arial" w:hAnsi="Arial" w:cs="Arial"/>
+        </w:rPr>
+        <w:t xml:space="preserve"> It is used to plan, schedule and execute the project. </w:t>
+      </w:r>
+      <w:r>
+        <w:rPr>
+          <w:bCs/>
+          <w:noProof/>
+        </w:rPr>
+        <w:t>It</w:t>
+      </w:r>
+      <w:r>
+        <w:rPr>
+          <w:bCs/>
+        </w:rPr>
+        <w:t xml:space="preserve"> is a </w:t>
+      </w:r>
+      <w:r>
+        <w:rPr>
+          <w:bCs/>
+          <w:noProof/>
+        </w:rPr>
+        <w:t>very useful chart</w:t>
+      </w:r>
+      <w:r>
+        <w:rPr>
+          <w:bCs/>
+        </w:rPr>
+        <w:t xml:space="preserve"> that allows viewers to visualize entire project timeline from start to finish.</w:t>
+      </w:r>
+    </w:p>
+    <w:p>
+      <w:pPr>
+        <w:rPr>
+          <w:bCs/>
+        </w:rPr>
+      </w:pPr>
+      <w:r>
+        <w:rPr>
+          <w:bCs/>
+        </w:rPr>
+        <w:t xml:space="preserve">For making this chart I used Project Libre software. The </w:t>
+      </w:r>
+      <w:proofErr w:type="spellStart"/>
+      <w:r>
+        <w:rPr>
+          <w:bCs/>
+        </w:rPr>
+        <w:t>gantt</w:t>
+      </w:r>
+      <w:proofErr w:type="spellEnd"/>
+      <w:r>
+        <w:rPr>
+          <w:bCs/>
+        </w:rPr>
+        <w:t xml:space="preserve"> chart is provided below:</w:t>
+      </w:r>
+    </w:p>
+    <w:p>
+      <w:pPr>
+        <w:rPr>
+          <w:bCs/>
+        </w:rPr>
+      </w:pPr>
+    </w:p>
+    <w:p>
+      <w:pPr>
+        <w:rPr>
+          <w:bCs/>
+        </w:rPr>
+      </w:pPr>
+    </w:p>
+    <w:p>
+      <w:pPr>
+        <w:rPr>
+          <w:bCs/>
+        </w:rPr>
+      </w:pPr>
+    </w:p>
+    <w:p>
+      <w:pPr>
+        <w:rPr>
+          <w:rFonts w:ascii="Arial" w:hAnsi="Arial" w:cs="Arial"/>
+        </w:rPr>
+      </w:pPr>
     </w:p>
     <w:p>
       <w:pPr>
@@ -5726,7 +6094,7 @@
           <w:b/>
         </w:rPr>
       </w:pPr>
-      <w:bookmarkStart w:id="22" w:name="_Toc5649127"/>
+      <w:bookmarkStart w:id="21" w:name="_Toc5659350"/>
       <w:r>
         <w:rPr>
           <w:rFonts w:cs="Arial"/>
@@ -5734,7 +6102,7 @@
         </w:rPr>
         <w:t>Risk Management</w:t>
       </w:r>
-      <w:bookmarkEnd w:id="22"/>
+      <w:bookmarkEnd w:id="21"/>
     </w:p>
     <w:p>
       <w:pPr>
@@ -7480,14 +7848,14 @@
           <w:rFonts w:cs="Arial"/>
         </w:rPr>
       </w:pPr>
-      <w:bookmarkStart w:id="23" w:name="_Toc5649128"/>
+      <w:bookmarkStart w:id="22" w:name="_Toc5659351"/>
       <w:r>
         <w:rPr>
           <w:rFonts w:cs="Arial"/>
         </w:rPr>
         <w:t>Configuration Management</w:t>
       </w:r>
-      <w:bookmarkEnd w:id="23"/>
+      <w:bookmarkEnd w:id="22"/>
     </w:p>
     <w:p>
       <w:pPr>
@@ -7602,6 +7970,7 @@
         <w:rPr>
           <w:noProof/>
         </w:rPr>
+        <w:lastRenderedPageBreak/>
         <w:drawing>
           <wp:inline distT="0" distB="0" distL="0" distR="0" wp14:anchorId="2F4B7F3B" wp14:editId="28E5F49A">
             <wp:extent cx="3448050" cy="2476500"/>
@@ -7664,7 +8033,7 @@
           <w:rPr>
             <w:noProof/>
           </w:rPr>
-          <w:t>2</w:t>
+          <w:t>3</w:t>
         </w:r>
       </w:fldSimple>
       <w:r>
@@ -7680,8 +8049,11 @@
         <w:t>folder.</w:t>
       </w:r>
     </w:p>
+    <w:p>
+      <w:bookmarkStart w:id="23" w:name="_GoBack"/>
+      <w:bookmarkEnd w:id="23"/>
+    </w:p>
     <w:p/>
-    <w:p/>
     <w:p>
       <w:pPr>
         <w:pStyle w:val="Heading1"/>
@@ -7689,7 +8061,7 @@
           <w:rFonts w:cs="Arial"/>
         </w:rPr>
       </w:pPr>
-      <w:bookmarkStart w:id="24" w:name="_Toc5649129"/>
+      <w:bookmarkStart w:id="24" w:name="_Toc5659352"/>
       <w:r>
         <w:rPr>
           <w:rFonts w:cs="Arial"/>
@@ -7699,34 +8071,32 @@
       <w:bookmarkEnd w:id="24"/>
     </w:p>
     <w:p>
-      <w:pPr>
-        <w:rPr>
-          <w:rFonts w:ascii="Arial" w:hAnsi="Arial" w:cs="Arial"/>
-        </w:rPr>
-      </w:pPr>
-    </w:p>
-    <w:p>
-      <w:pPr>
-        <w:rPr>
-          <w:rFonts w:ascii="Arial" w:hAnsi="Arial" w:cs="Arial"/>
-        </w:rPr>
-      </w:pPr>
-    </w:p>
-    <w:p>
-      <w:pPr>
-        <w:rPr>
-          <w:rFonts w:ascii="Arial" w:hAnsi="Arial" w:cs="Arial"/>
-        </w:rPr>
-      </w:pPr>
-    </w:p>
-    <w:p>
-      <w:pPr>
-        <w:rPr>
-          <w:rFonts w:ascii="Arial" w:hAnsi="Arial" w:cs="Arial"/>
-        </w:rPr>
-      </w:pPr>
-    </w:p>
-    <w:bookmarkStart w:id="25" w:name="_Toc5649130" w:displacedByCustomXml="next"/>
+      <w:r>
+        <w:t>Based on this proposal all the objectives and requirements of the project will be kept into consideration while developing the website. Mentioned development method and architecture will be used to complete this project on time.</w:t>
+      </w:r>
+    </w:p>
+    <w:p>
+      <w:pPr>
+        <w:rPr>
+          <w:rFonts w:ascii="Arial" w:hAnsi="Arial" w:cs="Arial"/>
+        </w:rPr>
+      </w:pPr>
+    </w:p>
+    <w:p>
+      <w:pPr>
+        <w:rPr>
+          <w:rFonts w:ascii="Arial" w:hAnsi="Arial" w:cs="Arial"/>
+        </w:rPr>
+      </w:pPr>
+    </w:p>
+    <w:p>
+      <w:pPr>
+        <w:rPr>
+          <w:rFonts w:ascii="Arial" w:hAnsi="Arial" w:cs="Arial"/>
+        </w:rPr>
+      </w:pPr>
+    </w:p>
+    <w:bookmarkStart w:id="25" w:name="_Toc5659353" w:displacedByCustomXml="next"/>
     <w:sdt>
       <w:sdtPr>
         <w:rPr>
@@ -8055,6 +8425,119 @@
 <file path=word/numbering.xml><?xml version="1.0" encoding="utf-8"?>
 <w:numbering xmlns:wpc="http://schemas.microsoft.com/office/word/2010/wordprocessingCanvas" xmlns:cx="http://schemas.microsoft.com/office/drawing/2014/chartex" xmlns:cx1="http://schemas.microsoft.com/office/drawing/2015/9/8/chartex" xmlns:cx2="http://schemas.microsoft.com/office/drawing/2015/10/21/chartex" xmlns:cx3="http://schemas.microsoft.com/office/drawing/2016/5/9/chartex" xmlns:cx4="http://schemas.microsoft.com/office/drawing/2016/5/10/chartex" xmlns:cx5="http://schemas.microsoft.com/office/drawing/2016/5/11/chartex" xmlns:cx6="http://schemas.microsoft.com/office/drawing/2016/5/12/chartex" xmlns:cx7="http://schemas.microsoft.com/office/drawing/2016/5/13/chartex" xmlns:cx8="http://schemas.microsoft.com/office/drawing/2016/5/14/chartex" xmlns:mc="http://schemas.openxmlformats.org/markup-compatibility/2006" xmlns:aink="http://schemas.microsoft.com/office/drawing/2016/ink" xmlns:am3d="http://schemas.microsoft.com/office/drawing/2017/model3d" xmlns:o="urn:schemas-microsoft-com:office:office" xmlns:r="http://schemas.openxmlformats.org/officeDocument/2006/relationships" xmlns:m="http://schemas.openxmlformats.org/officeDocument/2006/math" xmlns:v="urn:schemas-microsoft-com:vml" xmlns:wp14="http://schemas.microsoft.com/office/word/2010/wordprocessingDrawing" xmlns:wp="http://schemas.openxmlformats.org/drawingml/2006/wordprocessingDrawing" xmlns:w10="urn:schemas-microsoft-com:office:word" xmlns:w="http://schemas.openxmlformats.org/wordprocessingml/2006/main" xmlns:w14="http://schemas.microsoft.com/office/word/2010/wordml" xmlns:w15="http://schemas.microsoft.com/office/word/2012/wordml" xmlns:w16cid="http://schemas.microsoft.com/office/word/2016/wordml/cid" xmlns:w16se="http://schemas.microsoft.com/office/word/2015/wordml/symex" xmlns:wpg="http://schemas.microsoft.com/office/word/2010/wordprocessingGroup" xmlns:wpi="http://schemas.microsoft.com/office/word/2010/wordprocessingInk" xmlns:wne="http://schemas.microsoft.com/office/word/2006/wordml" xmlns:wps="http://schemas.microsoft.com/office/word/2010/wordprocessingShape" mc:Ignorable="w14 w15 w16se w16cid wp14">
   <w:abstractNum w:abstractNumId="0" w15:restartNumberingAfterBreak="0">
+    <w:nsid w:val="03213612"/>
+    <w:multiLevelType w:val="hybridMultilevel"/>
+    <w:tmpl w:val="2E62E518"/>
+    <w:lvl w:ilvl="0" w:tplc="04090001">
+      <w:start w:val="1"/>
+      <w:numFmt w:val="bullet"/>
+      <w:lvlText w:val=""/>
+      <w:lvlJc w:val="left"/>
+      <w:pPr>
+        <w:ind w:left="720" w:hanging="360"/>
+      </w:pPr>
+      <w:rPr>
+        <w:rFonts w:ascii="Symbol" w:hAnsi="Symbol" w:hint="default"/>
+      </w:rPr>
+    </w:lvl>
+    <w:lvl w:ilvl="1" w:tplc="04090003">
+      <w:start w:val="1"/>
+      <w:numFmt w:val="bullet"/>
+      <w:lvlText w:val="o"/>
+      <w:lvlJc w:val="left"/>
+      <w:pPr>
+        <w:ind w:left="1440" w:hanging="360"/>
+      </w:pPr>
+      <w:rPr>
+        <w:rFonts w:ascii="Courier New" w:hAnsi="Courier New" w:cs="Courier New" w:hint="default"/>
+      </w:rPr>
+    </w:lvl>
+    <w:lvl w:ilvl="2" w:tplc="04090005">
+      <w:start w:val="1"/>
+      <w:numFmt w:val="bullet"/>
+      <w:lvlText w:val=""/>
+      <w:lvlJc w:val="left"/>
+      <w:pPr>
+        <w:ind w:left="2160" w:hanging="360"/>
+      </w:pPr>
+      <w:rPr>
+        <w:rFonts w:ascii="Wingdings" w:hAnsi="Wingdings" w:hint="default"/>
+      </w:rPr>
+    </w:lvl>
+    <w:lvl w:ilvl="3" w:tplc="04090001">
+      <w:start w:val="1"/>
+      <w:numFmt w:val="bullet"/>
+      <w:lvlText w:val=""/>
+      <w:lvlJc w:val="left"/>
+      <w:pPr>
+        <w:ind w:left="2880" w:hanging="360"/>
+      </w:pPr>
+      <w:rPr>
+        <w:rFonts w:ascii="Symbol" w:hAnsi="Symbol" w:hint="default"/>
+      </w:rPr>
+    </w:lvl>
+    <w:lvl w:ilvl="4" w:tplc="04090003">
+      <w:start w:val="1"/>
+      <w:numFmt w:val="bullet"/>
+      <w:lvlText w:val="o"/>
+      <w:lvlJc w:val="left"/>
+      <w:pPr>
+        <w:ind w:left="3600" w:hanging="360"/>
+      </w:pPr>
+      <w:rPr>
+        <w:rFonts w:ascii="Courier New" w:hAnsi="Courier New" w:cs="Courier New" w:hint="default"/>
+      </w:rPr>
+    </w:lvl>
+    <w:lvl w:ilvl="5" w:tplc="04090005">
+      <w:start w:val="1"/>
+      <w:numFmt w:val="bullet"/>
+      <w:lvlText w:val=""/>
+      <w:lvlJc w:val="left"/>
+      <w:pPr>
+        <w:ind w:left="4320" w:hanging="360"/>
+      </w:pPr>
+      <w:rPr>
+        <w:rFonts w:ascii="Wingdings" w:hAnsi="Wingdings" w:hint="default"/>
+      </w:rPr>
+    </w:lvl>
+    <w:lvl w:ilvl="6" w:tplc="04090001">
+      <w:start w:val="1"/>
+      <w:numFmt w:val="bullet"/>
+      <w:lvlText w:val=""/>
+      <w:lvlJc w:val="left"/>
+      <w:pPr>
+        <w:ind w:left="5040" w:hanging="360"/>
+      </w:pPr>
+      <w:rPr>
+        <w:rFonts w:ascii="Symbol" w:hAnsi="Symbol" w:hint="default"/>
+      </w:rPr>
+    </w:lvl>
+    <w:lvl w:ilvl="7" w:tplc="04090003">
+      <w:start w:val="1"/>
+      <w:numFmt w:val="bullet"/>
+      <w:lvlText w:val="o"/>
+      <w:lvlJc w:val="left"/>
+      <w:pPr>
+        <w:ind w:left="5760" w:hanging="360"/>
+      </w:pPr>
+      <w:rPr>
+        <w:rFonts w:ascii="Courier New" w:hAnsi="Courier New" w:cs="Courier New" w:hint="default"/>
+      </w:rPr>
+    </w:lvl>
+    <w:lvl w:ilvl="8" w:tplc="04090005">
+      <w:start w:val="1"/>
+      <w:numFmt w:val="bullet"/>
+      <w:lvlText w:val=""/>
+      <w:lvlJc w:val="left"/>
+      <w:pPr>
+        <w:ind w:left="6480" w:hanging="360"/>
+      </w:pPr>
+      <w:rPr>
+        <w:rFonts w:ascii="Wingdings" w:hAnsi="Wingdings" w:hint="default"/>
+      </w:rPr>
+    </w:lvl>
+  </w:abstractNum>
+  <w:abstractNum w:abstractNumId="1" w15:restartNumberingAfterBreak="0">
     <w:nsid w:val="0B15679D"/>
     <w:multiLevelType w:val="hybridMultilevel"/>
     <w:tmpl w:val="71040772"/>
@@ -8167,7 +8650,7 @@
       </w:rPr>
     </w:lvl>
   </w:abstractNum>
-  <w:abstractNum w:abstractNumId="1" w15:restartNumberingAfterBreak="0">
+  <w:abstractNum w:abstractNumId="2" w15:restartNumberingAfterBreak="0">
     <w:nsid w:val="1C534940"/>
     <w:multiLevelType w:val="hybridMultilevel"/>
     <w:tmpl w:val="E25695FE"/>
@@ -8280,7 +8763,7 @@
       </w:rPr>
     </w:lvl>
   </w:abstractNum>
-  <w:abstractNum w:abstractNumId="2" w15:restartNumberingAfterBreak="0">
+  <w:abstractNum w:abstractNumId="3" w15:restartNumberingAfterBreak="0">
     <w:nsid w:val="1EAD115C"/>
     <w:multiLevelType w:val="hybridMultilevel"/>
     <w:tmpl w:val="659C7040"/>
@@ -8393,7 +8876,7 @@
       </w:rPr>
     </w:lvl>
   </w:abstractNum>
-  <w:abstractNum w:abstractNumId="3" w15:restartNumberingAfterBreak="0">
+  <w:abstractNum w:abstractNumId="4" w15:restartNumberingAfterBreak="0">
     <w:nsid w:val="296F4ECF"/>
     <w:multiLevelType w:val="hybridMultilevel"/>
     <w:tmpl w:val="5B62150E"/>
@@ -8506,7 +8989,7 @@
       </w:rPr>
     </w:lvl>
   </w:abstractNum>
-  <w:abstractNum w:abstractNumId="4" w15:restartNumberingAfterBreak="0">
+  <w:abstractNum w:abstractNumId="5" w15:restartNumberingAfterBreak="0">
     <w:nsid w:val="330D2CA0"/>
     <w:multiLevelType w:val="hybridMultilevel"/>
     <w:tmpl w:val="61A0C474"/>
@@ -8619,7 +9102,7 @@
       </w:rPr>
     </w:lvl>
   </w:abstractNum>
-  <w:abstractNum w:abstractNumId="5" w15:restartNumberingAfterBreak="0">
+  <w:abstractNum w:abstractNumId="6" w15:restartNumberingAfterBreak="0">
     <w:nsid w:val="38AE1F6E"/>
     <w:multiLevelType w:val="hybridMultilevel"/>
     <w:tmpl w:val="C89A3058"/>
@@ -8732,10 +9215,10 @@
       </w:rPr>
     </w:lvl>
   </w:abstractNum>
-  <w:abstractNum w:abstractNumId="6" w15:restartNumberingAfterBreak="0">
-    <w:nsid w:val="3B2D66EB"/>
+  <w:abstractNum w:abstractNumId="7" w15:restartNumberingAfterBreak="0">
+    <w:nsid w:val="3B1B2946"/>
     <w:multiLevelType w:val="hybridMultilevel"/>
-    <w:tmpl w:val="359E60B0"/>
+    <w:tmpl w:val="52C840E8"/>
     <w:lvl w:ilvl="0" w:tplc="0C090001">
       <w:start w:val="1"/>
       <w:numFmt w:val="bullet"/>
@@ -8845,10 +9328,10 @@
       </w:rPr>
     </w:lvl>
   </w:abstractNum>
-  <w:abstractNum w:abstractNumId="7" w15:restartNumberingAfterBreak="0">
-    <w:nsid w:val="489C46F1"/>
+  <w:abstractNum w:abstractNumId="8" w15:restartNumberingAfterBreak="0">
+    <w:nsid w:val="3B2D66EB"/>
     <w:multiLevelType w:val="hybridMultilevel"/>
-    <w:tmpl w:val="925699B6"/>
+    <w:tmpl w:val="359E60B0"/>
     <w:lvl w:ilvl="0" w:tplc="0C090001">
       <w:start w:val="1"/>
       <w:numFmt w:val="bullet"/>
@@ -8958,10 +9441,10 @@
       </w:rPr>
     </w:lvl>
   </w:abstractNum>
-  <w:abstractNum w:abstractNumId="8" w15:restartNumberingAfterBreak="0">
-    <w:nsid w:val="49A50391"/>
+  <w:abstractNum w:abstractNumId="9" w15:restartNumberingAfterBreak="0">
+    <w:nsid w:val="489C46F1"/>
     <w:multiLevelType w:val="hybridMultilevel"/>
-    <w:tmpl w:val="0F3231AE"/>
+    <w:tmpl w:val="925699B6"/>
     <w:lvl w:ilvl="0" w:tplc="0C090001">
       <w:start w:val="1"/>
       <w:numFmt w:val="bullet"/>
@@ -9071,10 +9554,10 @@
       </w:rPr>
     </w:lvl>
   </w:abstractNum>
-  <w:abstractNum w:abstractNumId="9" w15:restartNumberingAfterBreak="0">
-    <w:nsid w:val="4D544F77"/>
+  <w:abstractNum w:abstractNumId="10" w15:restartNumberingAfterBreak="0">
+    <w:nsid w:val="49A50391"/>
     <w:multiLevelType w:val="hybridMultilevel"/>
-    <w:tmpl w:val="AC249014"/>
+    <w:tmpl w:val="0F3231AE"/>
     <w:lvl w:ilvl="0" w:tplc="0C090001">
       <w:start w:val="1"/>
       <w:numFmt w:val="bullet"/>
@@ -9184,10 +9667,10 @@
       </w:rPr>
     </w:lvl>
   </w:abstractNum>
-  <w:abstractNum w:abstractNumId="10" w15:restartNumberingAfterBreak="0">
-    <w:nsid w:val="646D7E4C"/>
+  <w:abstractNum w:abstractNumId="11" w15:restartNumberingAfterBreak="0">
+    <w:nsid w:val="4D544F77"/>
     <w:multiLevelType w:val="hybridMultilevel"/>
-    <w:tmpl w:val="0832A760"/>
+    <w:tmpl w:val="AC249014"/>
     <w:lvl w:ilvl="0" w:tplc="0C090001">
       <w:start w:val="1"/>
       <w:numFmt w:val="bullet"/>
@@ -9297,10 +9780,10 @@
       </w:rPr>
     </w:lvl>
   </w:abstractNum>
-  <w:abstractNum w:abstractNumId="11" w15:restartNumberingAfterBreak="0">
-    <w:nsid w:val="65215F8F"/>
+  <w:abstractNum w:abstractNumId="12" w15:restartNumberingAfterBreak="0">
+    <w:nsid w:val="646D7E4C"/>
     <w:multiLevelType w:val="hybridMultilevel"/>
-    <w:tmpl w:val="697E7778"/>
+    <w:tmpl w:val="0832A760"/>
     <w:lvl w:ilvl="0" w:tplc="0C090001">
       <w:start w:val="1"/>
       <w:numFmt w:val="bullet"/>
@@ -9410,10 +9893,10 @@
       </w:rPr>
     </w:lvl>
   </w:abstractNum>
-  <w:abstractNum w:abstractNumId="12" w15:restartNumberingAfterBreak="0">
-    <w:nsid w:val="669E7AF6"/>
+  <w:abstractNum w:abstractNumId="13" w15:restartNumberingAfterBreak="0">
+    <w:nsid w:val="65215F8F"/>
     <w:multiLevelType w:val="hybridMultilevel"/>
-    <w:tmpl w:val="E9DA1572"/>
+    <w:tmpl w:val="697E7778"/>
     <w:lvl w:ilvl="0" w:tplc="0C090001">
       <w:start w:val="1"/>
       <w:numFmt w:val="bullet"/>
@@ -9523,10 +10006,10 @@
       </w:rPr>
     </w:lvl>
   </w:abstractNum>
-  <w:abstractNum w:abstractNumId="13" w15:restartNumberingAfterBreak="0">
-    <w:nsid w:val="6ED10742"/>
+  <w:abstractNum w:abstractNumId="14" w15:restartNumberingAfterBreak="0">
+    <w:nsid w:val="669E7AF6"/>
     <w:multiLevelType w:val="hybridMultilevel"/>
-    <w:tmpl w:val="55E81B9C"/>
+    <w:tmpl w:val="E9DA1572"/>
     <w:lvl w:ilvl="0" w:tplc="0C090001">
       <w:start w:val="1"/>
       <w:numFmt w:val="bullet"/>
@@ -9636,10 +10119,10 @@
       </w:rPr>
     </w:lvl>
   </w:abstractNum>
-  <w:abstractNum w:abstractNumId="14" w15:restartNumberingAfterBreak="0">
-    <w:nsid w:val="73A715D8"/>
+  <w:abstractNum w:abstractNumId="15" w15:restartNumberingAfterBreak="0">
+    <w:nsid w:val="68374566"/>
     <w:multiLevelType w:val="hybridMultilevel"/>
-    <w:tmpl w:val="4C3E516E"/>
+    <w:tmpl w:val="498CD89E"/>
     <w:lvl w:ilvl="0" w:tplc="0C090001">
       <w:start w:val="1"/>
       <w:numFmt w:val="bullet"/>
@@ -9749,50 +10232,294 @@
       </w:rPr>
     </w:lvl>
   </w:abstractNum>
+  <w:abstractNum w:abstractNumId="16" w15:restartNumberingAfterBreak="0">
+    <w:nsid w:val="6ED10742"/>
+    <w:multiLevelType w:val="hybridMultilevel"/>
+    <w:tmpl w:val="55E81B9C"/>
+    <w:lvl w:ilvl="0" w:tplc="0C090001">
+      <w:start w:val="1"/>
+      <w:numFmt w:val="bullet"/>
+      <w:lvlText w:val=""/>
+      <w:lvlJc w:val="left"/>
+      <w:pPr>
+        <w:ind w:left="720" w:hanging="360"/>
+      </w:pPr>
+      <w:rPr>
+        <w:rFonts w:ascii="Symbol" w:hAnsi="Symbol" w:hint="default"/>
+      </w:rPr>
+    </w:lvl>
+    <w:lvl w:ilvl="1" w:tplc="0C090003" w:tentative="1">
+      <w:start w:val="1"/>
+      <w:numFmt w:val="bullet"/>
+      <w:lvlText w:val="o"/>
+      <w:lvlJc w:val="left"/>
+      <w:pPr>
+        <w:ind w:left="1440" w:hanging="360"/>
+      </w:pPr>
+      <w:rPr>
+        <w:rFonts w:ascii="Courier New" w:hAnsi="Courier New" w:cs="Courier New" w:hint="default"/>
+      </w:rPr>
+    </w:lvl>
+    <w:lvl w:ilvl="2" w:tplc="0C090005" w:tentative="1">
+      <w:start w:val="1"/>
+      <w:numFmt w:val="bullet"/>
+      <w:lvlText w:val=""/>
+      <w:lvlJc w:val="left"/>
+      <w:pPr>
+        <w:ind w:left="2160" w:hanging="360"/>
+      </w:pPr>
+      <w:rPr>
+        <w:rFonts w:ascii="Wingdings" w:hAnsi="Wingdings" w:hint="default"/>
+      </w:rPr>
+    </w:lvl>
+    <w:lvl w:ilvl="3" w:tplc="0C090001" w:tentative="1">
+      <w:start w:val="1"/>
+      <w:numFmt w:val="bullet"/>
+      <w:lvlText w:val=""/>
+      <w:lvlJc w:val="left"/>
+      <w:pPr>
+        <w:ind w:left="2880" w:hanging="360"/>
+      </w:pPr>
+      <w:rPr>
+        <w:rFonts w:ascii="Symbol" w:hAnsi="Symbol" w:hint="default"/>
+      </w:rPr>
+    </w:lvl>
+    <w:lvl w:ilvl="4" w:tplc="0C090003" w:tentative="1">
+      <w:start w:val="1"/>
+      <w:numFmt w:val="bullet"/>
+      <w:lvlText w:val="o"/>
+      <w:lvlJc w:val="left"/>
+      <w:pPr>
+        <w:ind w:left="3600" w:hanging="360"/>
+      </w:pPr>
+      <w:rPr>
+        <w:rFonts w:ascii="Courier New" w:hAnsi="Courier New" w:cs="Courier New" w:hint="default"/>
+      </w:rPr>
+    </w:lvl>
+    <w:lvl w:ilvl="5" w:tplc="0C090005" w:tentative="1">
+      <w:start w:val="1"/>
+      <w:numFmt w:val="bullet"/>
+      <w:lvlText w:val=""/>
+      <w:lvlJc w:val="left"/>
+      <w:pPr>
+        <w:ind w:left="4320" w:hanging="360"/>
+      </w:pPr>
+      <w:rPr>
+        <w:rFonts w:ascii="Wingdings" w:hAnsi="Wingdings" w:hint="default"/>
+      </w:rPr>
+    </w:lvl>
+    <w:lvl w:ilvl="6" w:tplc="0C090001" w:tentative="1">
+      <w:start w:val="1"/>
+      <w:numFmt w:val="bullet"/>
+      <w:lvlText w:val=""/>
+      <w:lvlJc w:val="left"/>
+      <w:pPr>
+        <w:ind w:left="5040" w:hanging="360"/>
+      </w:pPr>
+      <w:rPr>
+        <w:rFonts w:ascii="Symbol" w:hAnsi="Symbol" w:hint="default"/>
+      </w:rPr>
+    </w:lvl>
+    <w:lvl w:ilvl="7" w:tplc="0C090003" w:tentative="1">
+      <w:start w:val="1"/>
+      <w:numFmt w:val="bullet"/>
+      <w:lvlText w:val="o"/>
+      <w:lvlJc w:val="left"/>
+      <w:pPr>
+        <w:ind w:left="5760" w:hanging="360"/>
+      </w:pPr>
+      <w:rPr>
+        <w:rFonts w:ascii="Courier New" w:hAnsi="Courier New" w:cs="Courier New" w:hint="default"/>
+      </w:rPr>
+    </w:lvl>
+    <w:lvl w:ilvl="8" w:tplc="0C090005" w:tentative="1">
+      <w:start w:val="1"/>
+      <w:numFmt w:val="bullet"/>
+      <w:lvlText w:val=""/>
+      <w:lvlJc w:val="left"/>
+      <w:pPr>
+        <w:ind w:left="6480" w:hanging="360"/>
+      </w:pPr>
+      <w:rPr>
+        <w:rFonts w:ascii="Wingdings" w:hAnsi="Wingdings" w:hint="default"/>
+      </w:rPr>
+    </w:lvl>
+  </w:abstractNum>
+  <w:abstractNum w:abstractNumId="17" w15:restartNumberingAfterBreak="0">
+    <w:nsid w:val="73A715D8"/>
+    <w:multiLevelType w:val="hybridMultilevel"/>
+    <w:tmpl w:val="4C3E516E"/>
+    <w:lvl w:ilvl="0" w:tplc="0C090001">
+      <w:start w:val="1"/>
+      <w:numFmt w:val="bullet"/>
+      <w:lvlText w:val=""/>
+      <w:lvlJc w:val="left"/>
+      <w:pPr>
+        <w:ind w:left="720" w:hanging="360"/>
+      </w:pPr>
+      <w:rPr>
+        <w:rFonts w:ascii="Symbol" w:hAnsi="Symbol" w:hint="default"/>
+      </w:rPr>
+    </w:lvl>
+    <w:lvl w:ilvl="1" w:tplc="0C090003" w:tentative="1">
+      <w:start w:val="1"/>
+      <w:numFmt w:val="bullet"/>
+      <w:lvlText w:val="o"/>
+      <w:lvlJc w:val="left"/>
+      <w:pPr>
+        <w:ind w:left="1440" w:hanging="360"/>
+      </w:pPr>
+      <w:rPr>
+        <w:rFonts w:ascii="Courier New" w:hAnsi="Courier New" w:cs="Courier New" w:hint="default"/>
+      </w:rPr>
+    </w:lvl>
+    <w:lvl w:ilvl="2" w:tplc="0C090005" w:tentative="1">
+      <w:start w:val="1"/>
+      <w:numFmt w:val="bullet"/>
+      <w:lvlText w:val=""/>
+      <w:lvlJc w:val="left"/>
+      <w:pPr>
+        <w:ind w:left="2160" w:hanging="360"/>
+      </w:pPr>
+      <w:rPr>
+        <w:rFonts w:ascii="Wingdings" w:hAnsi="Wingdings" w:hint="default"/>
+      </w:rPr>
+    </w:lvl>
+    <w:lvl w:ilvl="3" w:tplc="0C090001" w:tentative="1">
+      <w:start w:val="1"/>
+      <w:numFmt w:val="bullet"/>
+      <w:lvlText w:val=""/>
+      <w:lvlJc w:val="left"/>
+      <w:pPr>
+        <w:ind w:left="2880" w:hanging="360"/>
+      </w:pPr>
+      <w:rPr>
+        <w:rFonts w:ascii="Symbol" w:hAnsi="Symbol" w:hint="default"/>
+      </w:rPr>
+    </w:lvl>
+    <w:lvl w:ilvl="4" w:tplc="0C090003" w:tentative="1">
+      <w:start w:val="1"/>
+      <w:numFmt w:val="bullet"/>
+      <w:lvlText w:val="o"/>
+      <w:lvlJc w:val="left"/>
+      <w:pPr>
+        <w:ind w:left="3600" w:hanging="360"/>
+      </w:pPr>
+      <w:rPr>
+        <w:rFonts w:ascii="Courier New" w:hAnsi="Courier New" w:cs="Courier New" w:hint="default"/>
+      </w:rPr>
+    </w:lvl>
+    <w:lvl w:ilvl="5" w:tplc="0C090005" w:tentative="1">
+      <w:start w:val="1"/>
+      <w:numFmt w:val="bullet"/>
+      <w:lvlText w:val=""/>
+      <w:lvlJc w:val="left"/>
+      <w:pPr>
+        <w:ind w:left="4320" w:hanging="360"/>
+      </w:pPr>
+      <w:rPr>
+        <w:rFonts w:ascii="Wingdings" w:hAnsi="Wingdings" w:hint="default"/>
+      </w:rPr>
+    </w:lvl>
+    <w:lvl w:ilvl="6" w:tplc="0C090001" w:tentative="1">
+      <w:start w:val="1"/>
+      <w:numFmt w:val="bullet"/>
+      <w:lvlText w:val=""/>
+      <w:lvlJc w:val="left"/>
+      <w:pPr>
+        <w:ind w:left="5040" w:hanging="360"/>
+      </w:pPr>
+      <w:rPr>
+        <w:rFonts w:ascii="Symbol" w:hAnsi="Symbol" w:hint="default"/>
+      </w:rPr>
+    </w:lvl>
+    <w:lvl w:ilvl="7" w:tplc="0C090003" w:tentative="1">
+      <w:start w:val="1"/>
+      <w:numFmt w:val="bullet"/>
+      <w:lvlText w:val="o"/>
+      <w:lvlJc w:val="left"/>
+      <w:pPr>
+        <w:ind w:left="5760" w:hanging="360"/>
+      </w:pPr>
+      <w:rPr>
+        <w:rFonts w:ascii="Courier New" w:hAnsi="Courier New" w:cs="Courier New" w:hint="default"/>
+      </w:rPr>
+    </w:lvl>
+    <w:lvl w:ilvl="8" w:tplc="0C090005" w:tentative="1">
+      <w:start w:val="1"/>
+      <w:numFmt w:val="bullet"/>
+      <w:lvlText w:val=""/>
+      <w:lvlJc w:val="left"/>
+      <w:pPr>
+        <w:ind w:left="6480" w:hanging="360"/>
+      </w:pPr>
+      <w:rPr>
+        <w:rFonts w:ascii="Wingdings" w:hAnsi="Wingdings" w:hint="default"/>
+      </w:rPr>
+    </w:lvl>
+  </w:abstractNum>
   <w:num w:numId="1">
-    <w:abstractNumId w:val="0"/>
+    <w:abstractNumId w:val="1"/>
   </w:num>
   <w:num w:numId="2">
+    <w:abstractNumId w:val="4"/>
+  </w:num>
+  <w:num w:numId="3">
+    <w:abstractNumId w:val="16"/>
+  </w:num>
+  <w:num w:numId="4">
+    <w:abstractNumId w:val="10"/>
+  </w:num>
+  <w:num w:numId="5">
+    <w:abstractNumId w:val="12"/>
+  </w:num>
+  <w:num w:numId="6">
+    <w:abstractNumId w:val="6"/>
+  </w:num>
+  <w:num w:numId="7">
+    <w:abstractNumId w:val="9"/>
+  </w:num>
+  <w:num w:numId="8">
+    <w:abstractNumId w:val="13"/>
+  </w:num>
+  <w:num w:numId="9">
+    <w:abstractNumId w:val="2"/>
+  </w:num>
+  <w:num w:numId="10">
+    <w:abstractNumId w:val="8"/>
+  </w:num>
+  <w:num w:numId="11">
+    <w:abstractNumId w:val="11"/>
+  </w:num>
+  <w:num w:numId="12">
+    <w:abstractNumId w:val="17"/>
+  </w:num>
+  <w:num w:numId="13">
     <w:abstractNumId w:val="3"/>
   </w:num>
-  <w:num w:numId="3">
-    <w:abstractNumId w:val="13"/>
+  <w:num w:numId="14">
+    <w:abstractNumId w:val="14"/>
   </w:num>
-  <w:num w:numId="4">
-    <w:abstractNumId w:val="8"/>
-  </w:num>
-  <w:num w:numId="5">
-    <w:abstractNumId w:val="10"/>
-  </w:num>
-  <w:num w:numId="6">
+  <w:num w:numId="15">
     <w:abstractNumId w:val="5"/>
   </w:num>
-  <w:num w:numId="7">
+  <w:num w:numId="16">
+    <w:abstractNumId w:val="15"/>
+  </w:num>
+  <w:num w:numId="17">
     <w:abstractNumId w:val="7"/>
   </w:num>
-  <w:num w:numId="8">
-    <w:abstractNumId w:val="11"/>
-  </w:num>
-  <w:num w:numId="9">
-    <w:abstractNumId w:val="1"/>
-  </w:num>
-  <w:num w:numId="10">
-    <w:abstractNumId w:val="6"/>
-  </w:num>
-  <w:num w:numId="11">
-    <w:abstractNumId w:val="9"/>
-  </w:num>
-  <w:num w:numId="12">
-    <w:abstractNumId w:val="14"/>
-  </w:num>
-  <w:num w:numId="13">
-    <w:abstractNumId w:val="2"/>
-  </w:num>
-  <w:num w:numId="14">
-    <w:abstractNumId w:val="12"/>
-  </w:num>
-  <w:num w:numId="15">
-    <w:abstractNumId w:val="4"/>
+  <w:num w:numId="18">
+    <w:abstractNumId w:val="0"/>
+    <w:lvlOverride w:ilvl="0"/>
+    <w:lvlOverride w:ilvl="1"/>
+    <w:lvlOverride w:ilvl="2"/>
+    <w:lvlOverride w:ilvl="3"/>
+    <w:lvlOverride w:ilvl="4"/>
+    <w:lvlOverride w:ilvl="5"/>
+    <w:lvlOverride w:ilvl="6"/>
+    <w:lvlOverride w:ilvl="7"/>
+    <w:lvlOverride w:ilvl="8"/>
   </w:num>
 </w:numbering>
 </file>
@@ -19039,13 +19766,34 @@
     <b:Year>2016</b:Year>
     <b:Month>August</b:Month>
     <b:URL>https://searchitoperations.techtarget.com/definition/configuration-management-CM</b:URL>
+    <b:RefOrder>6</b:RefOrder>
+  </b:Source>
+  <b:Source>
+    <b:Tag>Pro09</b:Tag>
+    <b:SourceType>InternetSite</b:SourceType>
+    <b:Guid>{145EB050-362D-4DAE-9FC2-79437D10A255}</b:Guid>
+    <b:Author>
+      <b:Author>
+        <b:NameList>
+          <b:Person>
+            <b:Last>Knowledge</b:Last>
+            <b:First>Project</b:First>
+            <b:Middle>Management Body of</b:Middle>
+          </b:Person>
+        </b:NameList>
+      </b:Author>
+    </b:Author>
+    <b:Title>work breakdown structure</b:Title>
+    <b:InternetSiteTitle>work breakdown structure</b:InternetSiteTitle>
+    <b:Year>2009</b:Year>
+    <b:URL>https://www.workbreakdownstructure.com/</b:URL>
     <b:RefOrder>5</b:RefOrder>
   </b:Source>
 </b:Sources>
 </file>
 
 <file path=customXml/itemProps1.xml><?xml version="1.0" encoding="utf-8"?>
-<ds:datastoreItem xmlns:ds="http://schemas.openxmlformats.org/officeDocument/2006/customXml" ds:itemID="{2EB22BCA-BB2E-4B73-9E38-A54E35C21515}">
+<ds:datastoreItem xmlns:ds="http://schemas.openxmlformats.org/officeDocument/2006/customXml" ds:itemID="{4F92D52A-C91A-4783-B1B4-0CD059EC40F9}">
   <ds:schemaRefs>
     <ds:schemaRef ds:uri="http://schemas.openxmlformats.org/officeDocument/2006/bibliography"/>
   </ds:schemaRefs>

</xml_diff>